<commit_message>
Pre-process Rmd files and reduce officedown modifications
</commit_message>
<xml_diff>
--- a/inst/csas-docx/fsar-template.docx
+++ b/inst/csas-docx/fsar-template.docx
@@ -158,347 +158,187 @@
         <w:t xml:space="preserve"> </w:t>
       </w:r>
     </w:p>
-    <w:tbl>
-      <w:tblPr>
-        <w:tblW w:w="9390" w:type="dxa"/>
-        <w:tblInd w:w="103" w:type="dxa"/>
-        <w:tblLayout w:type="fixed"/>
-        <w:tblLook w:val="04A0" w:firstRow="1" w:lastRow="0" w:firstColumn="1" w:lastColumn="0" w:noHBand="0" w:noVBand="1"/>
-      </w:tblPr>
-      <w:tblGrid>
-        <w:gridCol w:w="9390"/>
-      </w:tblGrid>
-      <w:tr>
-        <w:tc>
-          <w:tcPr>
-            <w:tcW w:w="9390" w:type="dxa"/>
-            <w:tcBorders>
-              <w:top w:val="single" w:sz="4" w:space="0" w:color="auto"/>
-              <w:left w:val="single" w:sz="4" w:space="0" w:color="auto"/>
-              <w:bottom w:val="single" w:sz="4" w:space="0" w:color="auto"/>
-              <w:right w:val="single" w:sz="4" w:space="0" w:color="auto"/>
-            </w:tcBorders>
-          </w:tcPr>
-          <w:p>
-            <w:pPr>
-              <w:pStyle w:val="Context-Heading"/>
-            </w:pPr>
-            <w:r>
-              <w:t>Context</w:t>
-            </w:r>
-            <w:r>
-              <w:t>:</w:t>
-            </w:r>
-          </w:p>
-          <w:p>
-            <w:pPr>
-              <w:pStyle w:val="Context-text"/>
-              <w:rPr>
-                <w:color w:val="4F81BD" w:themeColor="accent1"/>
-              </w:rPr>
-            </w:pPr>
-            <w:r>
-              <w:rPr>
-                <w:color w:val="4F81BD" w:themeColor="accent1"/>
-              </w:rPr>
-              <w:t>[Mandatory. Less than 150 words]</w:t>
-            </w:r>
-          </w:p>
-          <w:p>
-            <w:pPr>
-              <w:pStyle w:val="Context-text"/>
-              <w:rPr>
-                <w:color w:val="4F81BD" w:themeColor="accent1"/>
-              </w:rPr>
-            </w:pPr>
-            <w:bookmarkStart w:id="0" w:name="_Hlk150249952"/>
-            <w:r>
-              <w:rPr>
-                <w:color w:val="4F81BD" w:themeColor="accent1"/>
-              </w:rPr>
-              <w:t>[</w:t>
-            </w:r>
-            <w:r>
-              <w:rPr>
-                <w:color w:val="4F81BD" w:themeColor="accent1"/>
-              </w:rPr>
-              <w:t>This section will be posted in HTML format on the CSAS website followed by the link to the full PDF version of the publication.</w:t>
-            </w:r>
-            <w:r>
-              <w:rPr>
-                <w:color w:val="4F81BD" w:themeColor="accent1"/>
-              </w:rPr>
-              <w:t xml:space="preserve"> </w:t>
-            </w:r>
-            <w:r>
-              <w:rPr>
-                <w:color w:val="4F81BD" w:themeColor="accent1"/>
-              </w:rPr>
-              <w:t xml:space="preserve"> </w:t>
-            </w:r>
-            <w:r>
-              <w:rPr>
-                <w:color w:val="4F81BD" w:themeColor="accent1"/>
-              </w:rPr>
-              <w:t>Context text</w:t>
-            </w:r>
-            <w:r>
-              <w:rPr>
-                <w:color w:val="4F81BD" w:themeColor="accent1"/>
-              </w:rPr>
-              <w:t>- Style “Context</w:t>
-            </w:r>
-            <w:r>
-              <w:rPr>
-                <w:color w:val="4F81BD" w:themeColor="accent1"/>
-              </w:rPr>
-              <w:t xml:space="preserve"> </w:t>
-            </w:r>
-            <w:r>
-              <w:rPr>
-                <w:color w:val="4F81BD" w:themeColor="accent1"/>
-              </w:rPr>
-              <w:t>-</w:t>
-            </w:r>
-            <w:r>
-              <w:rPr>
-                <w:color w:val="4F81BD" w:themeColor="accent1"/>
-              </w:rPr>
-              <w:t xml:space="preserve"> </w:t>
-            </w:r>
-            <w:r>
-              <w:rPr>
-                <w:color w:val="4F81BD" w:themeColor="accent1"/>
-              </w:rPr>
-              <w:t>text”: Arial, size 10, italics, left aligned, paragraph spacing 3pt (0.04 in, 0.10 cm) before and after.</w:t>
-            </w:r>
-            <w:r>
-              <w:rPr>
-                <w:color w:val="4F81BD" w:themeColor="accent1"/>
-              </w:rPr>
-              <w:t>]</w:t>
-            </w:r>
-            <w:r>
-              <w:rPr>
-                <w:color w:val="4F81BD" w:themeColor="accent1"/>
-              </w:rPr>
-              <w:t xml:space="preserve"> </w:t>
-            </w:r>
-          </w:p>
-          <w:bookmarkEnd w:id="0"/>
-          <w:p>
-            <w:pPr>
-              <w:pStyle w:val="Context-text"/>
-            </w:pPr>
-            <w:r>
-              <w:t>Stock and Assessment Overview Document</w:t>
-            </w:r>
-            <w:r>
-              <w:rPr>
-                <w:sz w:val="18"/>
-                <w:szCs w:val="18"/>
-              </w:rPr>
-              <w:t>:</w:t>
-            </w:r>
-            <w:r>
-              <w:rPr>
-                <w:color w:val="4F81BD" w:themeColor="accent1"/>
-                <w:sz w:val="18"/>
-                <w:szCs w:val="18"/>
-              </w:rPr>
-              <w:t>[</w:t>
-            </w:r>
-            <w:r>
-              <w:rPr>
-                <w:color w:val="4F81BD" w:themeColor="accent1"/>
-                <w:sz w:val="18"/>
-                <w:szCs w:val="18"/>
-              </w:rPr>
-              <w:t>provide hyperlink</w:t>
-            </w:r>
-            <w:r>
-              <w:rPr>
-                <w:color w:val="4F81BD" w:themeColor="accent1"/>
-                <w:sz w:val="18"/>
-                <w:szCs w:val="18"/>
-              </w:rPr>
-              <w:t>]</w:t>
-            </w:r>
-            <w:r>
-              <w:rPr>
-                <w:color w:val="4F81BD" w:themeColor="accent1"/>
-                <w:sz w:val="18"/>
-                <w:szCs w:val="18"/>
-              </w:rPr>
-              <w:t xml:space="preserve"> </w:t>
-            </w:r>
-            <w:hyperlink r:id="rId11" w:history="1">
-              <w:r>
-                <w:rPr>
-                  <w:rStyle w:val="Hyperlink"/>
-                  <w:rFonts w:cs="Arial"/>
-                  <w:sz w:val="20"/>
-                </w:rPr>
-                <w:t>[stock area][species]</w:t>
-              </w:r>
-            </w:hyperlink>
-          </w:p>
-          <w:p>
-            <w:pPr>
-              <w:pStyle w:val="Context-text"/>
-            </w:pPr>
-            <w:r>
-              <w:t xml:space="preserve">This Science Advisory Report </w:t>
-            </w:r>
-            <w:r>
-              <w:t>is from the</w:t>
-            </w:r>
-            <w:r>
-              <w:t xml:space="preserve"> </w:t>
-            </w:r>
-            <w:r>
-              <w:rPr>
-                <w:color w:val="4F81BD" w:themeColor="accent1"/>
-              </w:rPr>
-              <w:t>[</w:t>
-            </w:r>
-            <w:r>
-              <w:rPr>
-                <w:color w:val="4F81BD" w:themeColor="accent1"/>
-              </w:rPr>
-              <w:t>meeting</w:t>
-            </w:r>
-            <w:r>
-              <w:rPr>
-                <w:color w:val="4F81BD" w:themeColor="accent1"/>
-              </w:rPr>
-              <w:t xml:space="preserve"> date and title (e.g.</w:t>
-            </w:r>
-            <w:r>
-              <w:rPr>
-                <w:color w:val="4F81BD" w:themeColor="accent1"/>
-              </w:rPr>
-              <w:t>,</w:t>
-            </w:r>
-            <w:r>
-              <w:rPr>
-                <w:color w:val="4F81BD" w:themeColor="accent1"/>
-              </w:rPr>
-              <w:t xml:space="preserve"> January </w:t>
-            </w:r>
-            <w:r>
-              <w:rPr>
-                <w:color w:val="4F81BD" w:themeColor="accent1"/>
-              </w:rPr>
-              <w:t>25</w:t>
-            </w:r>
-            <w:r>
-              <w:rPr>
-                <w:color w:val="4F81BD" w:themeColor="accent1"/>
-              </w:rPr>
-              <w:t>, </w:t>
-            </w:r>
-            <w:proofErr w:type="gramStart"/>
-            <w:r>
-              <w:rPr>
-                <w:color w:val="4F81BD" w:themeColor="accent1"/>
-              </w:rPr>
-              <w:t>2011</w:t>
-            </w:r>
-            <w:proofErr w:type="gramEnd"/>
-            <w:r>
-              <w:rPr>
-                <w:color w:val="4F81BD" w:themeColor="accent1"/>
-              </w:rPr>
-              <w:t xml:space="preserve"> </w:t>
-            </w:r>
-            <w:r>
-              <w:rPr>
-                <w:color w:val="4F81BD" w:themeColor="accent1"/>
-              </w:rPr>
-              <w:t>A</w:t>
-            </w:r>
-            <w:r>
-              <w:rPr>
-                <w:color w:val="4F81BD" w:themeColor="accent1"/>
-              </w:rPr>
-              <w:t xml:space="preserve">ssessment of Quebec inshore waters </w:t>
-            </w:r>
-            <w:r>
-              <w:rPr>
-                <w:color w:val="4F81BD" w:themeColor="accent1"/>
-              </w:rPr>
-              <w:t>s</w:t>
-            </w:r>
-            <w:r>
-              <w:rPr>
-                <w:color w:val="4F81BD" w:themeColor="accent1"/>
-              </w:rPr>
-              <w:t>oftshell clam</w:t>
-            </w:r>
-            <w:r>
-              <w:rPr>
-                <w:color w:val="4F81BD" w:themeColor="accent1"/>
-              </w:rPr>
-              <w:t xml:space="preserve">)]. </w:t>
-            </w:r>
-            <w:r>
-              <w:t xml:space="preserve">Additional publications from this </w:t>
-            </w:r>
-            <w:r>
-              <w:t>meeting</w:t>
-            </w:r>
-            <w:r>
-              <w:t xml:space="preserve"> will be posted </w:t>
-            </w:r>
-            <w:r>
-              <w:t xml:space="preserve">on the </w:t>
-            </w:r>
-            <w:hyperlink r:id="rId12" w:history="1">
-              <w:r>
-                <w:rPr>
-                  <w:rStyle w:val="Context-HyperlinkChar"/>
-                  <w:i/>
-                </w:rPr>
-                <w:t>Fisheries and Oceans Canada (DFO) Science Advisory Schedule</w:t>
-              </w:r>
-            </w:hyperlink>
-            <w:r>
-              <w:rPr>
-                <w:i w:val="0"/>
-              </w:rPr>
-              <w:t xml:space="preserve"> </w:t>
-            </w:r>
-            <w:r>
-              <w:t>as they become available.</w:t>
-            </w:r>
-          </w:p>
-          <w:p>
-            <w:pPr>
-              <w:pStyle w:val="Context-text"/>
-            </w:pPr>
-            <w:r>
-              <w:rPr>
-                <w:color w:val="4F81BD" w:themeColor="accent1"/>
-              </w:rPr>
-              <w:t>[</w:t>
-            </w:r>
-            <w:r>
-              <w:rPr>
-                <w:color w:val="4F81BD" w:themeColor="accent1"/>
-              </w:rPr>
-              <w:t>See guidance for examples of additional information to provide in the Context section.</w:t>
-            </w:r>
-            <w:r>
-              <w:rPr>
-                <w:color w:val="4F81BD" w:themeColor="accent1"/>
-              </w:rPr>
-              <w:t>]</w:t>
-            </w:r>
-          </w:p>
-        </w:tc>
-      </w:tr>
-    </w:tbl>
+    <w:p>
+      <w:pPr>
+        <w:pStyle w:val="Context-Heading"/>
+      </w:pPr>
+      <w:r>
+        <w:t>Context</w:t>
+      </w:r>
+      <w:r>
+        <w:t>:</w:t>
+      </w:r>
+    </w:p>
+    <w:p>
+      <w:pPr>
+        <w:pStyle w:val="Context-text"/>
+        <w:rPr>
+          <w:color w:val="4F81BD" w:themeColor="accent1"/>
+        </w:rPr>
+      </w:pPr>
+      <w:r>
+        <w:rPr>
+          <w:color w:val="4F81BD" w:themeColor="accent1"/>
+        </w:rPr>
+        <w:t>[Mandatory. Less than 150 words]</w:t>
+      </w:r>
+    </w:p>
+    <w:p>
+      <w:pPr>
+        <w:pStyle w:val="Context-text"/>
+        <w:rPr>
+          <w:color w:val="4F81BD" w:themeColor="accent1"/>
+        </w:rPr>
+      </w:pPr>
+      <w:bookmarkStart w:id="0" w:name="_Hlk150249952"/>
+      <w:r>
+        <w:rPr>
+          <w:color w:val="4F81BD" w:themeColor="accent1"/>
+        </w:rPr>
+        <w:t>[</w:t>
+      </w:r>
+      <w:r>
+        <w:rPr>
+          <w:color w:val="4F81BD" w:themeColor="accent1"/>
+        </w:rPr>
+        <w:t xml:space="preserve">This section will be posted in HTML format on the CSAS website followed by the link to the full PDF version of the publication. </w:t>
+      </w:r>
+      <w:r>
+        <w:rPr>
+          <w:color w:val="4F81BD" w:themeColor="accent1"/>
+        </w:rPr>
+        <w:t xml:space="preserve"> </w:t>
+      </w:r>
+      <w:r>
+        <w:rPr>
+          <w:color w:val="4F81BD" w:themeColor="accent1"/>
+        </w:rPr>
+        <w:t>Context text- Style “Context - text”: Arial, size 10, italics, left aligned, paragraph spacing 3pt (0.04 in, 0.10 cm) before and after.</w:t>
+      </w:r>
+      <w:r>
+        <w:rPr>
+          <w:color w:val="4F81BD" w:themeColor="accent1"/>
+        </w:rPr>
+        <w:t>]</w:t>
+      </w:r>
+      <w:r>
+        <w:rPr>
+          <w:color w:val="4F81BD" w:themeColor="accent1"/>
+        </w:rPr>
+        <w:t xml:space="preserve"> </w:t>
+      </w:r>
+    </w:p>
+    <w:bookmarkEnd w:id="0"/>
+    <w:p>
+      <w:pPr>
+        <w:pStyle w:val="Context-text"/>
+      </w:pPr>
+      <w:r>
+        <w:t>Stock and Assessment Overview Document</w:t>
+      </w:r>
+      <w:r>
+        <w:rPr>
+          <w:sz w:val="18"/>
+          <w:szCs w:val="18"/>
+        </w:rPr>
+        <w:t>:</w:t>
+      </w:r>
+      <w:r>
+        <w:rPr>
+          <w:color w:val="4F81BD" w:themeColor="accent1"/>
+          <w:sz w:val="18"/>
+          <w:szCs w:val="18"/>
+        </w:rPr>
+        <w:t>[</w:t>
+      </w:r>
+      <w:r>
+        <w:rPr>
+          <w:color w:val="4F81BD" w:themeColor="accent1"/>
+          <w:sz w:val="18"/>
+          <w:szCs w:val="18"/>
+        </w:rPr>
+        <w:t>provide hyperlink</w:t>
+      </w:r>
+      <w:r>
+        <w:rPr>
+          <w:color w:val="4F81BD" w:themeColor="accent1"/>
+          <w:sz w:val="18"/>
+          <w:szCs w:val="18"/>
+        </w:rPr>
+        <w:t xml:space="preserve">] </w:t>
+      </w:r>
+      <w:hyperlink r:id="rId11" w:history="1">
+        <w:r>
+          <w:rPr>
+            <w:rStyle w:val="Hyperlink"/>
+            <w:rFonts w:cs="Arial"/>
+            <w:sz w:val="20"/>
+          </w:rPr>
+          <w:t>[stock area][species]</w:t>
+        </w:r>
+      </w:hyperlink>
+    </w:p>
+    <w:p>
+      <w:pPr>
+        <w:pStyle w:val="Context-text"/>
+      </w:pPr>
+      <w:r>
+        <w:t xml:space="preserve">This Science Advisory Report is from the </w:t>
+      </w:r>
+      <w:r>
+        <w:rPr>
+          <w:color w:val="4F81BD" w:themeColor="accent1"/>
+        </w:rPr>
+        <w:t xml:space="preserve">[meeting date and title (e.g., January 25, 2011 Assessment of Quebec inshore waters softshell clam)]. </w:t>
+      </w:r>
+      <w:r>
+        <w:t xml:space="preserve">Additional publications from this meeting will be posted on the </w:t>
+      </w:r>
+      <w:hyperlink r:id="rId12" w:history="1">
+        <w:r>
+          <w:rPr>
+            <w:rStyle w:val="Context-HyperlinkChar"/>
+            <w:i/>
+          </w:rPr>
+          <w:t>Fisheries and Oceans Canada (DFO) Science Advisory Schedule</w:t>
+        </w:r>
+      </w:hyperlink>
+      <w:r>
+        <w:rPr>
+          <w:i w:val="0"/>
+        </w:rPr>
+        <w:t xml:space="preserve"> </w:t>
+      </w:r>
+      <w:r>
+        <w:t>as they become available.</w:t>
+      </w:r>
+    </w:p>
+    <w:p>
+      <w:pPr>
+        <w:pStyle w:val="BodyText"/>
+        <w:rPr>
+          <w:color w:val="4F81BD" w:themeColor="accent1"/>
+        </w:rPr>
+      </w:pPr>
+      <w:r>
+        <w:rPr>
+          <w:color w:val="4F81BD" w:themeColor="accent1"/>
+        </w:rPr>
+        <w:t>[</w:t>
+      </w:r>
+      <w:r>
+        <w:rPr>
+          <w:color w:val="4F81BD" w:themeColor="accent1"/>
+        </w:rPr>
+        <w:t>See guidance for examples of additional information to provide in the Context section.</w:t>
+      </w:r>
+      <w:r>
+        <w:rPr>
+          <w:color w:val="4F81BD" w:themeColor="accent1"/>
+        </w:rPr>
+        <w:t>]</w:t>
+      </w:r>
+    </w:p>
     <w:p>
       <w:pPr>
         <w:pStyle w:val="Heading2"/>
@@ -510,9 +350,6 @@
     <w:p>
       <w:pPr>
         <w:pStyle w:val="BodyText"/>
-        <w:rPr>
-          <w:color w:val="4F81BD" w:themeColor="accent1"/>
-        </w:rPr>
       </w:pPr>
       <w:r>
         <w:rPr>
@@ -657,14 +494,6 @@
           <w:color w:val="4F81BD" w:themeColor="accent1"/>
         </w:rPr>
         <w:t xml:space="preserve"> </w:t>
-      </w:r>
-    </w:p>
-    <w:p>
-      <w:pPr>
-        <w:pStyle w:val="fsar-bullet"/>
-      </w:pPr>
-      <w:r>
-        <w:t>Fake style for bullets</w:t>
       </w:r>
     </w:p>
     <w:p>
@@ -944,14 +773,12 @@
       <w:r>
         <w:t xml:space="preserve">pproach was </w:t>
       </w:r>
-      <w:proofErr w:type="gramStart"/>
       <w:r>
         <w:t>A</w:t>
       </w:r>
       <w:r>
         <w:t>pproved</w:t>
       </w:r>
-      <w:proofErr w:type="gramEnd"/>
       <w:r>
         <w:t xml:space="preserve"> </w:t>
       </w:r>
@@ -1459,57 +1286,26 @@
           <w:color w:val="4F81BD" w:themeColor="accent1"/>
         </w:rPr>
       </w:pPr>
-      <w:bookmarkStart w:id="7" w:name="_Hlk153311139"/>
       <w:r>
         <w:rPr>
           <w:rFonts w:cs="Arial"/>
-        </w:rPr>
-        <w:t>Stock overview information:</w:t>
-      </w:r>
-      <w:bookmarkEnd w:id="7"/>
+          <w:color w:val="4F81BD" w:themeColor="accent1"/>
+        </w:rPr>
+        <w:t>[</w:t>
+      </w:r>
       <w:r>
         <w:rPr>
           <w:rFonts w:cs="Arial"/>
           <w:color w:val="4F81BD" w:themeColor="accent1"/>
         </w:rPr>
-        <w:t xml:space="preserve"> [</w:t>
-      </w:r>
-      <w:r>
-        <w:rPr>
-          <w:color w:val="4F81BD" w:themeColor="accent1"/>
-          <w:lang w:val="en-CA"/>
-        </w:rPr>
-        <w:t>reference to a Research Document or other publication, and/or footnote to the working paper</w:t>
+        <w:t>Mandatory</w:t>
       </w:r>
       <w:r>
         <w:rPr>
           <w:rFonts w:cs="Arial"/>
           <w:color w:val="4F81BD" w:themeColor="accent1"/>
         </w:rPr>
-        <w:t>]</w:t>
-      </w:r>
-    </w:p>
-    <w:p>
-      <w:pPr>
-        <w:pStyle w:val="BodyText"/>
-        <w:rPr>
-          <w:rFonts w:cs="Arial"/>
-          <w:color w:val="4F81BD" w:themeColor="accent1"/>
-        </w:rPr>
-      </w:pPr>
-      <w:r>
-        <w:rPr>
-          <w:rFonts w:cs="Arial"/>
-          <w:color w:val="4F81BD" w:themeColor="accent1"/>
-        </w:rPr>
-        <w:t>[</w:t>
-      </w:r>
-      <w:r>
-        <w:rPr>
-          <w:rFonts w:cs="Arial"/>
-          <w:color w:val="4F81BD" w:themeColor="accent1"/>
-        </w:rPr>
-        <w:t>Mandatory.</w:t>
+        <w:t>.</w:t>
       </w:r>
       <w:r>
         <w:rPr>
@@ -1636,7 +1432,7 @@
       <w:pPr>
         <w:pStyle w:val="Heading4"/>
       </w:pPr>
-      <w:bookmarkStart w:id="8" w:name="_Hlk150252237"/>
+      <w:bookmarkStart w:id="7" w:name="_Hlk150252237"/>
       <w:r>
         <w:t>Other Stock Reference Points</w:t>
       </w:r>
@@ -1777,7 +1573,7 @@
         <w:t>Habitat or Ecosystem Reference Points</w:t>
       </w:r>
     </w:p>
-    <w:bookmarkEnd w:id="8"/>
+    <w:bookmarkEnd w:id="7"/>
     <w:p>
       <w:pPr>
         <w:pStyle w:val="ListNumber"/>
@@ -1882,7 +1678,7 @@
       <w:pPr>
         <w:pStyle w:val="Heading3"/>
       </w:pPr>
-      <w:bookmarkStart w:id="9" w:name="_Hlk150253148"/>
+      <w:bookmarkStart w:id="8" w:name="_Hlk150253148"/>
       <w:r>
         <w:t>Enhancement Plan</w:t>
       </w:r>
@@ -1960,75 +1756,75 @@
         <w:t xml:space="preserve"> (otherwise, do not include). Maximum length 100 words.]</w:t>
       </w:r>
     </w:p>
+    <w:bookmarkEnd w:id="8"/>
+    <w:p>
+      <w:pPr>
+        <w:pStyle w:val="Heading3"/>
+      </w:pPr>
+      <w:r>
+        <w:t>D</w:t>
+      </w:r>
+      <w:r>
+        <w:t>ata</w:t>
+      </w:r>
+    </w:p>
+    <w:p>
+      <w:pPr>
+        <w:pStyle w:val="BodyText"/>
+        <w:rPr>
+          <w:color w:val="4F81BD" w:themeColor="accent1"/>
+        </w:rPr>
+      </w:pPr>
+      <w:r>
+        <w:rPr>
+          <w:color w:val="4F81BD" w:themeColor="accent1"/>
+        </w:rPr>
+        <w:t>[</w:t>
+      </w:r>
+      <w:r>
+        <w:rPr>
+          <w:color w:val="4F81BD" w:themeColor="accent1"/>
+        </w:rPr>
+        <w:t>Mandatory</w:t>
+      </w:r>
+      <w:r>
+        <w:rPr>
+          <w:color w:val="4F81BD" w:themeColor="accent1"/>
+        </w:rPr>
+        <w:t>.</w:t>
+      </w:r>
+      <w:bookmarkStart w:id="9" w:name="_Hlk124419929"/>
+      <w:r>
+        <w:rPr>
+          <w:color w:val="4F81BD" w:themeColor="accent1"/>
+        </w:rPr>
+        <w:t xml:space="preserve"> Maximum length 300 words.]</w:t>
+      </w:r>
+      <w:r>
+        <w:rPr>
+          <w:color w:val="4F81BD" w:themeColor="accent1"/>
+        </w:rPr>
+        <w:t xml:space="preserve"> </w:t>
+      </w:r>
+    </w:p>
+    <w:p>
+      <w:pPr>
+        <w:pStyle w:val="BodyText"/>
+        <w:rPr>
+          <w:color w:val="4F81BD" w:themeColor="accent1"/>
+        </w:rPr>
+      </w:pPr>
+      <w:r>
+        <w:t xml:space="preserve">Data changes: </w:t>
+      </w:r>
+      <w:r>
+        <w:rPr>
+          <w:color w:val="4F81BD" w:themeColor="accent1"/>
+        </w:rPr>
+        <w:t>[Optional (otherwise, do not include).</w:t>
+      </w:r>
+    </w:p>
     <w:bookmarkEnd w:id="9"/>
-    <w:p>
-      <w:pPr>
-        <w:pStyle w:val="Heading3"/>
-      </w:pPr>
-      <w:r>
-        <w:t>D</w:t>
-      </w:r>
-      <w:r>
-        <w:t>ata</w:t>
-      </w:r>
-    </w:p>
-    <w:p>
-      <w:pPr>
-        <w:pStyle w:val="BodyText"/>
-        <w:rPr>
-          <w:color w:val="4F81BD" w:themeColor="accent1"/>
-        </w:rPr>
-      </w:pPr>
-      <w:r>
-        <w:rPr>
-          <w:color w:val="4F81BD" w:themeColor="accent1"/>
-        </w:rPr>
-        <w:t>[</w:t>
-      </w:r>
-      <w:r>
-        <w:rPr>
-          <w:color w:val="4F81BD" w:themeColor="accent1"/>
-        </w:rPr>
-        <w:t>Mandatory</w:t>
-      </w:r>
-      <w:r>
-        <w:rPr>
-          <w:color w:val="4F81BD" w:themeColor="accent1"/>
-        </w:rPr>
-        <w:t>.</w:t>
-      </w:r>
-      <w:bookmarkStart w:id="10" w:name="_Hlk124419929"/>
-      <w:r>
-        <w:rPr>
-          <w:color w:val="4F81BD" w:themeColor="accent1"/>
-        </w:rPr>
-        <w:t xml:space="preserve"> Maximum length 300 words.]</w:t>
-      </w:r>
-      <w:r>
-        <w:rPr>
-          <w:color w:val="4F81BD" w:themeColor="accent1"/>
-        </w:rPr>
-        <w:t xml:space="preserve"> </w:t>
-      </w:r>
-    </w:p>
-    <w:p>
-      <w:pPr>
-        <w:pStyle w:val="BodyText"/>
-        <w:rPr>
-          <w:color w:val="4F81BD" w:themeColor="accent1"/>
-        </w:rPr>
-      </w:pPr>
-      <w:r>
-        <w:t xml:space="preserve">Data changes: </w:t>
-      </w:r>
-      <w:r>
-        <w:rPr>
-          <w:color w:val="4F81BD" w:themeColor="accent1"/>
-        </w:rPr>
-        <w:t>[Optional (otherwise, do not include).</w:t>
-      </w:r>
-    </w:p>
-    <w:bookmarkEnd w:id="10"/>
     <w:p>
       <w:pPr>
         <w:pStyle w:val="Heading2"/>
@@ -2442,7 +2238,7 @@
           <w:color w:val="4F81BD" w:themeColor="accent1"/>
         </w:rPr>
       </w:pPr>
-      <w:bookmarkStart w:id="11" w:name="_Hlk150255371"/>
+      <w:bookmarkStart w:id="10" w:name="_Hlk150255371"/>
       <w:r>
         <w:rPr>
           <w:color w:val="4F81BD" w:themeColor="accent1"/>
@@ -2622,8 +2418,8 @@
           <w:lang w:val="en-CA"/>
         </w:rPr>
       </w:pPr>
-      <w:bookmarkStart w:id="12" w:name="_Hlk150255575"/>
-      <w:bookmarkEnd w:id="11"/>
+      <w:bookmarkStart w:id="11" w:name="_Hlk150255575"/>
+      <w:bookmarkEnd w:id="10"/>
       <w:r>
         <w:rPr>
           <w:rStyle w:val="Style1Char"/>
@@ -2688,7 +2484,7 @@
         <w:t>]</w:t>
       </w:r>
     </w:p>
-    <w:bookmarkEnd w:id="12"/>
+    <w:bookmarkEnd w:id="11"/>
     <w:p>
       <w:pPr>
         <w:pStyle w:val="BodyText"/>
@@ -2772,7 +2568,7 @@
           <w:lang w:val="en-CA"/>
         </w:rPr>
       </w:pPr>
-      <w:bookmarkStart w:id="13" w:name="_Hlk150255965"/>
+      <w:bookmarkStart w:id="12" w:name="_Hlk150255965"/>
       <w:r>
         <w:rPr>
           <w:rStyle w:val="Style1Char"/>
@@ -2868,7 +2664,7 @@
         <w:t>Freshwater Habitat Impacts</w:t>
       </w:r>
     </w:p>
-    <w:bookmarkEnd w:id="13"/>
+    <w:bookmarkEnd w:id="12"/>
     <w:p>
       <w:pPr>
         <w:pStyle w:val="BodyText"/>
@@ -3214,7 +3010,7 @@
           <w:bCs w:val="0"/>
         </w:rPr>
       </w:pPr>
-      <w:bookmarkStart w:id="14" w:name="_Toc127900373"/>
+      <w:bookmarkStart w:id="13" w:name="_Toc127900373"/>
       <w:r>
         <w:rPr>
           <w:rStyle w:val="Heading2Char"/>
@@ -3223,7 +3019,7 @@
         </w:rPr>
         <w:t>PROCEDURE FOR INTERIM YEAR UPDATES</w:t>
       </w:r>
-      <w:bookmarkEnd w:id="14"/>
+      <w:bookmarkEnd w:id="13"/>
       <w:r>
         <w:rPr>
           <w:rStyle w:val="Heading1Char"/>
@@ -3371,7 +3167,7 @@
       <w:pPr>
         <w:pStyle w:val="Heading2"/>
       </w:pPr>
-      <w:bookmarkStart w:id="15" w:name="_Hlk150262412"/>
+      <w:bookmarkStart w:id="14" w:name="_Hlk150262412"/>
       <w:r>
         <w:t xml:space="preserve">LIST </w:t>
       </w:r>
@@ -3540,21 +3336,7 @@
         <w:rPr>
           <w:color w:val="4F81BD" w:themeColor="accent1"/>
         </w:rPr>
-        <w:t xml:space="preserve">References should only be included to understand the </w:t>
-      </w:r>
-      <w:proofErr w:type="gramStart"/>
-      <w:r>
-        <w:rPr>
-          <w:color w:val="4F81BD" w:themeColor="accent1"/>
-        </w:rPr>
-        <w:t>advice, and</w:t>
-      </w:r>
-      <w:proofErr w:type="gramEnd"/>
-      <w:r>
-        <w:rPr>
-          <w:color w:val="4F81BD" w:themeColor="accent1"/>
-        </w:rPr>
-        <w:t xml:space="preserve"> should not be included to give credit to the work as they are done in the Research Document</w:t>
+        <w:t>References should only be included to understand the advice, and should not be included to give credit to the work as they are done in the Research Document</w:t>
       </w:r>
       <w:r>
         <w:rPr>
@@ -3817,7 +3599,7 @@
         <w:t>]</w:t>
       </w:r>
     </w:p>
-    <w:bookmarkEnd w:id="15"/>
+    <w:bookmarkEnd w:id="14"/>
     <w:p>
       <w:pPr>
         <w:rPr>
@@ -3843,77 +3625,44 @@
     </w:p>
     <w:p>
       <w:pPr>
-        <w:pStyle w:val="BodyTextCentered"/>
-        <w:rPr>
-          <w:color w:val="4F81BD" w:themeColor="accent1"/>
-        </w:rPr>
-      </w:pPr>
-      <w:r>
-        <w:rPr>
-          <w:color w:val="4F81BD" w:themeColor="accent1"/>
-        </w:rPr>
+        <w:pStyle w:val="BodyText-Centered"/>
+      </w:pPr>
+      <w:r>
         <w:t>Center for Science Advice (CSA) (</w:t>
       </w:r>
       <w:proofErr w:type="spellStart"/>
       <w:r>
-        <w:rPr>
-          <w:color w:val="4F81BD" w:themeColor="accent1"/>
-        </w:rPr>
         <w:t>Shift+Enter</w:t>
       </w:r>
       <w:proofErr w:type="spellEnd"/>
       <w:r>
-        <w:rPr>
-          <w:color w:val="4F81BD" w:themeColor="accent1"/>
-        </w:rPr>
         <w:t>)</w:t>
       </w:r>
       <w:r>
-        <w:rPr>
-          <w:color w:val="4F81BD" w:themeColor="accent1"/>
-        </w:rPr>
         <w:br/>
         <w:t>Name of Region (</w:t>
       </w:r>
       <w:proofErr w:type="spellStart"/>
       <w:r>
-        <w:rPr>
-          <w:color w:val="4F81BD" w:themeColor="accent1"/>
-        </w:rPr>
         <w:t>Shift+Enter</w:t>
       </w:r>
       <w:proofErr w:type="spellEnd"/>
       <w:r>
-        <w:rPr>
-          <w:color w:val="4F81BD" w:themeColor="accent1"/>
-        </w:rPr>
         <w:t>)</w:t>
       </w:r>
       <w:r>
-        <w:rPr>
-          <w:color w:val="4F81BD" w:themeColor="accent1"/>
-        </w:rPr>
         <w:br/>
         <w:t>Fisheries and Oceans Canada (</w:t>
       </w:r>
       <w:proofErr w:type="spellStart"/>
       <w:r>
-        <w:rPr>
-          <w:color w:val="4F81BD" w:themeColor="accent1"/>
-        </w:rPr>
         <w:t>Shift+Enter</w:t>
       </w:r>
       <w:proofErr w:type="spellEnd"/>
       <w:r>
-        <w:rPr>
-          <w:color w:val="4F81BD" w:themeColor="accent1"/>
-        </w:rPr>
         <w:t>)</w:t>
       </w:r>
       <w:r>
-        <w:rPr>
-          <w:color w:val="4F81BD" w:themeColor="accent1"/>
-        </w:rPr>
         <w:br/>
         <w:t>Complete mailing address of CSA Office</w:t>
       </w:r>
@@ -4029,8 +3778,16 @@
         <w:fldChar w:fldCharType="end"/>
       </w:r>
       <w:r>
-        <w:t>ISSN 1919-5087</w:t>
-      </w:r>
+        <w:t xml:space="preserve">ISSN </w:t>
+      </w:r>
+      <w:smartTag w:uri="urn:schemas-microsoft-com:office:smarttags" w:element="phone">
+        <w:smartTagPr>
+          <w:attr w:name="phonenumber" w:val="19195087"/>
+        </w:smartTagPr>
+        <w:r>
+          <w:t>1919-5087</w:t>
+        </w:r>
+      </w:smartTag>
       <w:r>
         <w:br/>
       </w:r>
@@ -4056,7 +3813,7 @@
           <w:shd w:val="clear" w:color="auto" w:fill="E6E6E6"/>
         </w:rPr>
         <w:drawing>
-          <wp:inline distT="0" distB="0" distL="0" distR="0" wp14:anchorId="477CCA48" wp14:editId="1968FE21">
+          <wp:inline distT="0" distB="0" distL="0" distR="0" wp14:anchorId="477CCA48" wp14:editId="4C61E4D5">
             <wp:extent cx="476250" cy="476250"/>
             <wp:effectExtent l="0" t="0" r="0" b="0"/>
             <wp:docPr id="1" name="Picture 1" descr="please recycle"/>
@@ -4311,75 +4068,33 @@
         <w:rPr>
           <w:lang w:val="fr-CA"/>
         </w:rPr>
-        <w:t xml:space="preserve">. </w:t>
-      </w:r>
-      <w:proofErr w:type="gramStart"/>
+        <w:t>. can. de</w:t>
+      </w:r>
       <w:r>
         <w:rPr>
           <w:lang w:val="fr-CA"/>
         </w:rPr>
-        <w:t>can</w:t>
-      </w:r>
-      <w:proofErr w:type="gramEnd"/>
+        <w:t>s avis</w:t>
+      </w:r>
       <w:r>
         <w:rPr>
           <w:lang w:val="fr-CA"/>
         </w:rPr>
-        <w:t xml:space="preserve">. </w:t>
-      </w:r>
-      <w:proofErr w:type="gramStart"/>
+        <w:t xml:space="preserve"> </w:t>
+      </w:r>
+      <w:proofErr w:type="spellStart"/>
       <w:r>
         <w:rPr>
           <w:lang w:val="fr-CA"/>
         </w:rPr>
-        <w:t>de</w:t>
-      </w:r>
+        <w:t>sci</w:t>
+      </w:r>
+      <w:proofErr w:type="spellEnd"/>
       <w:r>
         <w:rPr>
           <w:lang w:val="fr-CA"/>
         </w:rPr>
-        <w:t>s</w:t>
-      </w:r>
-      <w:proofErr w:type="gramEnd"/>
-      <w:r>
-        <w:rPr>
-          <w:lang w:val="fr-CA"/>
-        </w:rPr>
-        <w:t xml:space="preserve"> avis</w:t>
-      </w:r>
-      <w:r>
-        <w:rPr>
-          <w:lang w:val="fr-CA"/>
-        </w:rPr>
-        <w:t xml:space="preserve"> </w:t>
-      </w:r>
-      <w:proofErr w:type="spellStart"/>
-      <w:r>
-        <w:rPr>
-          <w:lang w:val="fr-CA"/>
-        </w:rPr>
-        <w:t>sci</w:t>
-      </w:r>
-      <w:proofErr w:type="spellEnd"/>
-      <w:r>
-        <w:rPr>
-          <w:lang w:val="fr-CA"/>
-        </w:rPr>
-        <w:t xml:space="preserve">. </w:t>
-      </w:r>
-      <w:proofErr w:type="gramStart"/>
-      <w:r>
-        <w:rPr>
-          <w:lang w:val="fr-CA"/>
-        </w:rPr>
-        <w:t>du</w:t>
-      </w:r>
-      <w:proofErr w:type="gramEnd"/>
-      <w:r>
-        <w:rPr>
-          <w:lang w:val="fr-CA"/>
-        </w:rPr>
-        <w:t xml:space="preserve"> MPO</w:t>
+        <w:t>. du MPO</w:t>
       </w:r>
       <w:r>
         <w:rPr>
@@ -4598,7 +4313,7 @@
       <w:pPr>
         <w:pStyle w:val="Heading2"/>
       </w:pPr>
-      <w:bookmarkStart w:id="16" w:name="_Toc436400532"/>
+      <w:bookmarkStart w:id="15" w:name="_Toc436400532"/>
       <w:r>
         <w:t>LAYOUT REQUIREMENTS (FORMA</w:t>
       </w:r>
@@ -4608,27 +4323,27 @@
       <w:r>
         <w:t>TING AND STYLES)</w:t>
       </w:r>
+      <w:bookmarkEnd w:id="15"/>
+    </w:p>
+    <w:p>
+      <w:pPr>
+        <w:pStyle w:val="Heading2"/>
+      </w:pPr>
+      <w:bookmarkStart w:id="16" w:name="_Toc436400534"/>
+      <w:r>
+        <w:t>HEADING 2: ARIAL, SIZE 14, BOLD, LEFT ALIGNED, ALL CAPS, PARAGRAPH SPACING 12 PT (0.17 IN, 0.42 CM) BEFORE AND 6 PT (0.08 IN, 0.21 CM) AFTER</w:t>
+      </w:r>
       <w:bookmarkEnd w:id="16"/>
     </w:p>
     <w:p>
       <w:pPr>
-        <w:pStyle w:val="Heading2"/>
-      </w:pPr>
-      <w:bookmarkStart w:id="17" w:name="_Toc436400534"/>
-      <w:r>
-        <w:t>HEADING 2: ARIAL, SIZE 14, BOLD, LEFT ALIGNED, ALL CAPS, PARAGRAPH SPACING 12 PT (0.17 IN, 0.42 CM) BEFORE AND 6 PT (0.08 IN, 0.21 CM) AFTER</w:t>
+        <w:pStyle w:val="Heading3"/>
+      </w:pPr>
+      <w:bookmarkStart w:id="17" w:name="_Toc436400535"/>
+      <w:r>
+        <w:t>Heading 3: Arial, 12, bold, left-aligned, paragraph spacing 12 pt (0.17 in, 0.42 cm) before and 6 pt (0.08 in, 0.21 cm) after</w:t>
       </w:r>
       <w:bookmarkEnd w:id="17"/>
-    </w:p>
-    <w:p>
-      <w:pPr>
-        <w:pStyle w:val="Heading3"/>
-      </w:pPr>
-      <w:bookmarkStart w:id="18" w:name="_Toc436400535"/>
-      <w:r>
-        <w:t>Heading 3: Arial, 12, bold, left-aligned, paragraph spacing 12 pt (0.17 in, 0.42 cm) before and 6 pt (0.08 in, 0.21 cm) after</w:t>
-      </w:r>
-      <w:bookmarkEnd w:id="18"/>
     </w:p>
     <w:p>
       <w:pPr>
@@ -4774,10 +4489,9 @@
     <w:sectPr>
       <w:headerReference w:type="even" r:id="rId17"/>
       <w:headerReference w:type="default" r:id="rId18"/>
-      <w:footerReference w:type="even" r:id="rId19"/>
-      <w:footerReference w:type="default" r:id="rId20"/>
-      <w:headerReference w:type="first" r:id="rId21"/>
-      <w:footerReference w:type="first" r:id="rId22"/>
+      <w:footerReference w:type="default" r:id="rId19"/>
+      <w:headerReference w:type="first" r:id="rId20"/>
+      <w:footerReference w:type="first" r:id="rId21"/>
       <w:pgSz w:w="12240" w:h="15840" w:code="1"/>
       <w:pgMar w:top="1440" w:right="1440" w:bottom="1440" w:left="1440" w:header="862" w:footer="601" w:gutter="0"/>
       <w:cols w:space="360"/>
@@ -4817,16 +4531,6 @@
 </file>
 
 <file path=word/footer1.xml><?xml version="1.0" encoding="utf-8"?>
-<w:ftr xmlns:wpc="http://schemas.microsoft.com/office/word/2010/wordprocessingCanvas" xmlns:cx="http://schemas.microsoft.com/office/drawing/2014/chartex" xmlns:cx1="http://schemas.microsoft.com/office/drawing/2015/9/8/chartex" xmlns:cx2="http://schemas.microsoft.com/office/drawing/2015/10/21/chartex" xmlns:cx3="http://schemas.microsoft.com/office/drawing/2016/5/9/chartex" xmlns:cx4="http://schemas.microsoft.com/office/drawing/2016/5/10/chartex" xmlns:cx5="http://schemas.microsoft.com/office/drawing/2016/5/11/chartex" xmlns:cx6="http://schemas.microsoft.com/office/drawing/2016/5/12/chartex" xmlns:cx7="http://schemas.microsoft.com/office/drawing/2016/5/13/chartex" xmlns:cx8="http://schemas.microsoft.com/office/drawing/2016/5/14/chartex" xmlns:mc="http://schemas.openxmlformats.org/markup-compatibility/2006" xmlns:aink="http://schemas.microsoft.com/office/drawing/2016/ink" xmlns:am3d="http://schemas.microsoft.com/office/drawing/2017/model3d" xmlns:o="urn:schemas-microsoft-com:office:office" xmlns:oel="http://schemas.microsoft.com/office/2019/extlst" xmlns:r="http://schemas.openxmlformats.org/officeDocument/2006/relationships" xmlns:m="http://schemas.openxmlformats.org/officeDocument/2006/math" xmlns:v="urn:schemas-microsoft-com:vml" xmlns:wp14="http://schemas.microsoft.com/office/word/2010/wordprocessingDrawing" xmlns:wp="http://schemas.openxmlformats.org/drawingml/2006/wordprocessingDrawing" xmlns:w10="urn:schemas-microsoft-com:office:word" xmlns:w="http://schemas.openxmlformats.org/wordprocessingml/2006/main" xmlns:w14="http://schemas.microsoft.com/office/word/2010/wordml" xmlns:w15="http://schemas.microsoft.com/office/word/2012/wordml" xmlns:w16cex="http://schemas.microsoft.com/office/word/2018/wordml/cex" xmlns:w16cid="http://schemas.microsoft.com/office/word/2016/wordml/cid" xmlns:w16="http://schemas.microsoft.com/office/word/2018/wordml" xmlns:w16sdtdh="http://schemas.microsoft.com/office/word/2020/wordml/sdtdatahash" xmlns:w16se="http://schemas.microsoft.com/office/word/2015/wordml/symex" xmlns:wpg="http://schemas.microsoft.com/office/word/2010/wordprocessingGroup" xmlns:wpi="http://schemas.microsoft.com/office/word/2010/wordprocessingInk" xmlns:wne="http://schemas.microsoft.com/office/word/2006/wordml" xmlns:wps="http://schemas.microsoft.com/office/word/2010/wordprocessingShape" mc:Ignorable="w14 w15 w16se w16cid w16 w16cex w16sdtdh wp14">
-  <w:p>
-    <w:pPr>
-      <w:pStyle w:val="Footer"/>
-    </w:pPr>
-  </w:p>
-</w:ftr>
-</file>
-
-<file path=word/footer2.xml><?xml version="1.0" encoding="utf-8"?>
 <w:ftr xmlns:wpc="http://schemas.microsoft.com/office/word/2010/wordprocessingCanvas" xmlns:cx="http://schemas.microsoft.com/office/drawing/2014/chartex" xmlns:cx1="http://schemas.microsoft.com/office/drawing/2015/9/8/chartex" xmlns:cx2="http://schemas.microsoft.com/office/drawing/2015/10/21/chartex" xmlns:cx3="http://schemas.microsoft.com/office/drawing/2016/5/9/chartex" xmlns:cx4="http://schemas.microsoft.com/office/drawing/2016/5/10/chartex" xmlns:cx5="http://schemas.microsoft.com/office/drawing/2016/5/11/chartex" xmlns:cx6="http://schemas.microsoft.com/office/drawing/2016/5/12/chartex" xmlns:cx7="http://schemas.microsoft.com/office/drawing/2016/5/13/chartex" xmlns:cx8="http://schemas.microsoft.com/office/drawing/2016/5/14/chartex" xmlns:mc="http://schemas.openxmlformats.org/markup-compatibility/2006" xmlns:aink="http://schemas.microsoft.com/office/drawing/2016/ink" xmlns:am3d="http://schemas.microsoft.com/office/drawing/2017/model3d" xmlns:o="urn:schemas-microsoft-com:office:office" xmlns:oel="http://schemas.microsoft.com/office/2019/extlst" xmlns:r="http://schemas.openxmlformats.org/officeDocument/2006/relationships" xmlns:m="http://schemas.openxmlformats.org/officeDocument/2006/math" xmlns:v="urn:schemas-microsoft-com:vml" xmlns:wp14="http://schemas.microsoft.com/office/word/2010/wordprocessingDrawing" xmlns:wp="http://schemas.openxmlformats.org/drawingml/2006/wordprocessingDrawing" xmlns:w10="urn:schemas-microsoft-com:office:word" xmlns:w="http://schemas.openxmlformats.org/wordprocessingml/2006/main" xmlns:w14="http://schemas.microsoft.com/office/word/2010/wordml" xmlns:w15="http://schemas.microsoft.com/office/word/2012/wordml" xmlns:w16cex="http://schemas.microsoft.com/office/word/2018/wordml/cex" xmlns:w16cid="http://schemas.microsoft.com/office/word/2016/wordml/cid" xmlns:w16="http://schemas.microsoft.com/office/word/2018/wordml" xmlns:w16sdtdh="http://schemas.microsoft.com/office/word/2020/wordml/sdtdatahash" xmlns:w16se="http://schemas.microsoft.com/office/word/2015/wordml/symex" xmlns:wpg="http://schemas.microsoft.com/office/word/2010/wordprocessingGroup" xmlns:wpi="http://schemas.microsoft.com/office/word/2010/wordprocessingInk" xmlns:wne="http://schemas.microsoft.com/office/word/2006/wordml" xmlns:wps="http://schemas.microsoft.com/office/word/2010/wordprocessingShape" mc:Ignorable="w14 w15 w16se w16cid w16 w16cex w16sdtdh wp14">
   <w:p>
     <w:pPr>
@@ -4870,7 +4574,7 @@
 </w:ftr>
 </file>
 
-<file path=word/footer3.xml><?xml version="1.0" encoding="utf-8"?>
+<file path=word/footer2.xml><?xml version="1.0" encoding="utf-8"?>
 <w:ftr xmlns:wpc="http://schemas.microsoft.com/office/word/2010/wordprocessingCanvas" xmlns:cx="http://schemas.microsoft.com/office/drawing/2014/chartex" xmlns:cx1="http://schemas.microsoft.com/office/drawing/2015/9/8/chartex" xmlns:cx2="http://schemas.microsoft.com/office/drawing/2015/10/21/chartex" xmlns:cx3="http://schemas.microsoft.com/office/drawing/2016/5/9/chartex" xmlns:cx4="http://schemas.microsoft.com/office/drawing/2016/5/10/chartex" xmlns:cx5="http://schemas.microsoft.com/office/drawing/2016/5/11/chartex" xmlns:cx6="http://schemas.microsoft.com/office/drawing/2016/5/12/chartex" xmlns:cx7="http://schemas.microsoft.com/office/drawing/2016/5/13/chartex" xmlns:cx8="http://schemas.microsoft.com/office/drawing/2016/5/14/chartex" xmlns:mc="http://schemas.openxmlformats.org/markup-compatibility/2006" xmlns:aink="http://schemas.microsoft.com/office/drawing/2016/ink" xmlns:am3d="http://schemas.microsoft.com/office/drawing/2017/model3d" xmlns:o="urn:schemas-microsoft-com:office:office" xmlns:oel="http://schemas.microsoft.com/office/2019/extlst" xmlns:r="http://schemas.openxmlformats.org/officeDocument/2006/relationships" xmlns:m="http://schemas.openxmlformats.org/officeDocument/2006/math" xmlns:v="urn:schemas-microsoft-com:vml" xmlns:wp14="http://schemas.microsoft.com/office/word/2010/wordprocessingDrawing" xmlns:wp="http://schemas.openxmlformats.org/drawingml/2006/wordprocessingDrawing" xmlns:w10="urn:schemas-microsoft-com:office:word" xmlns:w="http://schemas.openxmlformats.org/wordprocessingml/2006/main" xmlns:w14="http://schemas.microsoft.com/office/word/2010/wordml" xmlns:w15="http://schemas.microsoft.com/office/word/2012/wordml" xmlns:w16cex="http://schemas.microsoft.com/office/word/2018/wordml/cex" xmlns:w16cid="http://schemas.microsoft.com/office/word/2016/wordml/cid" xmlns:w16="http://schemas.microsoft.com/office/word/2018/wordml" xmlns:w16sdtdh="http://schemas.microsoft.com/office/word/2020/wordml/sdtdatahash" xmlns:w16se="http://schemas.microsoft.com/office/word/2015/wordml/symex" xmlns:wpg="http://schemas.microsoft.com/office/word/2010/wordprocessingGroup" xmlns:wpi="http://schemas.microsoft.com/office/word/2010/wordprocessingInk" xmlns:wne="http://schemas.microsoft.com/office/word/2006/wordml" xmlns:wps="http://schemas.microsoft.com/office/word/2010/wordprocessingShape" mc:Ignorable="w14 w15 w16se w16cid w16 w16cex w16sdtdh wp14">
   <w:p>
     <w:pPr>
@@ -4881,12 +4585,28 @@
         <w:tab w:val="right" w:pos="9356"/>
       </w:tabs>
     </w:pPr>
+    <w:bookmarkStart w:id="23" w:name="release_month"/>
     <w:r>
       <w:rPr>
         <w:lang w:val="en-GB"/>
       </w:rPr>
-      <w:t>Release date (Month Year)</w:t>
+      <w:t>[release month]</w:t>
     </w:r>
+    <w:bookmarkEnd w:id="23"/>
+    <w:r>
+      <w:rPr>
+        <w:lang w:val="en-GB"/>
+      </w:rPr>
+      <w:t xml:space="preserve"> </w:t>
+    </w:r>
+    <w:bookmarkStart w:id="24" w:name="release_year"/>
+    <w:r>
+      <w:rPr>
+        <w:lang w:val="en-GB"/>
+      </w:rPr>
+      <w:t>[release year]</w:t>
+    </w:r>
+    <w:bookmarkEnd w:id="24"/>
     <w:r>
       <w:rPr>
         <w:lang w:val="en-GB"/>
@@ -5012,7 +4732,7 @@
           </v:handles>
           <o:lock v:ext="edit" text="t" shapetype="t"/>
         </v:shapetype>
-        <v:shape id="PowerPlusWaterMarkObject1712907" o:spid="_x0000_s1027" type="#_x0000_t136" alt="" style="position:absolute;margin-left:0;margin-top:0;width:471.3pt;height:188.5pt;rotation:315;z-index:-251658239;mso-wrap-edited:f;mso-width-percent:0;mso-height-percent:0;mso-position-horizontal:center;mso-position-horizontal-relative:margin;mso-position-vertical:center;mso-position-vertical-relative:margin;mso-width-percent:0;mso-height-percent:0" o:allowincell="f" fillcolor="silver" stroked="f">
+        <v:shape id="PowerPlusWaterMarkObject1712907" o:spid="_x0000_s1026" type="#_x0000_t136" style="position:absolute;margin-left:0;margin-top:0;width:471.3pt;height:188.5pt;rotation:315;z-index:-251658752;mso-position-horizontal:center;mso-position-horizontal-relative:margin;mso-position-vertical:center;mso-position-vertical-relative:margin" o:allowincell="f" fillcolor="silver" stroked="f">
           <v:fill opacity=".5"/>
           <v:textpath style="font-family:&quot;Arial&quot;;font-size:1pt" string="DRAFT"/>
           <w10:wrap anchorx="margin" anchory="margin"/>
@@ -5034,8 +4754,8 @@
       <w:tblLook w:val="04A0" w:firstRow="1" w:lastRow="0" w:firstColumn="1" w:lastColumn="0" w:noHBand="0" w:noVBand="1"/>
     </w:tblPr>
     <w:tblGrid>
+      <w:gridCol w:w="4682"/>
       <w:gridCol w:w="4678"/>
-      <w:gridCol w:w="4682"/>
     </w:tblGrid>
     <w:tr>
       <w:tc>
@@ -5047,17 +4767,11 @@
           <w:pPr>
             <w:pStyle w:val="PageHeaderRegionsNameofthereport"/>
           </w:pPr>
-          <w:bookmarkStart w:id="19" w:name="region_header"/>
+          <w:bookmarkStart w:id="18" w:name="region_name_rest"/>
           <w:r>
-            <w:t>[N</w:t>
+            <w:t>[region name]</w:t>
           </w:r>
-          <w:r>
-            <w:t>ame of Regio</w:t>
-          </w:r>
-          <w:r>
-            <w:t>n]</w:t>
-          </w:r>
-          <w:bookmarkEnd w:id="19"/>
+          <w:bookmarkEnd w:id="18"/>
         </w:p>
       </w:tc>
       <w:tc>
@@ -5070,12 +4784,11 @@
             <w:pStyle w:val="PageHeaderRegionsNameofthereport"/>
             <w:jc w:val="right"/>
           </w:pPr>
+          <w:bookmarkStart w:id="19" w:name="short_title"/>
           <w:r>
-            <w:t>Name of Scie</w:t>
+            <w:t>[short title]</w:t>
           </w:r>
-          <w:r>
-            <w:t>nce Advisory Report</w:t>
-          </w:r>
+          <w:bookmarkEnd w:id="19"/>
         </w:p>
       </w:tc>
     </w:tr>
@@ -5090,44 +4803,6 @@
         <w:szCs w:val="16"/>
       </w:rPr>
     </w:pPr>
-    <w:r>
-      <w:rPr>
-        <w:noProof/>
-        <w:color w:val="2B579A"/>
-        <w:shd w:val="clear" w:color="auto" w:fill="E6E6E6"/>
-      </w:rPr>
-      <w:pict w14:anchorId="1ADAE423">
-        <v:shapetype id="_x0000_t136" coordsize="21600,21600" o:spt="136" adj="10800" path="m@7,l@8,m@5,21600l@6,21600e">
-          <v:formulas>
-            <v:f eqn="sum #0 0 10800"/>
-            <v:f eqn="prod #0 2 1"/>
-            <v:f eqn="sum 21600 0 @1"/>
-            <v:f eqn="sum 0 0 @2"/>
-            <v:f eqn="sum 21600 0 @3"/>
-            <v:f eqn="if @0 @3 0"/>
-            <v:f eqn="if @0 21600 @1"/>
-            <v:f eqn="if @0 0 @2"/>
-            <v:f eqn="if @0 @4 21600"/>
-            <v:f eqn="mid @5 @6"/>
-            <v:f eqn="mid @8 @5"/>
-            <v:f eqn="mid @7 @8"/>
-            <v:f eqn="mid @6 @7"/>
-            <v:f eqn="sum @6 0 @5"/>
-          </v:formulas>
-          <v:path textpathok="t" o:connecttype="custom" o:connectlocs="@9,0;@10,10800;@11,21600;@12,10800" o:connectangles="270,180,90,0"/>
-          <v:textpath on="t" fitshape="t"/>
-          <v:handles>
-            <v:h position="#0,bottomRight" xrange="6629,14971"/>
-          </v:handles>
-          <o:lock v:ext="edit" text="t" shapetype="t"/>
-        </v:shapetype>
-        <v:shape id="PowerPlusWaterMarkObject1712908" o:spid="_x0000_s1026" type="#_x0000_t136" alt="" style="position:absolute;margin-left:0;margin-top:0;width:471.3pt;height:188.5pt;rotation:315;z-index:-251658238;mso-wrap-edited:f;mso-width-percent:0;mso-height-percent:0;mso-position-horizontal:center;mso-position-horizontal-relative:margin;mso-position-vertical:center;mso-position-vertical-relative:margin;mso-width-percent:0;mso-height-percent:0" o:allowincell="f" fillcolor="silver" stroked="f">
-          <v:fill opacity=".5"/>
-          <v:textpath style="font-family:&quot;Arial&quot;;font-size:1pt" string="DRAFT"/>
-          <w10:wrap anchorx="margin" anchory="margin"/>
-        </v:shape>
-      </w:pict>
-    </w:r>
   </w:p>
 </w:hdr>
 </file>
@@ -5137,168 +4812,121 @@
   <w:p>
     <w:pPr>
       <w:rPr>
-        <w:color w:val="4F81BD" w:themeColor="accent1"/>
         <w:sz w:val="24"/>
       </w:rPr>
     </w:pPr>
     <w:r>
       <w:rPr>
         <w:noProof/>
-        <w:color w:val="4F81BD" w:themeColor="accent1"/>
-        <w:shd w:val="clear" w:color="auto" w:fill="E6E6E6"/>
       </w:rPr>
-      <w:pict w14:anchorId="63F85536">
-        <v:shapetype id="_x0000_t136" coordsize="21600,21600" o:spt="136" adj="10800" path="m@7,l@8,m@5,21600l@6,21600e">
-          <v:formulas>
-            <v:f eqn="sum #0 0 10800"/>
-            <v:f eqn="prod #0 2 1"/>
-            <v:f eqn="sum 21600 0 @1"/>
-            <v:f eqn="sum 0 0 @2"/>
-            <v:f eqn="sum 21600 0 @3"/>
-            <v:f eqn="if @0 @3 0"/>
-            <v:f eqn="if @0 21600 @1"/>
-            <v:f eqn="if @0 0 @2"/>
-            <v:f eqn="if @0 @4 21600"/>
-            <v:f eqn="mid @5 @6"/>
-            <v:f eqn="mid @8 @5"/>
-            <v:f eqn="mid @7 @8"/>
-            <v:f eqn="mid @6 @7"/>
-            <v:f eqn="sum @6 0 @5"/>
-          </v:formulas>
-          <v:path textpathok="t" o:connecttype="custom" o:connectlocs="@9,0;@10,10800;@11,21600;@12,10800" o:connectangles="270,180,90,0"/>
-          <v:textpath on="t" fitshape="t"/>
-          <v:handles>
-            <v:h position="#0,bottomRight" xrange="6629,14971"/>
-          </v:handles>
-          <o:lock v:ext="edit" text="t" shapetype="t"/>
-        </v:shapetype>
-        <v:shape id="PowerPlusWaterMarkObject1712906" o:spid="_x0000_s1025" type="#_x0000_t136" alt="" style="position:absolute;margin-left:0;margin-top:0;width:471.3pt;height:188.5pt;rotation:315;z-index:-251658240;mso-wrap-edited:f;mso-width-percent:0;mso-height-percent:0;mso-position-horizontal:center;mso-position-horizontal-relative:margin;mso-position-vertical:center;mso-position-vertical-relative:margin;mso-width-percent:0;mso-height-percent:0" o:allowincell="f" fillcolor="silver" stroked="f">
-          <v:fill opacity=".5"/>
-          <v:textpath style="font-family:&quot;Arial&quot;;font-size:1pt" string="DRAFT"/>
-          <w10:wrap anchorx="margin" anchory="margin"/>
-        </v:shape>
-      </w:pict>
-    </w:r>
-    <w:r>
-      <w:rPr>
-        <w:color w:val="4F81BD" w:themeColor="accent1"/>
-        <w:sz w:val="24"/>
-      </w:rPr>
-      <w:t xml:space="preserve">Delete or replace </w:t>
-    </w:r>
-    <w:r>
-      <w:rPr>
-        <w:color w:val="4F81BD" w:themeColor="accent1"/>
-        <w:sz w:val="24"/>
-      </w:rPr>
-      <w:t xml:space="preserve">prompts in </w:t>
-    </w:r>
-    <w:r>
-      <w:rPr>
-        <w:color w:val="4F81BD" w:themeColor="accent1"/>
-        <w:sz w:val="24"/>
-      </w:rPr>
-      <w:t>blue</w:t>
-    </w:r>
-    <w:r>
-      <w:rPr>
-        <w:color w:val="4F81BD" w:themeColor="accent1"/>
-        <w:sz w:val="24"/>
-      </w:rPr>
-      <w:t xml:space="preserve"> text with black text as you complete the template. </w:t>
-    </w:r>
-    <w:r>
-      <w:rPr>
-        <w:color w:val="4F81BD" w:themeColor="accent1"/>
-        <w:sz w:val="24"/>
-      </w:rPr>
-      <w:t>Do not delete</w:t>
-    </w:r>
-    <w:r>
-      <w:rPr>
-        <w:color w:val="4F81BD" w:themeColor="accent1"/>
-        <w:sz w:val="24"/>
-      </w:rPr>
-      <w:t xml:space="preserve"> or modify</w:t>
-    </w:r>
-    <w:r>
-      <w:rPr>
-        <w:color w:val="4F81BD" w:themeColor="accent1"/>
-        <w:sz w:val="24"/>
-      </w:rPr>
-      <w:t xml:space="preserve"> existing black text</w:t>
-    </w:r>
-    <w:r>
-      <w:rPr>
-        <w:color w:val="4F81BD" w:themeColor="accent1"/>
-        <w:sz w:val="24"/>
-      </w:rPr>
-      <w:t xml:space="preserve"> unless specified</w:t>
-    </w:r>
-    <w:r>
-      <w:rPr>
-        <w:color w:val="4F81BD" w:themeColor="accent1"/>
-        <w:sz w:val="24"/>
-      </w:rPr>
-      <w:t>.</w:t>
-    </w:r>
-    <w:r>
-      <w:rPr>
-        <w:color w:val="4F81BD" w:themeColor="accent1"/>
-        <w:sz w:val="24"/>
-      </w:rPr>
-      <w:t xml:space="preserve"> Black text in square brackets must be modified.</w:t>
-    </w:r>
-    <w:r>
-      <w:rPr>
-        <w:color w:val="4F81BD" w:themeColor="accent1"/>
-        <w:sz w:val="24"/>
-      </w:rPr>
-      <w:t xml:space="preserve"> </w:t>
-    </w:r>
-    <w:r>
-      <w:rPr>
-        <w:color w:val="4F81BD" w:themeColor="accent1"/>
-        <w:sz w:val="24"/>
-      </w:rPr>
-      <w:t>Refer to the Guidance Document for information, instructions and examples.</w:t>
+      <w:drawing>
+        <wp:inline distT="0" distB="0" distL="0" distR="0" wp14:anchorId="07A99039" wp14:editId="0F0E8D23">
+          <wp:extent cx="3317240" cy="612140"/>
+          <wp:effectExtent l="0" t="0" r="0" b="0"/>
+          <wp:docPr id="4" name="Picture 4"/>
+          <wp:cNvGraphicFramePr/>
+          <a:graphic xmlns:a="http://schemas.openxmlformats.org/drawingml/2006/main">
+            <a:graphicData uri="http://schemas.openxmlformats.org/drawingml/2006/picture">
+              <pic:pic xmlns:pic="http://schemas.openxmlformats.org/drawingml/2006/picture">
+                <pic:nvPicPr>
+                  <pic:cNvPr id="2" name="Picture 2" descr="C:\Users\RondeauI\Desktop\Templates&amp;Forms\e_eso_bw.gif"/>
+                  <pic:cNvPicPr/>
+                </pic:nvPicPr>
+                <pic:blipFill>
+                  <a:blip r:embed="rId1">
+                    <a:extLst>
+                      <a:ext uri="{28A0092B-C50C-407E-A947-70E740481C1C}">
+                        <a14:useLocalDpi xmlns:a14="http://schemas.microsoft.com/office/drawing/2010/main" val="0"/>
+                      </a:ext>
+                    </a:extLst>
+                  </a:blip>
+                  <a:srcRect/>
+                  <a:stretch>
+                    <a:fillRect/>
+                  </a:stretch>
+                </pic:blipFill>
+                <pic:spPr bwMode="auto">
+                  <a:xfrm>
+                    <a:off x="0" y="0"/>
+                    <a:ext cx="3317240" cy="612140"/>
+                  </a:xfrm>
+                  <a:prstGeom prst="rect">
+                    <a:avLst/>
+                  </a:prstGeom>
+                  <a:noFill/>
+                  <a:ln>
+                    <a:noFill/>
+                  </a:ln>
+                </pic:spPr>
+              </pic:pic>
+            </a:graphicData>
+          </a:graphic>
+        </wp:inline>
+      </w:drawing>
     </w:r>
   </w:p>
   <w:p>
     <w:pPr>
       <w:pStyle w:val="CoverPageHeaderCSAS"/>
-      <w:rPr>
-        <w:b w:val="0"/>
-        <w:bCs/>
-      </w:rPr>
     </w:pPr>
     <w:r>
       <w:rPr>
-        <w:b w:val="0"/>
-        <w:bCs/>
-        <w:color w:val="4F81BD" w:themeColor="accent1"/>
         <w:sz w:val="24"/>
       </w:rPr>
-      <w:t xml:space="preserve">DRAFT – FOR INTERNAL </w:t>
+      <w:tab/>
     </w:r>
     <w:r>
+      <w:t>Canadian Science Advisory Secretariat</w:t>
+    </w:r>
+  </w:p>
+  <w:p>
+    <w:pPr>
+      <w:pStyle w:val="CoverPageHeaderregions"/>
       <w:rPr>
-        <w:b w:val="0"/>
-        <w:bCs/>
-        <w:color w:val="4F81BD" w:themeColor="accent1"/>
-        <w:sz w:val="24"/>
+        <w:szCs w:val="22"/>
       </w:rPr>
-      <w:t xml:space="preserve">USE </w:t>
+    </w:pPr>
+    <w:bookmarkStart w:id="20" w:name="region_name"/>
+    <w:r>
+      <w:t>[</w:t>
     </w:r>
     <w:r>
-      <w:rPr>
-        <w:b w:val="0"/>
-        <w:bCs/>
-        <w:color w:val="4F81BD" w:themeColor="accent1"/>
-        <w:sz w:val="24"/>
-      </w:rPr>
-      <w:t>ONLY</w:t>
+      <w:t>region name</w:t>
     </w:r>
+    <w:r>
+      <w:t>]</w:t>
+    </w:r>
+    <w:bookmarkEnd w:id="20"/>
+    <w:r>
+      <w:tab/>
+    </w:r>
+    <w:r>
+      <w:t xml:space="preserve">Science </w:t>
+    </w:r>
+    <w:r>
+      <w:t xml:space="preserve">Advisory Report </w:t>
+    </w:r>
+    <w:bookmarkStart w:id="21" w:name="report_year"/>
+    <w:r>
+      <w:t>[report year]</w:t>
+    </w:r>
+    <w:bookmarkEnd w:id="21"/>
+    <w:r>
+      <w:t>/</w:t>
+    </w:r>
+    <w:bookmarkStart w:id="22" w:name="report_number"/>
+    <w:r>
+      <w:t>[</w:t>
+    </w:r>
+    <w:proofErr w:type="spellStart"/>
+    <w:r>
+      <w:t>nnn</w:t>
+    </w:r>
+    <w:proofErr w:type="spellEnd"/>
+    <w:r>
+      <w:t>]</w:t>
+    </w:r>
+    <w:bookmarkEnd w:id="22"/>
     <w:r>
       <w:rPr>
         <w:b w:val="0"/>
@@ -6164,8 +5792,13 @@
     <w:name w:val="Context-Heading"/>
     <w:basedOn w:val="Normal"/>
     <w:qFormat/>
-    <w:rsid w:val="007A2AF6"/>
+    <w:rsid w:val="002A081E"/>
     <w:pPr>
+      <w:pBdr>
+        <w:top w:val="single" w:sz="4" w:space="6" w:color="auto"/>
+        <w:left w:val="single" w:sz="4" w:space="6" w:color="auto"/>
+        <w:right w:val="single" w:sz="4" w:space="6" w:color="auto"/>
+      </w:pBdr>
       <w:spacing w:before="120" w:after="60"/>
     </w:pPr>
     <w:rPr>
@@ -6178,8 +5811,13 @@
     <w:name w:val="Context-text"/>
     <w:basedOn w:val="Normal"/>
     <w:qFormat/>
-    <w:rsid w:val="00E404BB"/>
+    <w:rsid w:val="002A081E"/>
     <w:pPr>
+      <w:pBdr>
+        <w:left w:val="single" w:sz="4" w:space="6" w:color="auto"/>
+        <w:bottom w:val="single" w:sz="4" w:space="6" w:color="auto"/>
+        <w:right w:val="single" w:sz="4" w:space="6" w:color="auto"/>
+      </w:pBdr>
       <w:spacing w:before="60" w:after="60"/>
     </w:pPr>
     <w:rPr>
@@ -6378,6 +6016,7 @@
   <w:style w:type="paragraph" w:customStyle="1" w:styleId="BodyTextCentered">
     <w:name w:val="Body Text + Centered"/>
     <w:basedOn w:val="BodyText"/>
+    <w:link w:val="BodyTextCenteredChar"/>
     <w:rsid w:val="00196A8C"/>
     <w:pPr>
       <w:jc w:val="center"/>
@@ -6747,11 +6386,34 @@
       <w:shd w:val="clear" w:color="auto" w:fill="E6E6E6"/>
     </w:rPr>
   </w:style>
-  <w:style w:type="paragraph" w:customStyle="1" w:styleId="fsar-bullet">
-    <w:name w:val="fsar-bullet"/>
-    <w:basedOn w:val="ListBullet"/>
-    <w:next w:val="Normal"/>
-    <w:rsid w:val="00274FFC"/>
+  <w:style w:type="paragraph" w:customStyle="1" w:styleId="BodyText-Centered">
+    <w:name w:val="Body Text - Centered"/>
+    <w:basedOn w:val="BodyTextCentered"/>
+    <w:link w:val="BodyText-CenteredChar"/>
+    <w:qFormat/>
+    <w:rsid w:val="00F644B9"/>
+  </w:style>
+  <w:style w:type="character" w:customStyle="1" w:styleId="BodyTextCenteredChar">
+    <w:name w:val="Body Text + Centered Char"/>
+    <w:basedOn w:val="BodyTextChar"/>
+    <w:link w:val="BodyTextCentered"/>
+    <w:rsid w:val="00F644B9"/>
+    <w:rPr>
+      <w:rFonts w:ascii="Arial" w:hAnsi="Arial"/>
+      <w:sz w:val="22"/>
+      <w:lang w:val="en-US" w:eastAsia="en-US"/>
+    </w:rPr>
+  </w:style>
+  <w:style w:type="character" w:customStyle="1" w:styleId="BodyText-CenteredChar">
+    <w:name w:val="Body Text - Centered Char"/>
+    <w:basedOn w:val="BodyTextCenteredChar"/>
+    <w:link w:val="BodyText-Centered"/>
+    <w:rsid w:val="00F644B9"/>
+    <w:rPr>
+      <w:rFonts w:ascii="Arial" w:hAnsi="Arial"/>
+      <w:sz w:val="22"/>
+      <w:lang w:val="en-US" w:eastAsia="en-US"/>
+    </w:rPr>
   </w:style>
 </w:styles>
 </file>
@@ -7042,24 +6704,19 @@
 </file>
 
 <file path=customXml/item1.xml><?xml version="1.0" encoding="utf-8"?>
-<p:properties xmlns:p="http://schemas.microsoft.com/office/2006/metadata/properties" xmlns:xsi="http://www.w3.org/2001/XMLSchema-instance" xmlns:pc="http://schemas.microsoft.com/office/infopath/2007/PartnerControls">
-  <documentManagement>
-    <TaxCatchAll xmlns="b3878dfd-19be-4567-84f6-25921f268bef" xsi:nil="true"/>
-    <lcf76f155ced4ddcb4097134ff3c332f xmlns="d18b90ea-3fca-4473-b328-4e2e5f381cdd">
-      <Terms xmlns="http://schemas.microsoft.com/office/infopath/2007/PartnerControls"/>
-    </lcf76f155ced4ddcb4097134ff3c332f>
-    <SharedWithUsers xmlns="b3878dfd-19be-4567-84f6-25921f268bef">
-      <UserInfo>
-        <DisplayName>Ricard, Daniel</DisplayName>
-        <AccountId>58</AccountId>
-        <AccountType/>
-      </UserInfo>
-    </SharedWithUsers>
-  </documentManagement>
-</p:properties>
+<b:Sources xmlns:b="http://schemas.openxmlformats.org/officeDocument/2006/bibliography" xmlns="http://schemas.openxmlformats.org/officeDocument/2006/bibliography" SelectedStyle="\APA.XSL" StyleName="APA"/>
 </file>
 
 <file path=customXml/item2.xml><?xml version="1.0" encoding="utf-8"?>
+<?mso-contentType ?>
+<FormTemplates xmlns="http://schemas.microsoft.com/sharepoint/v3/contenttype/forms">
+  <Display>DocumentLibraryForm</Display>
+  <Edit>DocumentLibraryForm</Edit>
+  <New>DocumentLibraryForm</New>
+</FormTemplates>
+</file>
+
+<file path=customXml/item3.xml><?xml version="1.0" encoding="utf-8"?>
 <ct:contentTypeSchema xmlns:ct="http://schemas.microsoft.com/office/2006/metadata/contentType" xmlns:ma="http://schemas.microsoft.com/office/2006/metadata/properties/metaAttributes" ct:_="" ma:_="" ma:contentTypeName="Document" ma:contentTypeID="0x0101009EEF31012C34724F8F2280CC38763EF5" ma:contentTypeVersion="11" ma:contentTypeDescription="Create a new document." ma:contentTypeScope="" ma:versionID="fb752f93edccb197562d880d3e31aae9">
   <xsd:schema xmlns:xsd="http://www.w3.org/2001/XMLSchema" xmlns:xs="http://www.w3.org/2001/XMLSchema" xmlns:p="http://schemas.microsoft.com/office/2006/metadata/properties" xmlns:ns2="d18b90ea-3fca-4473-b328-4e2e5f381cdd" xmlns:ns3="b3878dfd-19be-4567-84f6-25921f268bef" targetNamespace="http://schemas.microsoft.com/office/2006/metadata/properties" ma:root="true" ma:fieldsID="ad4bfdaa6b0662d49117a26c04c1c8d7" ns2:_="" ns3:_="">
     <xsd:import namespace="d18b90ea-3fca-4473-b328-4e2e5f381cdd"/>
@@ -7270,31 +6927,41 @@
 </ct:contentTypeSchema>
 </file>
 
-<file path=customXml/item3.xml><?xml version="1.0" encoding="utf-8"?>
-<?mso-contentType ?>
-<FormTemplates xmlns="http://schemas.microsoft.com/sharepoint/v3/contenttype/forms">
-  <Display>DocumentLibraryForm</Display>
-  <Edit>DocumentLibraryForm</Edit>
-  <New>DocumentLibraryForm</New>
-</FormTemplates>
-</file>
-
 <file path=customXml/item4.xml><?xml version="1.0" encoding="utf-8"?>
-<b:Sources xmlns:b="http://schemas.openxmlformats.org/officeDocument/2006/bibliography" xmlns="http://schemas.openxmlformats.org/officeDocument/2006/bibliography" SelectedStyle="\APA.XSL" StyleName="APA"/>
+<p:properties xmlns:p="http://schemas.microsoft.com/office/2006/metadata/properties" xmlns:xsi="http://www.w3.org/2001/XMLSchema-instance" xmlns:pc="http://schemas.microsoft.com/office/infopath/2007/PartnerControls">
+  <documentManagement>
+    <TaxCatchAll xmlns="b3878dfd-19be-4567-84f6-25921f268bef" xsi:nil="true"/>
+    <lcf76f155ced4ddcb4097134ff3c332f xmlns="d18b90ea-3fca-4473-b328-4e2e5f381cdd">
+      <Terms xmlns="http://schemas.microsoft.com/office/infopath/2007/PartnerControls"/>
+    </lcf76f155ced4ddcb4097134ff3c332f>
+    <SharedWithUsers xmlns="b3878dfd-19be-4567-84f6-25921f268bef">
+      <UserInfo>
+        <DisplayName>Ricard, Daniel</DisplayName>
+        <AccountId>58</AccountId>
+        <AccountType/>
+      </UserInfo>
+    </SharedWithUsers>
+  </documentManagement>
+</p:properties>
 </file>
 
 <file path=customXml/itemProps1.xml><?xml version="1.0" encoding="utf-8"?>
-<ds:datastoreItem xmlns:ds="http://schemas.openxmlformats.org/officeDocument/2006/customXml" ds:itemID="{1987DD7B-5984-4267-BB64-66CDFFD84BB8}">
+<ds:datastoreItem xmlns:ds="http://schemas.openxmlformats.org/officeDocument/2006/customXml" ds:itemID="{825CA819-B26D-491B-AEFE-6A7EB8B5B1E9}">
   <ds:schemaRefs>
-    <ds:schemaRef ds:uri="http://schemas.microsoft.com/office/2006/metadata/properties"/>
-    <ds:schemaRef ds:uri="http://schemas.microsoft.com/office/infopath/2007/PartnerControls"/>
-    <ds:schemaRef ds:uri="b3878dfd-19be-4567-84f6-25921f268bef"/>
-    <ds:schemaRef ds:uri="d18b90ea-3fca-4473-b328-4e2e5f381cdd"/>
+    <ds:schemaRef ds:uri="http://schemas.openxmlformats.org/officeDocument/2006/bibliography"/>
   </ds:schemaRefs>
 </ds:datastoreItem>
 </file>
 
 <file path=customXml/itemProps2.xml><?xml version="1.0" encoding="utf-8"?>
+<ds:datastoreItem xmlns:ds="http://schemas.openxmlformats.org/officeDocument/2006/customXml" ds:itemID="{02F8E244-3F08-44CF-B30E-FFD2C54F0A05}">
+  <ds:schemaRefs>
+    <ds:schemaRef ds:uri="http://schemas.microsoft.com/sharepoint/v3/contenttype/forms"/>
+  </ds:schemaRefs>
+</ds:datastoreItem>
+</file>
+
+<file path=customXml/itemProps3.xml><?xml version="1.0" encoding="utf-8"?>
 <ds:datastoreItem xmlns:ds="http://schemas.openxmlformats.org/officeDocument/2006/customXml" ds:itemID="{406BD10F-645C-4B71-A3F1-B83C16C66FFC}">
   <ds:schemaRefs>
     <ds:schemaRef ds:uri="http://schemas.microsoft.com/office/2006/metadata/contentType"/>
@@ -7313,18 +6980,13 @@
 </ds:datastoreItem>
 </file>
 
-<file path=customXml/itemProps3.xml><?xml version="1.0" encoding="utf-8"?>
-<ds:datastoreItem xmlns:ds="http://schemas.openxmlformats.org/officeDocument/2006/customXml" ds:itemID="{02F8E244-3F08-44CF-B30E-FFD2C54F0A05}">
+<file path=customXml/itemProps4.xml><?xml version="1.0" encoding="utf-8"?>
+<ds:datastoreItem xmlns:ds="http://schemas.openxmlformats.org/officeDocument/2006/customXml" ds:itemID="{1987DD7B-5984-4267-BB64-66CDFFD84BB8}">
   <ds:schemaRefs>
-    <ds:schemaRef ds:uri="http://schemas.microsoft.com/sharepoint/v3/contenttype/forms"/>
-  </ds:schemaRefs>
-</ds:datastoreItem>
-</file>
-
-<file path=customXml/itemProps4.xml><?xml version="1.0" encoding="utf-8"?>
-<ds:datastoreItem xmlns:ds="http://schemas.openxmlformats.org/officeDocument/2006/customXml" ds:itemID="{825CA819-B26D-491B-AEFE-6A7EB8B5B1E9}">
-  <ds:schemaRefs>
-    <ds:schemaRef ds:uri="http://schemas.openxmlformats.org/officeDocument/2006/bibliography"/>
+    <ds:schemaRef ds:uri="http://schemas.microsoft.com/office/2006/metadata/properties"/>
+    <ds:schemaRef ds:uri="http://schemas.microsoft.com/office/infopath/2007/PartnerControls"/>
+    <ds:schemaRef ds:uri="b3878dfd-19be-4567-84f6-25921f268bef"/>
+    <ds:schemaRef ds:uri="d18b90ea-3fca-4473-b328-4e2e5f381cdd"/>
   </ds:schemaRefs>
 </ds:datastoreItem>
 </file>
</xml_diff>

<commit_message>
Add ordered and unordered list styles to word template and use officedown (fsar_word2) in skeleton to enable lists that follow FSAR style guide
</commit_message>
<xml_diff>
--- a/inst/csas-docx/fsar-template.docx
+++ b/inst/csas-docx/fsar-template.docx
@@ -2108,6 +2108,7 @@
           <w:b w:val="0"/>
           <w:color w:val="4F81BD" w:themeColor="accent1"/>
         </w:rPr>
+        <w:lastRenderedPageBreak/>
         <w:t>[</w:t>
       </w:r>
       <w:r>
@@ -2152,7 +2153,6 @@
         <w:pStyle w:val="Heading3"/>
       </w:pPr>
       <w:r>
-        <w:lastRenderedPageBreak/>
         <w:t xml:space="preserve">Historical and Recent Stock Trajectory and Trends </w:t>
       </w:r>
     </w:p>
@@ -3091,6 +3091,7 @@
         <w:pStyle w:val="Heading2"/>
       </w:pPr>
       <w:r>
+        <w:lastRenderedPageBreak/>
         <w:t>SOURCES OF UNCERTAINTY</w:t>
       </w:r>
     </w:p>
@@ -3131,7 +3132,6 @@
         <w:pStyle w:val="Heading3"/>
       </w:pPr>
       <w:r>
-        <w:lastRenderedPageBreak/>
         <w:t>Research Recommendations</w:t>
       </w:r>
     </w:p>
@@ -4475,15 +4475,215 @@
     <w:p>
       <w:pPr>
         <w:pStyle w:val="Heading2"/>
-      </w:pPr>
-      <w:r>
         <w:rPr>
           <w:rStyle w:val="StyleStyleHelvetica10ptBody"/>
           <w:caps w:val="0"/>
           <w:sz w:val="28"/>
         </w:rPr>
+      </w:pPr>
+      <w:r>
+        <w:rPr>
+          <w:rStyle w:val="StyleStyleHelvetica10ptBody"/>
+          <w:caps w:val="0"/>
+          <w:sz w:val="28"/>
+        </w:rPr>
         <w:lastRenderedPageBreak/>
         <w:t>ALL MANDATORY SECTIONS ARE INCLUDED AND LISTED IN THE CORRECT ORDER</w:t>
+      </w:r>
+    </w:p>
+    <w:p>
+      <w:pPr>
+        <w:rPr>
+          <w:lang w:val="en-CA"/>
+        </w:rPr>
+      </w:pPr>
+    </w:p>
+    <w:p>
+      <w:pPr>
+        <w:pStyle w:val="ListParagraph"/>
+        <w:numPr>
+          <w:ilvl w:val="0"/>
+          <w:numId w:val="12"/>
+        </w:numPr>
+        <w:rPr>
+          <w:lang w:val="en-CA"/>
+        </w:rPr>
+      </w:pPr>
+      <w:proofErr w:type="spellStart"/>
+      <w:r>
+        <w:rPr>
+          <w:lang w:val="en-CA"/>
+        </w:rPr>
+        <w:t>u</w:t>
+      </w:r>
+      <w:r>
+        <w:rPr>
+          <w:lang w:val="en-CA"/>
+        </w:rPr>
+        <w:t>l</w:t>
+      </w:r>
+      <w:proofErr w:type="spellEnd"/>
+      <w:r>
+        <w:rPr>
+          <w:lang w:val="en-CA"/>
+        </w:rPr>
+        <w:t xml:space="preserve"> item 1</w:t>
+      </w:r>
+    </w:p>
+    <w:p>
+      <w:pPr>
+        <w:pStyle w:val="ListParagraph"/>
+        <w:numPr>
+          <w:ilvl w:val="1"/>
+          <w:numId w:val="12"/>
+        </w:numPr>
+        <w:rPr>
+          <w:lang w:val="en-CA"/>
+        </w:rPr>
+      </w:pPr>
+      <w:proofErr w:type="spellStart"/>
+      <w:r>
+        <w:rPr>
+          <w:lang w:val="en-CA"/>
+        </w:rPr>
+        <w:t>u</w:t>
+      </w:r>
+      <w:r>
+        <w:rPr>
+          <w:lang w:val="en-CA"/>
+        </w:rPr>
+        <w:t>l</w:t>
+      </w:r>
+      <w:proofErr w:type="spellEnd"/>
+      <w:r>
+        <w:rPr>
+          <w:lang w:val="en-CA"/>
+        </w:rPr>
+        <w:t xml:space="preserve"> item 2</w:t>
+      </w:r>
+    </w:p>
+    <w:p>
+      <w:pPr>
+        <w:pStyle w:val="ListParagraph"/>
+        <w:numPr>
+          <w:ilvl w:val="2"/>
+          <w:numId w:val="12"/>
+        </w:numPr>
+        <w:rPr>
+          <w:lang w:val="en-CA"/>
+        </w:rPr>
+      </w:pPr>
+      <w:proofErr w:type="spellStart"/>
+      <w:r>
+        <w:rPr>
+          <w:lang w:val="en-CA"/>
+        </w:rPr>
+        <w:t>u</w:t>
+      </w:r>
+      <w:r>
+        <w:rPr>
+          <w:lang w:val="en-CA"/>
+        </w:rPr>
+        <w:t>l</w:t>
+      </w:r>
+      <w:proofErr w:type="spellEnd"/>
+      <w:r>
+        <w:rPr>
+          <w:lang w:val="en-CA"/>
+        </w:rPr>
+        <w:t xml:space="preserve"> item 3</w:t>
+      </w:r>
+    </w:p>
+    <w:p>
+      <w:pPr>
+        <w:rPr>
+          <w:lang w:val="en-CA"/>
+        </w:rPr>
+      </w:pPr>
+    </w:p>
+    <w:p>
+      <w:pPr>
+        <w:rPr>
+          <w:lang w:val="en-CA"/>
+        </w:rPr>
+      </w:pPr>
+    </w:p>
+    <w:p>
+      <w:pPr>
+        <w:pStyle w:val="ListParagraph"/>
+        <w:numPr>
+          <w:ilvl w:val="0"/>
+          <w:numId w:val="16"/>
+        </w:numPr>
+        <w:rPr>
+          <w:lang w:val="en-CA"/>
+        </w:rPr>
+      </w:pPr>
+      <w:proofErr w:type="spellStart"/>
+      <w:r>
+        <w:rPr>
+          <w:lang w:val="en-CA"/>
+        </w:rPr>
+        <w:t>ol</w:t>
+      </w:r>
+      <w:proofErr w:type="spellEnd"/>
+      <w:r>
+        <w:rPr>
+          <w:lang w:val="en-CA"/>
+        </w:rPr>
+        <w:t xml:space="preserve"> item 1</w:t>
+      </w:r>
+    </w:p>
+    <w:p>
+      <w:pPr>
+        <w:pStyle w:val="ListParagraph"/>
+        <w:numPr>
+          <w:ilvl w:val="1"/>
+          <w:numId w:val="16"/>
+        </w:numPr>
+        <w:rPr>
+          <w:lang w:val="en-CA"/>
+        </w:rPr>
+      </w:pPr>
+      <w:proofErr w:type="spellStart"/>
+      <w:r>
+        <w:rPr>
+          <w:lang w:val="en-CA"/>
+        </w:rPr>
+        <w:t>ol</w:t>
+      </w:r>
+      <w:proofErr w:type="spellEnd"/>
+      <w:r>
+        <w:rPr>
+          <w:lang w:val="en-CA"/>
+        </w:rPr>
+        <w:t xml:space="preserve"> item 2</w:t>
+      </w:r>
+    </w:p>
+    <w:p>
+      <w:pPr>
+        <w:pStyle w:val="ListParagraph"/>
+        <w:numPr>
+          <w:ilvl w:val="2"/>
+          <w:numId w:val="16"/>
+        </w:numPr>
+        <w:rPr>
+          <w:lang w:val="en-CA"/>
+        </w:rPr>
+      </w:pPr>
+      <w:proofErr w:type="spellStart"/>
+      <w:r>
+        <w:rPr>
+          <w:lang w:val="en-CA"/>
+        </w:rPr>
+        <w:t>ol</w:t>
+      </w:r>
+      <w:proofErr w:type="spellEnd"/>
+      <w:r>
+        <w:rPr>
+          <w:lang w:val="en-CA"/>
+        </w:rPr>
+        <w:t xml:space="preserve"> item 3</w:t>
       </w:r>
     </w:p>
     <w:sectPr>
@@ -5027,6 +5227,98 @@
     </w:lvl>
   </w:abstractNum>
   <w:abstractNum w:abstractNumId="4" w15:restartNumberingAfterBreak="0">
+    <w:nsid w:val="022B69A5"/>
+    <w:multiLevelType w:val="hybridMultilevel"/>
+    <w:tmpl w:val="47A612DE"/>
+    <w:lvl w:ilvl="0" w:tplc="0409000F">
+      <w:start w:val="1"/>
+      <w:numFmt w:val="decimal"/>
+      <w:lvlText w:val="%1."/>
+      <w:lvlJc w:val="left"/>
+      <w:pPr>
+        <w:ind w:left="720" w:hanging="360"/>
+      </w:pPr>
+    </w:lvl>
+    <w:lvl w:ilvl="1" w:tplc="04090019">
+      <w:start w:val="1"/>
+      <w:numFmt w:val="lowerLetter"/>
+      <w:lvlText w:val="%2."/>
+      <w:lvlJc w:val="left"/>
+      <w:pPr>
+        <w:ind w:left="1440" w:hanging="360"/>
+      </w:pPr>
+    </w:lvl>
+    <w:lvl w:ilvl="2" w:tplc="0409001B">
+      <w:start w:val="1"/>
+      <w:numFmt w:val="lowerRoman"/>
+      <w:lvlText w:val="%3."/>
+      <w:lvlJc w:val="right"/>
+      <w:pPr>
+        <w:ind w:left="2160" w:hanging="180"/>
+      </w:pPr>
+    </w:lvl>
+    <w:lvl w:ilvl="3" w:tplc="0409000F" w:tentative="1">
+      <w:start w:val="1"/>
+      <w:numFmt w:val="decimal"/>
+      <w:lvlText w:val="%4."/>
+      <w:lvlJc w:val="left"/>
+      <w:pPr>
+        <w:ind w:left="2880" w:hanging="360"/>
+      </w:pPr>
+    </w:lvl>
+    <w:lvl w:ilvl="4" w:tplc="04090019" w:tentative="1">
+      <w:start w:val="1"/>
+      <w:numFmt w:val="lowerLetter"/>
+      <w:lvlText w:val="%5."/>
+      <w:lvlJc w:val="left"/>
+      <w:pPr>
+        <w:ind w:left="3600" w:hanging="360"/>
+      </w:pPr>
+    </w:lvl>
+    <w:lvl w:ilvl="5" w:tplc="0409001B" w:tentative="1">
+      <w:start w:val="1"/>
+      <w:numFmt w:val="lowerRoman"/>
+      <w:lvlText w:val="%6."/>
+      <w:lvlJc w:val="right"/>
+      <w:pPr>
+        <w:ind w:left="4320" w:hanging="180"/>
+      </w:pPr>
+    </w:lvl>
+    <w:lvl w:ilvl="6" w:tplc="0409000F" w:tentative="1">
+      <w:start w:val="1"/>
+      <w:numFmt w:val="decimal"/>
+      <w:lvlText w:val="%7."/>
+      <w:lvlJc w:val="left"/>
+      <w:pPr>
+        <w:ind w:left="5040" w:hanging="360"/>
+      </w:pPr>
+    </w:lvl>
+    <w:lvl w:ilvl="7" w:tplc="04090019" w:tentative="1">
+      <w:start w:val="1"/>
+      <w:numFmt w:val="lowerLetter"/>
+      <w:lvlText w:val="%8."/>
+      <w:lvlJc w:val="left"/>
+      <w:pPr>
+        <w:ind w:left="5760" w:hanging="360"/>
+      </w:pPr>
+    </w:lvl>
+    <w:lvl w:ilvl="8" w:tplc="0409001B" w:tentative="1">
+      <w:start w:val="1"/>
+      <w:numFmt w:val="lowerRoman"/>
+      <w:lvlText w:val="%9."/>
+      <w:lvlJc w:val="right"/>
+      <w:pPr>
+        <w:ind w:left="6480" w:hanging="180"/>
+      </w:pPr>
+    </w:lvl>
+  </w:abstractNum>
+  <w:abstractNum w:abstractNumId="5" w15:restartNumberingAfterBreak="0">
+    <w:nsid w:val="15A17CE3"/>
+    <w:multiLevelType w:val="multilevel"/>
+    <w:tmpl w:val="BDE0B074"/>
+    <w:numStyleLink w:val="olstyle"/>
+  </w:abstractNum>
+  <w:abstractNum w:abstractNumId="6" w15:restartNumberingAfterBreak="0">
     <w:nsid w:val="1BA7067C"/>
     <w:multiLevelType w:val="hybridMultilevel"/>
     <w:tmpl w:val="060446EA"/>
@@ -5133,6 +5425,365 @@
       <w:lvlJc w:val="left"/>
       <w:pPr>
         <w:ind w:left="6120" w:hanging="360"/>
+      </w:pPr>
+      <w:rPr>
+        <w:rFonts w:ascii="Wingdings" w:hAnsi="Wingdings" w:hint="default"/>
+      </w:rPr>
+    </w:lvl>
+  </w:abstractNum>
+  <w:abstractNum w:abstractNumId="7" w15:restartNumberingAfterBreak="0">
+    <w:nsid w:val="1BF83FFA"/>
+    <w:multiLevelType w:val="multilevel"/>
+    <w:tmpl w:val="BDE0B074"/>
+    <w:numStyleLink w:val="olstyle"/>
+  </w:abstractNum>
+  <w:abstractNum w:abstractNumId="8" w15:restartNumberingAfterBreak="0">
+    <w:nsid w:val="1E31733D"/>
+    <w:multiLevelType w:val="multilevel"/>
+    <w:tmpl w:val="D048E428"/>
+    <w:numStyleLink w:val="ulstyle"/>
+  </w:abstractNum>
+  <w:abstractNum w:abstractNumId="9" w15:restartNumberingAfterBreak="0">
+    <w:nsid w:val="5E1A4A94"/>
+    <w:multiLevelType w:val="multilevel"/>
+    <w:tmpl w:val="BDE0B074"/>
+    <w:styleLink w:val="olstyle"/>
+    <w:lvl w:ilvl="0">
+      <w:start w:val="1"/>
+      <w:numFmt w:val="decimal"/>
+      <w:lvlText w:val="%1."/>
+      <w:lvlJc w:val="left"/>
+      <w:pPr>
+        <w:ind w:left="360" w:hanging="360"/>
+      </w:pPr>
+      <w:rPr>
+        <w:rFonts w:hint="default"/>
+      </w:rPr>
+    </w:lvl>
+    <w:lvl w:ilvl="1">
+      <w:start w:val="1"/>
+      <w:numFmt w:val="lowerLetter"/>
+      <w:lvlText w:val="%2."/>
+      <w:lvlJc w:val="left"/>
+      <w:pPr>
+        <w:ind w:left="720" w:hanging="360"/>
+      </w:pPr>
+      <w:rPr>
+        <w:rFonts w:hint="default"/>
+      </w:rPr>
+    </w:lvl>
+    <w:lvl w:ilvl="2">
+      <w:start w:val="1"/>
+      <w:numFmt w:val="lowerRoman"/>
+      <w:lvlText w:val="%3."/>
+      <w:lvlJc w:val="right"/>
+      <w:pPr>
+        <w:ind w:left="1080" w:hanging="360"/>
+      </w:pPr>
+      <w:rPr>
+        <w:rFonts w:hint="default"/>
+      </w:rPr>
+    </w:lvl>
+    <w:lvl w:ilvl="3">
+      <w:start w:val="1"/>
+      <w:numFmt w:val="decimal"/>
+      <w:lvlText w:val="%4."/>
+      <w:lvlJc w:val="left"/>
+      <w:pPr>
+        <w:ind w:left="1440" w:hanging="360"/>
+      </w:pPr>
+      <w:rPr>
+        <w:rFonts w:hint="default"/>
+      </w:rPr>
+    </w:lvl>
+    <w:lvl w:ilvl="4">
+      <w:start w:val="1"/>
+      <w:numFmt w:val="lowerLetter"/>
+      <w:lvlText w:val="%5."/>
+      <w:lvlJc w:val="left"/>
+      <w:pPr>
+        <w:ind w:left="1800" w:hanging="360"/>
+      </w:pPr>
+      <w:rPr>
+        <w:rFonts w:hint="default"/>
+      </w:rPr>
+    </w:lvl>
+    <w:lvl w:ilvl="5">
+      <w:start w:val="1"/>
+      <w:numFmt w:val="lowerRoman"/>
+      <w:lvlText w:val="%6."/>
+      <w:lvlJc w:val="right"/>
+      <w:pPr>
+        <w:ind w:left="2160" w:hanging="360"/>
+      </w:pPr>
+      <w:rPr>
+        <w:rFonts w:hint="default"/>
+      </w:rPr>
+    </w:lvl>
+    <w:lvl w:ilvl="6">
+      <w:start w:val="1"/>
+      <w:numFmt w:val="decimal"/>
+      <w:lvlText w:val="%7."/>
+      <w:lvlJc w:val="left"/>
+      <w:pPr>
+        <w:ind w:left="2520" w:hanging="360"/>
+      </w:pPr>
+      <w:rPr>
+        <w:rFonts w:hint="default"/>
+      </w:rPr>
+    </w:lvl>
+    <w:lvl w:ilvl="7">
+      <w:start w:val="1"/>
+      <w:numFmt w:val="lowerLetter"/>
+      <w:lvlText w:val="%8."/>
+      <w:lvlJc w:val="left"/>
+      <w:pPr>
+        <w:ind w:left="2880" w:hanging="360"/>
+      </w:pPr>
+      <w:rPr>
+        <w:rFonts w:hint="default"/>
+      </w:rPr>
+    </w:lvl>
+    <w:lvl w:ilvl="8">
+      <w:start w:val="1"/>
+      <w:numFmt w:val="lowerRoman"/>
+      <w:lvlText w:val="%9."/>
+      <w:lvlJc w:val="right"/>
+      <w:pPr>
+        <w:ind w:left="3240" w:hanging="360"/>
+      </w:pPr>
+      <w:rPr>
+        <w:rFonts w:hint="default"/>
+      </w:rPr>
+    </w:lvl>
+  </w:abstractNum>
+  <w:abstractNum w:abstractNumId="10" w15:restartNumberingAfterBreak="0">
+    <w:nsid w:val="5F5D4CEA"/>
+    <w:multiLevelType w:val="hybridMultilevel"/>
+    <w:tmpl w:val="C29215E4"/>
+    <w:lvl w:ilvl="0" w:tplc="04090001">
+      <w:start w:val="1"/>
+      <w:numFmt w:val="bullet"/>
+      <w:lvlText w:val=""/>
+      <w:lvlJc w:val="left"/>
+      <w:pPr>
+        <w:ind w:left="720" w:hanging="360"/>
+      </w:pPr>
+      <w:rPr>
+        <w:rFonts w:ascii="Symbol" w:hAnsi="Symbol" w:hint="default"/>
+      </w:rPr>
+    </w:lvl>
+    <w:lvl w:ilvl="1" w:tplc="04090003">
+      <w:start w:val="1"/>
+      <w:numFmt w:val="bullet"/>
+      <w:lvlText w:val="o"/>
+      <w:lvlJc w:val="left"/>
+      <w:pPr>
+        <w:ind w:left="1440" w:hanging="360"/>
+      </w:pPr>
+      <w:rPr>
+        <w:rFonts w:ascii="Courier New" w:hAnsi="Courier New" w:cs="Courier New" w:hint="default"/>
+      </w:rPr>
+    </w:lvl>
+    <w:lvl w:ilvl="2" w:tplc="04090005">
+      <w:start w:val="1"/>
+      <w:numFmt w:val="bullet"/>
+      <w:lvlText w:val=""/>
+      <w:lvlJc w:val="left"/>
+      <w:pPr>
+        <w:ind w:left="2160" w:hanging="360"/>
+      </w:pPr>
+      <w:rPr>
+        <w:rFonts w:ascii="Wingdings" w:hAnsi="Wingdings" w:hint="default"/>
+      </w:rPr>
+    </w:lvl>
+    <w:lvl w:ilvl="3" w:tplc="04090001" w:tentative="1">
+      <w:start w:val="1"/>
+      <w:numFmt w:val="bullet"/>
+      <w:lvlText w:val=""/>
+      <w:lvlJc w:val="left"/>
+      <w:pPr>
+        <w:ind w:left="2880" w:hanging="360"/>
+      </w:pPr>
+      <w:rPr>
+        <w:rFonts w:ascii="Symbol" w:hAnsi="Symbol" w:hint="default"/>
+      </w:rPr>
+    </w:lvl>
+    <w:lvl w:ilvl="4" w:tplc="04090003" w:tentative="1">
+      <w:start w:val="1"/>
+      <w:numFmt w:val="bullet"/>
+      <w:lvlText w:val="o"/>
+      <w:lvlJc w:val="left"/>
+      <w:pPr>
+        <w:ind w:left="3600" w:hanging="360"/>
+      </w:pPr>
+      <w:rPr>
+        <w:rFonts w:ascii="Courier New" w:hAnsi="Courier New" w:cs="Courier New" w:hint="default"/>
+      </w:rPr>
+    </w:lvl>
+    <w:lvl w:ilvl="5" w:tplc="04090005" w:tentative="1">
+      <w:start w:val="1"/>
+      <w:numFmt w:val="bullet"/>
+      <w:lvlText w:val=""/>
+      <w:lvlJc w:val="left"/>
+      <w:pPr>
+        <w:ind w:left="4320" w:hanging="360"/>
+      </w:pPr>
+      <w:rPr>
+        <w:rFonts w:ascii="Wingdings" w:hAnsi="Wingdings" w:hint="default"/>
+      </w:rPr>
+    </w:lvl>
+    <w:lvl w:ilvl="6" w:tplc="04090001" w:tentative="1">
+      <w:start w:val="1"/>
+      <w:numFmt w:val="bullet"/>
+      <w:lvlText w:val=""/>
+      <w:lvlJc w:val="left"/>
+      <w:pPr>
+        <w:ind w:left="5040" w:hanging="360"/>
+      </w:pPr>
+      <w:rPr>
+        <w:rFonts w:ascii="Symbol" w:hAnsi="Symbol" w:hint="default"/>
+      </w:rPr>
+    </w:lvl>
+    <w:lvl w:ilvl="7" w:tplc="04090003" w:tentative="1">
+      <w:start w:val="1"/>
+      <w:numFmt w:val="bullet"/>
+      <w:lvlText w:val="o"/>
+      <w:lvlJc w:val="left"/>
+      <w:pPr>
+        <w:ind w:left="5760" w:hanging="360"/>
+      </w:pPr>
+      <w:rPr>
+        <w:rFonts w:ascii="Courier New" w:hAnsi="Courier New" w:cs="Courier New" w:hint="default"/>
+      </w:rPr>
+    </w:lvl>
+    <w:lvl w:ilvl="8" w:tplc="04090005" w:tentative="1">
+      <w:start w:val="1"/>
+      <w:numFmt w:val="bullet"/>
+      <w:lvlText w:val=""/>
+      <w:lvlJc w:val="left"/>
+      <w:pPr>
+        <w:ind w:left="6480" w:hanging="360"/>
+      </w:pPr>
+      <w:rPr>
+        <w:rFonts w:ascii="Wingdings" w:hAnsi="Wingdings" w:hint="default"/>
+      </w:rPr>
+    </w:lvl>
+  </w:abstractNum>
+  <w:abstractNum w:abstractNumId="11" w15:restartNumberingAfterBreak="0">
+    <w:nsid w:val="6A2C5D67"/>
+    <w:multiLevelType w:val="multilevel"/>
+    <w:tmpl w:val="D048E428"/>
+    <w:numStyleLink w:val="ulstyle"/>
+  </w:abstractNum>
+  <w:abstractNum w:abstractNumId="12" w15:restartNumberingAfterBreak="0">
+    <w:nsid w:val="6B584AAA"/>
+    <w:multiLevelType w:val="multilevel"/>
+    <w:tmpl w:val="D048E428"/>
+    <w:styleLink w:val="ulstyle"/>
+    <w:lvl w:ilvl="0">
+      <w:start w:val="1"/>
+      <w:numFmt w:val="bullet"/>
+      <w:lvlText w:val=""/>
+      <w:lvlJc w:val="left"/>
+      <w:pPr>
+        <w:ind w:left="360" w:hanging="360"/>
+      </w:pPr>
+      <w:rPr>
+        <w:rFonts w:ascii="Symbol" w:hAnsi="Symbol" w:hint="default"/>
+      </w:rPr>
+    </w:lvl>
+    <w:lvl w:ilvl="1">
+      <w:start w:val="1"/>
+      <w:numFmt w:val="bullet"/>
+      <w:lvlText w:val="o"/>
+      <w:lvlJc w:val="left"/>
+      <w:pPr>
+        <w:ind w:left="720" w:hanging="360"/>
+      </w:pPr>
+      <w:rPr>
+        <w:rFonts w:ascii="Courier New" w:hAnsi="Courier New" w:cs="Courier New" w:hint="default"/>
+      </w:rPr>
+    </w:lvl>
+    <w:lvl w:ilvl="2">
+      <w:start w:val="1"/>
+      <w:numFmt w:val="bullet"/>
+      <w:lvlText w:val=""/>
+      <w:lvlJc w:val="left"/>
+      <w:pPr>
+        <w:ind w:left="1080" w:hanging="360"/>
+      </w:pPr>
+      <w:rPr>
+        <w:rFonts w:ascii="Wingdings" w:hAnsi="Wingdings" w:hint="default"/>
+      </w:rPr>
+    </w:lvl>
+    <w:lvl w:ilvl="3">
+      <w:start w:val="1"/>
+      <w:numFmt w:val="bullet"/>
+      <w:lvlText w:val=""/>
+      <w:lvlJc w:val="left"/>
+      <w:pPr>
+        <w:ind w:left="1440" w:hanging="360"/>
+      </w:pPr>
+      <w:rPr>
+        <w:rFonts w:ascii="Symbol" w:hAnsi="Symbol" w:hint="default"/>
+      </w:rPr>
+    </w:lvl>
+    <w:lvl w:ilvl="4">
+      <w:start w:val="1"/>
+      <w:numFmt w:val="bullet"/>
+      <w:lvlText w:val="o"/>
+      <w:lvlJc w:val="left"/>
+      <w:pPr>
+        <w:ind w:left="1800" w:hanging="360"/>
+      </w:pPr>
+      <w:rPr>
+        <w:rFonts w:ascii="Courier New" w:hAnsi="Courier New" w:cs="Courier New" w:hint="default"/>
+      </w:rPr>
+    </w:lvl>
+    <w:lvl w:ilvl="5">
+      <w:start w:val="1"/>
+      <w:numFmt w:val="bullet"/>
+      <w:lvlText w:val=""/>
+      <w:lvlJc w:val="left"/>
+      <w:pPr>
+        <w:ind w:left="2160" w:hanging="360"/>
+      </w:pPr>
+      <w:rPr>
+        <w:rFonts w:ascii="Wingdings" w:hAnsi="Wingdings" w:hint="default"/>
+      </w:rPr>
+    </w:lvl>
+    <w:lvl w:ilvl="6">
+      <w:start w:val="1"/>
+      <w:numFmt w:val="bullet"/>
+      <w:lvlText w:val=""/>
+      <w:lvlJc w:val="left"/>
+      <w:pPr>
+        <w:ind w:left="2520" w:hanging="360"/>
+      </w:pPr>
+      <w:rPr>
+        <w:rFonts w:ascii="Symbol" w:hAnsi="Symbol" w:hint="default"/>
+      </w:rPr>
+    </w:lvl>
+    <w:lvl w:ilvl="7">
+      <w:start w:val="1"/>
+      <w:numFmt w:val="bullet"/>
+      <w:lvlText w:val="o"/>
+      <w:lvlJc w:val="left"/>
+      <w:pPr>
+        <w:ind w:left="2880" w:hanging="360"/>
+      </w:pPr>
+      <w:rPr>
+        <w:rFonts w:ascii="Courier New" w:hAnsi="Courier New" w:cs="Courier New" w:hint="default"/>
+      </w:rPr>
+    </w:lvl>
+    <w:lvl w:ilvl="8">
+      <w:start w:val="1"/>
+      <w:numFmt w:val="bullet"/>
+      <w:lvlText w:val=""/>
+      <w:lvlJc w:val="left"/>
+      <w:pPr>
+        <w:ind w:left="3240" w:hanging="360"/>
       </w:pPr>
       <w:rPr>
         <w:rFonts w:ascii="Wingdings" w:hAnsi="Wingdings" w:hint="default"/>
@@ -5170,7 +5821,31 @@
     </w:lvlOverride>
   </w:num>
   <w:num w:numId="8" w16cid:durableId="1655522909">
+    <w:abstractNumId w:val="6"/>
+  </w:num>
+  <w:num w:numId="9" w16cid:durableId="468979641">
+    <w:abstractNumId w:val="10"/>
+  </w:num>
+  <w:num w:numId="10" w16cid:durableId="495851857">
+    <w:abstractNumId w:val="12"/>
+  </w:num>
+  <w:num w:numId="11" w16cid:durableId="1392578933">
+    <w:abstractNumId w:val="11"/>
+  </w:num>
+  <w:num w:numId="12" w16cid:durableId="1226918003">
+    <w:abstractNumId w:val="8"/>
+  </w:num>
+  <w:num w:numId="13" w16cid:durableId="501700359">
     <w:abstractNumId w:val="4"/>
+  </w:num>
+  <w:num w:numId="14" w16cid:durableId="1753311350">
+    <w:abstractNumId w:val="9"/>
+  </w:num>
+  <w:num w:numId="15" w16cid:durableId="2068718831">
+    <w:abstractNumId w:val="5"/>
+  </w:num>
+  <w:num w:numId="16" w16cid:durableId="1197545470">
+    <w:abstractNumId w:val="7"/>
   </w:num>
   <w:numIdMacAtCleanup w:val="7"/>
 </w:numbering>
@@ -5567,7 +6242,10 @@
   </w:latentStyles>
   <w:style w:type="paragraph" w:default="1" w:styleId="Normal">
     <w:name w:val="Normal"/>
-    <w:rsid w:val="00B63BD3"/>
+    <w:rsid w:val="009E0B22"/>
+    <w:pPr>
+      <w:spacing w:after="120"/>
+    </w:pPr>
     <w:rPr>
       <w:rFonts w:ascii="Arial" w:hAnsi="Arial"/>
       <w:sz w:val="22"/>
@@ -5584,7 +6262,7 @@
     <w:rsid w:val="001954EC"/>
     <w:pPr>
       <w:keepNext/>
-      <w:spacing w:before="240" w:after="120"/>
+      <w:spacing w:before="240"/>
       <w:jc w:val="center"/>
       <w:outlineLvl w:val="0"/>
     </w:pPr>
@@ -5606,7 +6284,7 @@
     <w:rsid w:val="006517A8"/>
     <w:pPr>
       <w:keepNext/>
-      <w:spacing w:before="240" w:after="120"/>
+      <w:spacing w:before="240"/>
       <w:jc w:val="center"/>
       <w:outlineLvl w:val="1"/>
     </w:pPr>
@@ -5629,7 +6307,7 @@
     <w:rsid w:val="00DD2355"/>
     <w:pPr>
       <w:keepNext/>
-      <w:spacing w:before="240" w:after="120"/>
+      <w:spacing w:before="240"/>
       <w:contextualSpacing/>
       <w:outlineLvl w:val="2"/>
     </w:pPr>
@@ -5652,7 +6330,7 @@
     <w:rsid w:val="00B852DB"/>
     <w:pPr>
       <w:keepNext/>
-      <w:spacing w:before="120" w:after="120"/>
+      <w:spacing w:before="120"/>
       <w:ind w:left="360"/>
       <w:outlineLvl w:val="3"/>
     </w:pPr>
@@ -5672,7 +6350,7 @@
     <w:rsid w:val="00CA28AD"/>
     <w:pPr>
       <w:keepNext/>
-      <w:spacing w:before="120" w:after="120"/>
+      <w:spacing w:before="120"/>
       <w:ind w:left="700"/>
       <w:outlineLvl w:val="4"/>
     </w:pPr>
@@ -5833,7 +6511,7 @@
     <w:qFormat/>
     <w:rsid w:val="002B44C3"/>
     <w:pPr>
-      <w:spacing w:before="120" w:after="120"/>
+      <w:spacing w:before="120"/>
     </w:pPr>
   </w:style>
   <w:style w:type="paragraph" w:customStyle="1" w:styleId="citation">
@@ -5843,7 +6521,7 @@
     <w:rsid w:val="0092747E"/>
     <w:pPr>
       <w:keepLines/>
-      <w:spacing w:before="120" w:after="120"/>
+      <w:spacing w:before="120"/>
       <w:ind w:left="360" w:hanging="360"/>
     </w:pPr>
     <w:rPr>
@@ -5875,7 +6553,6 @@
       <w:numPr>
         <w:numId w:val="1"/>
       </w:numPr>
-      <w:spacing w:after="120"/>
     </w:pPr>
   </w:style>
   <w:style w:type="paragraph" w:customStyle="1" w:styleId="Context-Hyperlink">
@@ -6093,7 +6770,6 @@
       <w:numPr>
         <w:numId w:val="2"/>
       </w:numPr>
-      <w:spacing w:after="120"/>
       <w:ind w:left="720"/>
       <w:contextualSpacing/>
     </w:pPr>
@@ -6106,7 +6782,7 @@
     <w:pPr>
       <w:keepNext/>
       <w:keepLines/>
-      <w:spacing w:before="240" w:after="120"/>
+      <w:spacing w:before="240"/>
     </w:pPr>
     <w:rPr>
       <w:i/>
@@ -6137,7 +6813,6 @@
       <w:numPr>
         <w:numId w:val="3"/>
       </w:numPr>
-      <w:spacing w:after="120"/>
     </w:pPr>
   </w:style>
   <w:style w:type="paragraph" w:styleId="ListNumber2">
@@ -6149,7 +6824,6 @@
       <w:numPr>
         <w:numId w:val="4"/>
       </w:numPr>
-      <w:spacing w:after="120"/>
       <w:ind w:left="720"/>
     </w:pPr>
   </w:style>
@@ -6158,7 +6832,7 @@
     <w:basedOn w:val="Normal"/>
     <w:rsid w:val="002B44C3"/>
     <w:pPr>
-      <w:spacing w:before="120" w:after="120"/>
+      <w:spacing w:before="120"/>
       <w:ind w:left="720"/>
     </w:pPr>
   </w:style>
@@ -6268,10 +6942,9 @@
     <w:basedOn w:val="Normal"/>
     <w:uiPriority w:val="34"/>
     <w:qFormat/>
-    <w:rsid w:val="00545297"/>
+    <w:rsid w:val="009D7075"/>
     <w:pPr>
       <w:ind w:left="720"/>
-      <w:contextualSpacing/>
     </w:pPr>
   </w:style>
   <w:style w:type="character" w:styleId="CommentReference">
@@ -6414,6 +7087,26 @@
       <w:sz w:val="22"/>
       <w:lang w:val="en-US" w:eastAsia="en-US"/>
     </w:rPr>
+  </w:style>
+  <w:style w:type="numbering" w:customStyle="1" w:styleId="ulstyle">
+    <w:name w:val="ul style"/>
+    <w:uiPriority w:val="99"/>
+    <w:rsid w:val="009D7075"/>
+    <w:pPr>
+      <w:numPr>
+        <w:numId w:val="10"/>
+      </w:numPr>
+    </w:pPr>
+  </w:style>
+  <w:style w:type="numbering" w:customStyle="1" w:styleId="olstyle">
+    <w:name w:val="ol style"/>
+    <w:uiPriority w:val="99"/>
+    <w:rsid w:val="009D7075"/>
+    <w:pPr>
+      <w:numPr>
+        <w:numId w:val="14"/>
+      </w:numPr>
+    </w:pPr>
   </w:style>
 </w:styles>
 </file>

</xml_diff>

<commit_message>
created a Table Caption style since Caption - Table was not being applied
</commit_message>
<xml_diff>
--- a/inst/csas-docx/fsar-template.docx
+++ b/inst/csas-docx/fsar-template.docx
@@ -4419,7 +4419,7 @@
     </w:p>
     <w:p>
       <w:pPr>
-        <w:pStyle w:val="Caption-Table"/>
+        <w:pStyle w:val="TableCaption"/>
       </w:pPr>
       <w:r>
         <w:t>Caption – Table: Arial, size 10, italics, left-aligned, paragraph spacing 12 pt (0.17 in, 0.42 cm) before and 6 pt (0.08 in, 0.21 cm) after, keep with next paragraph, keep with next paragraph, keep lines together. Table caption goes above the table.</w:t>
@@ -7108,6 +7108,12 @@
       </w:numPr>
     </w:pPr>
   </w:style>
+  <w:style w:type="paragraph" w:customStyle="1" w:styleId="TableCaption">
+    <w:name w:val="Table Caption"/>
+    <w:basedOn w:val="Caption-Table"/>
+    <w:qFormat/>
+    <w:rsid w:val="00E74C16"/>
+  </w:style>
 </w:styles>
 </file>
 
@@ -7397,19 +7403,24 @@
 </file>
 
 <file path=customXml/item1.xml><?xml version="1.0" encoding="utf-8"?>
-<b:Sources xmlns:b="http://schemas.openxmlformats.org/officeDocument/2006/bibliography" xmlns="http://schemas.openxmlformats.org/officeDocument/2006/bibliography" SelectedStyle="\APA.XSL" StyleName="APA"/>
+<p:properties xmlns:p="http://schemas.microsoft.com/office/2006/metadata/properties" xmlns:xsi="http://www.w3.org/2001/XMLSchema-instance" xmlns:pc="http://schemas.microsoft.com/office/infopath/2007/PartnerControls">
+  <documentManagement>
+    <TaxCatchAll xmlns="b3878dfd-19be-4567-84f6-25921f268bef" xsi:nil="true"/>
+    <lcf76f155ced4ddcb4097134ff3c332f xmlns="d18b90ea-3fca-4473-b328-4e2e5f381cdd">
+      <Terms xmlns="http://schemas.microsoft.com/office/infopath/2007/PartnerControls"/>
+    </lcf76f155ced4ddcb4097134ff3c332f>
+    <SharedWithUsers xmlns="b3878dfd-19be-4567-84f6-25921f268bef">
+      <UserInfo>
+        <DisplayName>Ricard, Daniel</DisplayName>
+        <AccountId>58</AccountId>
+        <AccountType/>
+      </UserInfo>
+    </SharedWithUsers>
+  </documentManagement>
+</p:properties>
 </file>
 
 <file path=customXml/item2.xml><?xml version="1.0" encoding="utf-8"?>
-<?mso-contentType ?>
-<FormTemplates xmlns="http://schemas.microsoft.com/sharepoint/v3/contenttype/forms">
-  <Display>DocumentLibraryForm</Display>
-  <Edit>DocumentLibraryForm</Edit>
-  <New>DocumentLibraryForm</New>
-</FormTemplates>
-</file>
-
-<file path=customXml/item3.xml><?xml version="1.0" encoding="utf-8"?>
 <ct:contentTypeSchema xmlns:ct="http://schemas.microsoft.com/office/2006/metadata/contentType" xmlns:ma="http://schemas.microsoft.com/office/2006/metadata/properties/metaAttributes" ct:_="" ma:_="" ma:contentTypeName="Document" ma:contentTypeID="0x0101009EEF31012C34724F8F2280CC38763EF5" ma:contentTypeVersion="11" ma:contentTypeDescription="Create a new document." ma:contentTypeScope="" ma:versionID="fb752f93edccb197562d880d3e31aae9">
   <xsd:schema xmlns:xsd="http://www.w3.org/2001/XMLSchema" xmlns:xs="http://www.w3.org/2001/XMLSchema" xmlns:p="http://schemas.microsoft.com/office/2006/metadata/properties" xmlns:ns2="d18b90ea-3fca-4473-b328-4e2e5f381cdd" xmlns:ns3="b3878dfd-19be-4567-84f6-25921f268bef" targetNamespace="http://schemas.microsoft.com/office/2006/metadata/properties" ma:root="true" ma:fieldsID="ad4bfdaa6b0662d49117a26c04c1c8d7" ns2:_="" ns3:_="">
     <xsd:import namespace="d18b90ea-3fca-4473-b328-4e2e5f381cdd"/>
@@ -7620,41 +7631,31 @@
 </ct:contentTypeSchema>
 </file>
 
+<file path=customXml/item3.xml><?xml version="1.0" encoding="utf-8"?>
+<?mso-contentType ?>
+<FormTemplates xmlns="http://schemas.microsoft.com/sharepoint/v3/contenttype/forms">
+  <Display>DocumentLibraryForm</Display>
+  <Edit>DocumentLibraryForm</Edit>
+  <New>DocumentLibraryForm</New>
+</FormTemplates>
+</file>
+
 <file path=customXml/item4.xml><?xml version="1.0" encoding="utf-8"?>
-<p:properties xmlns:p="http://schemas.microsoft.com/office/2006/metadata/properties" xmlns:xsi="http://www.w3.org/2001/XMLSchema-instance" xmlns:pc="http://schemas.microsoft.com/office/infopath/2007/PartnerControls">
-  <documentManagement>
-    <TaxCatchAll xmlns="b3878dfd-19be-4567-84f6-25921f268bef" xsi:nil="true"/>
-    <lcf76f155ced4ddcb4097134ff3c332f xmlns="d18b90ea-3fca-4473-b328-4e2e5f381cdd">
-      <Terms xmlns="http://schemas.microsoft.com/office/infopath/2007/PartnerControls"/>
-    </lcf76f155ced4ddcb4097134ff3c332f>
-    <SharedWithUsers xmlns="b3878dfd-19be-4567-84f6-25921f268bef">
-      <UserInfo>
-        <DisplayName>Ricard, Daniel</DisplayName>
-        <AccountId>58</AccountId>
-        <AccountType/>
-      </UserInfo>
-    </SharedWithUsers>
-  </documentManagement>
-</p:properties>
+<b:Sources xmlns:b="http://schemas.openxmlformats.org/officeDocument/2006/bibliography" xmlns="http://schemas.openxmlformats.org/officeDocument/2006/bibliography" SelectedStyle="\APA.XSL" StyleName="APA"/>
 </file>
 
 <file path=customXml/itemProps1.xml><?xml version="1.0" encoding="utf-8"?>
-<ds:datastoreItem xmlns:ds="http://schemas.openxmlformats.org/officeDocument/2006/customXml" ds:itemID="{825CA819-B26D-491B-AEFE-6A7EB8B5B1E9}">
+<ds:datastoreItem xmlns:ds="http://schemas.openxmlformats.org/officeDocument/2006/customXml" ds:itemID="{1987DD7B-5984-4267-BB64-66CDFFD84BB8}">
   <ds:schemaRefs>
-    <ds:schemaRef ds:uri="http://schemas.openxmlformats.org/officeDocument/2006/bibliography"/>
+    <ds:schemaRef ds:uri="http://schemas.microsoft.com/office/2006/metadata/properties"/>
+    <ds:schemaRef ds:uri="http://schemas.microsoft.com/office/infopath/2007/PartnerControls"/>
+    <ds:schemaRef ds:uri="b3878dfd-19be-4567-84f6-25921f268bef"/>
+    <ds:schemaRef ds:uri="d18b90ea-3fca-4473-b328-4e2e5f381cdd"/>
   </ds:schemaRefs>
 </ds:datastoreItem>
 </file>
 
 <file path=customXml/itemProps2.xml><?xml version="1.0" encoding="utf-8"?>
-<ds:datastoreItem xmlns:ds="http://schemas.openxmlformats.org/officeDocument/2006/customXml" ds:itemID="{02F8E244-3F08-44CF-B30E-FFD2C54F0A05}">
-  <ds:schemaRefs>
-    <ds:schemaRef ds:uri="http://schemas.microsoft.com/sharepoint/v3/contenttype/forms"/>
-  </ds:schemaRefs>
-</ds:datastoreItem>
-</file>
-
-<file path=customXml/itemProps3.xml><?xml version="1.0" encoding="utf-8"?>
 <ds:datastoreItem xmlns:ds="http://schemas.openxmlformats.org/officeDocument/2006/customXml" ds:itemID="{406BD10F-645C-4B71-A3F1-B83C16C66FFC}">
   <ds:schemaRefs>
     <ds:schemaRef ds:uri="http://schemas.microsoft.com/office/2006/metadata/contentType"/>
@@ -7673,13 +7674,18 @@
 </ds:datastoreItem>
 </file>
 
+<file path=customXml/itemProps3.xml><?xml version="1.0" encoding="utf-8"?>
+<ds:datastoreItem xmlns:ds="http://schemas.openxmlformats.org/officeDocument/2006/customXml" ds:itemID="{02F8E244-3F08-44CF-B30E-FFD2C54F0A05}">
+  <ds:schemaRefs>
+    <ds:schemaRef ds:uri="http://schemas.microsoft.com/sharepoint/v3/contenttype/forms"/>
+  </ds:schemaRefs>
+</ds:datastoreItem>
+</file>
+
 <file path=customXml/itemProps4.xml><?xml version="1.0" encoding="utf-8"?>
-<ds:datastoreItem xmlns:ds="http://schemas.openxmlformats.org/officeDocument/2006/customXml" ds:itemID="{1987DD7B-5984-4267-BB64-66CDFFD84BB8}">
+<ds:datastoreItem xmlns:ds="http://schemas.openxmlformats.org/officeDocument/2006/customXml" ds:itemID="{825CA819-B26D-491B-AEFE-6A7EB8B5B1E9}">
   <ds:schemaRefs>
-    <ds:schemaRef ds:uri="http://schemas.microsoft.com/office/2006/metadata/properties"/>
-    <ds:schemaRef ds:uri="http://schemas.microsoft.com/office/infopath/2007/PartnerControls"/>
-    <ds:schemaRef ds:uri="b3878dfd-19be-4567-84f6-25921f268bef"/>
-    <ds:schemaRef ds:uri="d18b90ea-3fca-4473-b328-4e2e5f381cdd"/>
+    <ds:schemaRef ds:uri="http://schemas.openxmlformats.org/officeDocument/2006/bibliography"/>
   </ds:schemaRefs>
 </ds:datastoreItem>
 </file>
</xml_diff>

<commit_message>
Use different Canada image without grey background
</commit_message>
<xml_diff>
--- a/inst/csas-docx/fsar-template.docx
+++ b/inst/csas-docx/fsar-template.docx
@@ -3628,39 +3628,15 @@
         <w:pStyle w:val="BodyText-Centered"/>
       </w:pPr>
       <w:r>
-        <w:t>Center for Science Advice (CSA) (</w:t>
-      </w:r>
-      <w:proofErr w:type="spellStart"/>
-      <w:r>
-        <w:t>Shift+Enter</w:t>
-      </w:r>
-      <w:proofErr w:type="spellEnd"/>
-      <w:r>
-        <w:t>)</w:t>
+        <w:t>Center for Science Advice (CSA) (Shift+Enter)</w:t>
       </w:r>
       <w:r>
         <w:br/>
-        <w:t>Name of Region (</w:t>
-      </w:r>
-      <w:proofErr w:type="spellStart"/>
-      <w:r>
-        <w:t>Shift+Enter</w:t>
-      </w:r>
-      <w:proofErr w:type="spellEnd"/>
-      <w:r>
-        <w:t>)</w:t>
+        <w:t>Name of Region (Shift+Enter)</w:t>
       </w:r>
       <w:r>
         <w:br/>
-        <w:t>Fisheries and Oceans Canada (</w:t>
-      </w:r>
-      <w:proofErr w:type="spellStart"/>
-      <w:r>
-        <w:t>Shift+Enter</w:t>
-      </w:r>
-      <w:proofErr w:type="spellEnd"/>
-      <w:r>
-        <w:t>)</w:t>
+        <w:t>Fisheries and Oceans Canada (Shift+Enter)</w:t>
       </w:r>
       <w:r>
         <w:br/>
@@ -3679,42 +3655,14 @@
         <w:rPr>
           <w:color w:val="4F81BD" w:themeColor="accent1"/>
         </w:rPr>
-        <w:t>Telephone: (</w:t>
-      </w:r>
-      <w:proofErr w:type="spellStart"/>
-      <w:r>
-        <w:rPr>
-          <w:color w:val="4F81BD" w:themeColor="accent1"/>
-        </w:rPr>
-        <w:t>Shift+Enter</w:t>
-      </w:r>
-      <w:proofErr w:type="spellEnd"/>
-      <w:r>
-        <w:rPr>
-          <w:color w:val="4F81BD" w:themeColor="accent1"/>
-        </w:rPr>
-        <w:t>)</w:t>
+        <w:t>Telephone: (Shift+Enter)</w:t>
       </w:r>
       <w:r>
         <w:rPr>
           <w:color w:val="4F81BD" w:themeColor="accent1"/>
         </w:rPr>
         <w:br/>
-        <w:t>E-Mail: (</w:t>
-      </w:r>
-      <w:proofErr w:type="spellStart"/>
-      <w:r>
-        <w:rPr>
-          <w:color w:val="4F81BD" w:themeColor="accent1"/>
-        </w:rPr>
-        <w:t>Shift+Enter</w:t>
-      </w:r>
-      <w:proofErr w:type="spellEnd"/>
-      <w:r>
-        <w:rPr>
-          <w:color w:val="4F81BD" w:themeColor="accent1"/>
-        </w:rPr>
-        <w:t>)</w:t>
+        <w:t>E-Mail: (Shift+Enter)</w:t>
       </w:r>
       <w:r>
         <w:rPr>
@@ -3937,13 +3885,8 @@
       <w:r>
         <w:t xml:space="preserve"> DFO Can. Sci. </w:t>
       </w:r>
-      <w:proofErr w:type="spellStart"/>
-      <w:r>
-        <w:t>Advis</w:t>
-      </w:r>
-      <w:proofErr w:type="spellEnd"/>
-      <w:r>
-        <w:t>. Sec</w:t>
+      <w:r>
+        <w:t>Advis. Sec</w:t>
       </w:r>
       <w:r>
         <w:t>.</w:t>
@@ -3955,15 +3898,7 @@
         <w:t>Sci</w:t>
       </w:r>
       <w:r>
-        <w:t xml:space="preserve">. </w:t>
-      </w:r>
-      <w:proofErr w:type="spellStart"/>
-      <w:r>
-        <w:t>Advis</w:t>
-      </w:r>
-      <w:proofErr w:type="spellEnd"/>
-      <w:r>
-        <w:t xml:space="preserve">. </w:t>
+        <w:t xml:space="preserve">. Advis. </w:t>
       </w:r>
       <w:r>
         <w:t>Rep</w:t>
@@ -3986,14 +3921,12 @@
         </w:rPr>
         <w:t>/</w:t>
       </w:r>
-      <w:proofErr w:type="spellStart"/>
       <w:r>
         <w:rPr>
           <w:color w:val="4F81BD" w:themeColor="accent1"/>
         </w:rPr>
         <w:t>nnn</w:t>
       </w:r>
-      <w:proofErr w:type="spellEnd"/>
       <w:r>
         <w:rPr>
           <w:color w:val="4F81BD" w:themeColor="accent1"/>
@@ -4056,109 +3989,64 @@
         </w:rPr>
         <w:t xml:space="preserve">&lt;&lt; insérez le titre ici – il doit correspondre exactement à celui de la page couverture, mais en lettres minuscules &gt;&gt;. </w:t>
       </w:r>
-      <w:proofErr w:type="spellStart"/>
       <w:r>
         <w:rPr>
           <w:lang w:val="fr-CA"/>
         </w:rPr>
-        <w:t>Secr</w:t>
-      </w:r>
-      <w:proofErr w:type="spellEnd"/>
+        <w:t>Secr. can. de</w:t>
+      </w:r>
       <w:r>
         <w:rPr>
           <w:lang w:val="fr-CA"/>
         </w:rPr>
-        <w:t>. can. de</w:t>
+        <w:t>s avis</w:t>
       </w:r>
       <w:r>
         <w:rPr>
           <w:lang w:val="fr-CA"/>
         </w:rPr>
-        <w:t>s avis</w:t>
+        <w:t xml:space="preserve"> sci. du MPO</w:t>
       </w:r>
       <w:r>
         <w:rPr>
           <w:lang w:val="fr-CA"/>
         </w:rPr>
+        <w:t>.</w:t>
+      </w:r>
+      <w:r>
+        <w:rPr>
+          <w:lang w:val="fr-CA"/>
+        </w:rPr>
+        <w:t xml:space="preserve"> Avis sci. </w:t>
+      </w:r>
+      <w:r>
+        <w:rPr>
+          <w:color w:val="4F81BD" w:themeColor="accent1"/>
+          <w:lang w:val="fr-CA"/>
+        </w:rPr>
+        <w:t>2022</w:t>
+      </w:r>
+      <w:r>
+        <w:rPr>
+          <w:color w:val="4F81BD" w:themeColor="accent1"/>
+          <w:lang w:val="fr-CA"/>
+        </w:rPr>
+        <w:t>/</w:t>
+      </w:r>
+      <w:r>
+        <w:rPr>
+          <w:color w:val="4F81BD" w:themeColor="accent1"/>
+          <w:lang w:val="fr-CA"/>
+        </w:rPr>
+        <w:t>nnn.</w:t>
+      </w:r>
+      <w:r>
+        <w:rPr>
+          <w:color w:val="4F81BD" w:themeColor="accent1"/>
+          <w:lang w:val="fr-CA"/>
+        </w:rPr>
         <w:t xml:space="preserve"> </w:t>
       </w:r>
-      <w:proofErr w:type="spellStart"/>
-      <w:r>
-        <w:rPr>
-          <w:lang w:val="fr-CA"/>
-        </w:rPr>
-        <w:t>sci</w:t>
-      </w:r>
-      <w:proofErr w:type="spellEnd"/>
-      <w:r>
-        <w:rPr>
-          <w:lang w:val="fr-CA"/>
-        </w:rPr>
-        <w:t>. du MPO</w:t>
-      </w:r>
-      <w:r>
-        <w:rPr>
-          <w:lang w:val="fr-CA"/>
-        </w:rPr>
-        <w:t>.</w:t>
-      </w:r>
-      <w:r>
-        <w:rPr>
-          <w:lang w:val="fr-CA"/>
-        </w:rPr>
-        <w:t xml:space="preserve"> Avis </w:t>
-      </w:r>
-      <w:proofErr w:type="spellStart"/>
-      <w:r>
-        <w:rPr>
-          <w:lang w:val="fr-CA"/>
-        </w:rPr>
-        <w:t>sci</w:t>
-      </w:r>
-      <w:proofErr w:type="spellEnd"/>
-      <w:r>
-        <w:rPr>
-          <w:lang w:val="fr-CA"/>
-        </w:rPr>
-        <w:t xml:space="preserve">. </w:t>
-      </w:r>
-      <w:r>
-        <w:rPr>
-          <w:color w:val="4F81BD" w:themeColor="accent1"/>
-          <w:lang w:val="fr-CA"/>
-        </w:rPr>
-        <w:t>2022</w:t>
-      </w:r>
-      <w:r>
-        <w:rPr>
-          <w:color w:val="4F81BD" w:themeColor="accent1"/>
-          <w:lang w:val="fr-CA"/>
-        </w:rPr>
-        <w:t>/</w:t>
-      </w:r>
-      <w:proofErr w:type="spellStart"/>
-      <w:r>
-        <w:rPr>
-          <w:color w:val="4F81BD" w:themeColor="accent1"/>
-          <w:lang w:val="fr-CA"/>
-        </w:rPr>
-        <w:t>nnn</w:t>
-      </w:r>
-      <w:proofErr w:type="spellEnd"/>
-      <w:r>
-        <w:rPr>
-          <w:color w:val="4F81BD" w:themeColor="accent1"/>
-          <w:lang w:val="fr-CA"/>
-        </w:rPr>
-        <w:t>.</w:t>
-      </w:r>
-      <w:r>
-        <w:rPr>
-          <w:color w:val="4F81BD" w:themeColor="accent1"/>
-          <w:lang w:val="fr-CA"/>
-        </w:rPr>
-        <w:t xml:space="preserve"> </w:t>
-      </w:r>
       <w:r>
         <w:rPr>
           <w:color w:val="4F81BD" w:themeColor="accent1"/>
@@ -4192,50 +4080,34 @@
         <w:rPr>
           <w:lang w:val="en-US"/>
         </w:rPr>
-        <w:t xml:space="preserve">Inuktitut </w:t>
-      </w:r>
-      <w:proofErr w:type="spellStart"/>
+        <w:t>Inuktitut Atuinnaummijuq</w:t>
+      </w:r>
       <w:r>
         <w:rPr>
           <w:lang w:val="en-US"/>
         </w:rPr>
-        <w:t>Atuinnaummijuq</w:t>
-      </w:r>
-      <w:proofErr w:type="spellEnd"/>
-      <w:r>
-        <w:rPr>
+        <w:t>:</w:t>
+      </w:r>
+    </w:p>
+    <w:p>
+      <w:pPr>
+        <w:pStyle w:val="citation-translated"/>
+        <w:rPr>
+          <w:color w:val="4F81BD" w:themeColor="accent1"/>
+        </w:rPr>
+      </w:pPr>
+      <w:r>
+        <w:rPr>
+          <w:color w:val="4F81BD" w:themeColor="accent1"/>
           <w:lang w:val="en-US"/>
         </w:rPr>
-        <w:t>:</w:t>
-      </w:r>
-    </w:p>
-    <w:p>
-      <w:pPr>
-        <w:pStyle w:val="citation-translated"/>
-        <w:rPr>
-          <w:color w:val="4F81BD" w:themeColor="accent1"/>
-        </w:rPr>
-      </w:pPr>
-      <w:r>
-        <w:rPr>
-          <w:color w:val="4F81BD" w:themeColor="accent1"/>
-          <w:lang w:val="en-US"/>
-        </w:rPr>
         <w:t>Copy and pas</w:t>
       </w:r>
-      <w:proofErr w:type="spellStart"/>
-      <w:r>
-        <w:rPr>
-          <w:color w:val="4F81BD" w:themeColor="accent1"/>
-        </w:rPr>
-        <w:t>te</w:t>
-      </w:r>
-      <w:proofErr w:type="spellEnd"/>
-      <w:r>
-        <w:rPr>
-          <w:color w:val="4F81BD" w:themeColor="accent1"/>
-        </w:rPr>
-        <w:t xml:space="preserve"> </w:t>
+      <w:r>
+        <w:rPr>
+          <w:color w:val="4F81BD" w:themeColor="accent1"/>
+        </w:rPr>
+        <w:t xml:space="preserve">te </w:t>
       </w:r>
       <w:r>
         <w:rPr>
@@ -4509,7 +4381,6 @@
           <w:lang w:val="en-CA"/>
         </w:rPr>
       </w:pPr>
-      <w:proofErr w:type="spellStart"/>
       <w:r>
         <w:rPr>
           <w:lang w:val="en-CA"/>
@@ -4520,14 +4391,7 @@
         <w:rPr>
           <w:lang w:val="en-CA"/>
         </w:rPr>
-        <w:t>l</w:t>
-      </w:r>
-      <w:proofErr w:type="spellEnd"/>
-      <w:r>
-        <w:rPr>
-          <w:lang w:val="en-CA"/>
-        </w:rPr>
-        <w:t xml:space="preserve"> item 1</w:t>
+        <w:t>l item 1</w:t>
       </w:r>
     </w:p>
     <w:p>
@@ -4541,7 +4405,6 @@
           <w:lang w:val="en-CA"/>
         </w:rPr>
       </w:pPr>
-      <w:proofErr w:type="spellStart"/>
       <w:r>
         <w:rPr>
           <w:lang w:val="en-CA"/>
@@ -4552,14 +4415,7 @@
         <w:rPr>
           <w:lang w:val="en-CA"/>
         </w:rPr>
-        <w:t>l</w:t>
-      </w:r>
-      <w:proofErr w:type="spellEnd"/>
-      <w:r>
-        <w:rPr>
-          <w:lang w:val="en-CA"/>
-        </w:rPr>
-        <w:t xml:space="preserve"> item 2</w:t>
+        <w:t>l item 2</w:t>
       </w:r>
     </w:p>
     <w:p>
@@ -4573,7 +4429,6 @@
           <w:lang w:val="en-CA"/>
         </w:rPr>
       </w:pPr>
-      <w:proofErr w:type="spellStart"/>
       <w:r>
         <w:rPr>
           <w:lang w:val="en-CA"/>
@@ -4584,14 +4439,7 @@
         <w:rPr>
           <w:lang w:val="en-CA"/>
         </w:rPr>
-        <w:t>l</w:t>
-      </w:r>
-      <w:proofErr w:type="spellEnd"/>
-      <w:r>
-        <w:rPr>
-          <w:lang w:val="en-CA"/>
-        </w:rPr>
-        <w:t xml:space="preserve"> item 3</w:t>
+        <w:t>l item 3</w:t>
       </w:r>
     </w:p>
     <w:p>
@@ -4619,19 +4467,11 @@
           <w:lang w:val="en-CA"/>
         </w:rPr>
       </w:pPr>
-      <w:proofErr w:type="spellStart"/>
       <w:r>
         <w:rPr>
           <w:lang w:val="en-CA"/>
         </w:rPr>
-        <w:t>ol</w:t>
-      </w:r>
-      <w:proofErr w:type="spellEnd"/>
-      <w:r>
-        <w:rPr>
-          <w:lang w:val="en-CA"/>
-        </w:rPr>
-        <w:t xml:space="preserve"> item 1</w:t>
+        <w:t>ol item 1</w:t>
       </w:r>
     </w:p>
     <w:p>
@@ -4645,19 +4485,11 @@
           <w:lang w:val="en-CA"/>
         </w:rPr>
       </w:pPr>
-      <w:proofErr w:type="spellStart"/>
       <w:r>
         <w:rPr>
           <w:lang w:val="en-CA"/>
         </w:rPr>
-        <w:t>ol</w:t>
-      </w:r>
-      <w:proofErr w:type="spellEnd"/>
-      <w:r>
-        <w:rPr>
-          <w:lang w:val="en-CA"/>
-        </w:rPr>
-        <w:t xml:space="preserve"> item 2</w:t>
+        <w:t>ol item 2</w:t>
       </w:r>
     </w:p>
     <w:p>
@@ -4671,27 +4503,20 @@
           <w:lang w:val="en-CA"/>
         </w:rPr>
       </w:pPr>
-      <w:proofErr w:type="spellStart"/>
       <w:r>
         <w:rPr>
           <w:lang w:val="en-CA"/>
         </w:rPr>
-        <w:t>ol</w:t>
-      </w:r>
-      <w:proofErr w:type="spellEnd"/>
-      <w:r>
-        <w:rPr>
-          <w:lang w:val="en-CA"/>
-        </w:rPr>
-        <w:t xml:space="preserve"> item 3</w:t>
+        <w:t>ol item 3</w:t>
       </w:r>
     </w:p>
     <w:sectPr>
       <w:headerReference w:type="even" r:id="rId17"/>
       <w:headerReference w:type="default" r:id="rId18"/>
-      <w:footerReference w:type="default" r:id="rId19"/>
-      <w:headerReference w:type="first" r:id="rId20"/>
-      <w:footerReference w:type="first" r:id="rId21"/>
+      <w:footerReference w:type="even" r:id="rId19"/>
+      <w:footerReference w:type="default" r:id="rId20"/>
+      <w:headerReference w:type="first" r:id="rId21"/>
+      <w:footerReference w:type="first" r:id="rId22"/>
       <w:pgSz w:w="12240" w:h="15840" w:code="1"/>
       <w:pgMar w:top="1440" w:right="1440" w:bottom="1440" w:left="1440" w:header="862" w:footer="601" w:gutter="0"/>
       <w:cols w:space="360"/>
@@ -4731,6 +4556,16 @@
 </file>
 
 <file path=word/footer1.xml><?xml version="1.0" encoding="utf-8"?>
+<w:ftr xmlns:wpc="http://schemas.microsoft.com/office/word/2010/wordprocessingCanvas" xmlns:cx="http://schemas.microsoft.com/office/drawing/2014/chartex" xmlns:cx1="http://schemas.microsoft.com/office/drawing/2015/9/8/chartex" xmlns:cx2="http://schemas.microsoft.com/office/drawing/2015/10/21/chartex" xmlns:cx3="http://schemas.microsoft.com/office/drawing/2016/5/9/chartex" xmlns:cx4="http://schemas.microsoft.com/office/drawing/2016/5/10/chartex" xmlns:cx5="http://schemas.microsoft.com/office/drawing/2016/5/11/chartex" xmlns:cx6="http://schemas.microsoft.com/office/drawing/2016/5/12/chartex" xmlns:cx7="http://schemas.microsoft.com/office/drawing/2016/5/13/chartex" xmlns:cx8="http://schemas.microsoft.com/office/drawing/2016/5/14/chartex" xmlns:mc="http://schemas.openxmlformats.org/markup-compatibility/2006" xmlns:aink="http://schemas.microsoft.com/office/drawing/2016/ink" xmlns:am3d="http://schemas.microsoft.com/office/drawing/2017/model3d" xmlns:o="urn:schemas-microsoft-com:office:office" xmlns:oel="http://schemas.microsoft.com/office/2019/extlst" xmlns:r="http://schemas.openxmlformats.org/officeDocument/2006/relationships" xmlns:m="http://schemas.openxmlformats.org/officeDocument/2006/math" xmlns:v="urn:schemas-microsoft-com:vml" xmlns:wp14="http://schemas.microsoft.com/office/word/2010/wordprocessingDrawing" xmlns:wp="http://schemas.openxmlformats.org/drawingml/2006/wordprocessingDrawing" xmlns:w10="urn:schemas-microsoft-com:office:word" xmlns:w="http://schemas.openxmlformats.org/wordprocessingml/2006/main" xmlns:w14="http://schemas.microsoft.com/office/word/2010/wordml" xmlns:w15="http://schemas.microsoft.com/office/word/2012/wordml" xmlns:w16cex="http://schemas.microsoft.com/office/word/2018/wordml/cex" xmlns:w16cid="http://schemas.microsoft.com/office/word/2016/wordml/cid" xmlns:w16="http://schemas.microsoft.com/office/word/2018/wordml" xmlns:w16sdtdh="http://schemas.microsoft.com/office/word/2020/wordml/sdtdatahash" xmlns:w16se="http://schemas.microsoft.com/office/word/2015/wordml/symex" xmlns:wpg="http://schemas.microsoft.com/office/word/2010/wordprocessingGroup" xmlns:wpi="http://schemas.microsoft.com/office/word/2010/wordprocessingInk" xmlns:wne="http://schemas.microsoft.com/office/word/2006/wordml" xmlns:wps="http://schemas.microsoft.com/office/word/2010/wordprocessingShape" mc:Ignorable="w14 w15 w16se w16cid w16 w16cex w16sdtdh wp14">
+  <w:p>
+    <w:pPr>
+      <w:pStyle w:val="Footer"/>
+    </w:pPr>
+  </w:p>
+</w:ftr>
+</file>
+
+<file path=word/footer2.xml><?xml version="1.0" encoding="utf-8"?>
 <w:ftr xmlns:wpc="http://schemas.microsoft.com/office/word/2010/wordprocessingCanvas" xmlns:cx="http://schemas.microsoft.com/office/drawing/2014/chartex" xmlns:cx1="http://schemas.microsoft.com/office/drawing/2015/9/8/chartex" xmlns:cx2="http://schemas.microsoft.com/office/drawing/2015/10/21/chartex" xmlns:cx3="http://schemas.microsoft.com/office/drawing/2016/5/9/chartex" xmlns:cx4="http://schemas.microsoft.com/office/drawing/2016/5/10/chartex" xmlns:cx5="http://schemas.microsoft.com/office/drawing/2016/5/11/chartex" xmlns:cx6="http://schemas.microsoft.com/office/drawing/2016/5/12/chartex" xmlns:cx7="http://schemas.microsoft.com/office/drawing/2016/5/13/chartex" xmlns:cx8="http://schemas.microsoft.com/office/drawing/2016/5/14/chartex" xmlns:mc="http://schemas.openxmlformats.org/markup-compatibility/2006" xmlns:aink="http://schemas.microsoft.com/office/drawing/2016/ink" xmlns:am3d="http://schemas.microsoft.com/office/drawing/2017/model3d" xmlns:o="urn:schemas-microsoft-com:office:office" xmlns:oel="http://schemas.microsoft.com/office/2019/extlst" xmlns:r="http://schemas.openxmlformats.org/officeDocument/2006/relationships" xmlns:m="http://schemas.openxmlformats.org/officeDocument/2006/math" xmlns:v="urn:schemas-microsoft-com:vml" xmlns:wp14="http://schemas.microsoft.com/office/word/2010/wordprocessingDrawing" xmlns:wp="http://schemas.openxmlformats.org/drawingml/2006/wordprocessingDrawing" xmlns:w10="urn:schemas-microsoft-com:office:word" xmlns:w="http://schemas.openxmlformats.org/wordprocessingml/2006/main" xmlns:w14="http://schemas.microsoft.com/office/word/2010/wordml" xmlns:w15="http://schemas.microsoft.com/office/word/2012/wordml" xmlns:w16cex="http://schemas.microsoft.com/office/word/2018/wordml/cex" xmlns:w16cid="http://schemas.microsoft.com/office/word/2016/wordml/cid" xmlns:w16="http://schemas.microsoft.com/office/word/2018/wordml" xmlns:w16sdtdh="http://schemas.microsoft.com/office/word/2020/wordml/sdtdatahash" xmlns:w16se="http://schemas.microsoft.com/office/word/2015/wordml/symex" xmlns:wpg="http://schemas.microsoft.com/office/word/2010/wordprocessingGroup" xmlns:wpi="http://schemas.microsoft.com/office/word/2010/wordprocessingInk" xmlns:wne="http://schemas.microsoft.com/office/word/2006/wordml" xmlns:wps="http://schemas.microsoft.com/office/word/2010/wordprocessingShape" mc:Ignorable="w14 w15 w16se w16cid w16 w16cex w16sdtdh wp14">
   <w:p>
     <w:pPr>
@@ -4774,7 +4609,7 @@
 </w:ftr>
 </file>
 
-<file path=word/footer2.xml><?xml version="1.0" encoding="utf-8"?>
+<file path=word/footer3.xml><?xml version="1.0" encoding="utf-8"?>
 <w:ftr xmlns:wpc="http://schemas.microsoft.com/office/word/2010/wordprocessingCanvas" xmlns:cx="http://schemas.microsoft.com/office/drawing/2014/chartex" xmlns:cx1="http://schemas.microsoft.com/office/drawing/2015/9/8/chartex" xmlns:cx2="http://schemas.microsoft.com/office/drawing/2015/10/21/chartex" xmlns:cx3="http://schemas.microsoft.com/office/drawing/2016/5/9/chartex" xmlns:cx4="http://schemas.microsoft.com/office/drawing/2016/5/10/chartex" xmlns:cx5="http://schemas.microsoft.com/office/drawing/2016/5/11/chartex" xmlns:cx6="http://schemas.microsoft.com/office/drawing/2016/5/12/chartex" xmlns:cx7="http://schemas.microsoft.com/office/drawing/2016/5/13/chartex" xmlns:cx8="http://schemas.microsoft.com/office/drawing/2016/5/14/chartex" xmlns:mc="http://schemas.openxmlformats.org/markup-compatibility/2006" xmlns:aink="http://schemas.microsoft.com/office/drawing/2016/ink" xmlns:am3d="http://schemas.microsoft.com/office/drawing/2017/model3d" xmlns:o="urn:schemas-microsoft-com:office:office" xmlns:oel="http://schemas.microsoft.com/office/2019/extlst" xmlns:r="http://schemas.openxmlformats.org/officeDocument/2006/relationships" xmlns:m="http://schemas.openxmlformats.org/officeDocument/2006/math" xmlns:v="urn:schemas-microsoft-com:vml" xmlns:wp14="http://schemas.microsoft.com/office/word/2010/wordprocessingDrawing" xmlns:wp="http://schemas.openxmlformats.org/drawingml/2006/wordprocessingDrawing" xmlns:w10="urn:schemas-microsoft-com:office:word" xmlns:w="http://schemas.openxmlformats.org/wordprocessingml/2006/main" xmlns:w14="http://schemas.microsoft.com/office/word/2010/wordml" xmlns:w15="http://schemas.microsoft.com/office/word/2012/wordml" xmlns:w16cex="http://schemas.microsoft.com/office/word/2018/wordml/cex" xmlns:w16cid="http://schemas.microsoft.com/office/word/2016/wordml/cid" xmlns:w16="http://schemas.microsoft.com/office/word/2018/wordml" xmlns:w16sdtdh="http://schemas.microsoft.com/office/word/2020/wordml/sdtdatahash" xmlns:w16se="http://schemas.microsoft.com/office/word/2015/wordml/symex" xmlns:wpg="http://schemas.microsoft.com/office/word/2010/wordprocessingGroup" xmlns:wpi="http://schemas.microsoft.com/office/word/2010/wordprocessingInk" xmlns:wne="http://schemas.microsoft.com/office/word/2006/wordml" xmlns:wps="http://schemas.microsoft.com/office/word/2010/wordprocessingShape" mc:Ignorable="w14 w15 w16se w16cid w16 w16cex w16sdtdh wp14">
   <w:p>
     <w:pPr>
@@ -4816,11 +4651,9 @@
     <w:r>
       <w:rPr>
         <w:noProof/>
-        <w:color w:val="2B579A"/>
-        <w:shd w:val="clear" w:color="auto" w:fill="E6E6E6"/>
       </w:rPr>
       <w:drawing>
-        <wp:inline distT="0" distB="0" distL="0" distR="0" wp14:anchorId="12FB40C6" wp14:editId="4BF0AE17">
+        <wp:inline distT="0" distB="0" distL="0" distR="0" wp14:anchorId="5C587880" wp14:editId="4913A103">
           <wp:extent cx="1299210" cy="309880"/>
           <wp:effectExtent l="0" t="0" r="0" b="0"/>
           <wp:docPr id="6" name="Picture 6"/>
@@ -5116,15 +4949,7 @@
     </w:r>
     <w:bookmarkStart w:id="22" w:name="report_number"/>
     <w:r>
-      <w:t>[</w:t>
-    </w:r>
-    <w:proofErr w:type="spellStart"/>
-    <w:r>
-      <w:t>nnn</w:t>
-    </w:r>
-    <w:proofErr w:type="spellEnd"/>
-    <w:r>
-      <w:t>]</w:t>
+      <w:t>[nnn]</w:t>
     </w:r>
     <w:bookmarkEnd w:id="22"/>
     <w:r>
@@ -7403,24 +7228,19 @@
 </file>
 
 <file path=customXml/item1.xml><?xml version="1.0" encoding="utf-8"?>
-<p:properties xmlns:p="http://schemas.microsoft.com/office/2006/metadata/properties" xmlns:xsi="http://www.w3.org/2001/XMLSchema-instance" xmlns:pc="http://schemas.microsoft.com/office/infopath/2007/PartnerControls">
-  <documentManagement>
-    <TaxCatchAll xmlns="b3878dfd-19be-4567-84f6-25921f268bef" xsi:nil="true"/>
-    <lcf76f155ced4ddcb4097134ff3c332f xmlns="d18b90ea-3fca-4473-b328-4e2e5f381cdd">
-      <Terms xmlns="http://schemas.microsoft.com/office/infopath/2007/PartnerControls"/>
-    </lcf76f155ced4ddcb4097134ff3c332f>
-    <SharedWithUsers xmlns="b3878dfd-19be-4567-84f6-25921f268bef">
-      <UserInfo>
-        <DisplayName>Ricard, Daniel</DisplayName>
-        <AccountId>58</AccountId>
-        <AccountType/>
-      </UserInfo>
-    </SharedWithUsers>
-  </documentManagement>
-</p:properties>
+<b:Sources xmlns:b="http://schemas.openxmlformats.org/officeDocument/2006/bibliography" xmlns="http://schemas.openxmlformats.org/officeDocument/2006/bibliography" SelectedStyle="\APA.XSL" StyleName="APA"/>
 </file>
 
 <file path=customXml/item2.xml><?xml version="1.0" encoding="utf-8"?>
+<?mso-contentType ?>
+<FormTemplates xmlns="http://schemas.microsoft.com/sharepoint/v3/contenttype/forms">
+  <Display>DocumentLibraryForm</Display>
+  <Edit>DocumentLibraryForm</Edit>
+  <New>DocumentLibraryForm</New>
+</FormTemplates>
+</file>
+
+<file path=customXml/item3.xml><?xml version="1.0" encoding="utf-8"?>
 <ct:contentTypeSchema xmlns:ct="http://schemas.microsoft.com/office/2006/metadata/contentType" xmlns:ma="http://schemas.microsoft.com/office/2006/metadata/properties/metaAttributes" ct:_="" ma:_="" ma:contentTypeName="Document" ma:contentTypeID="0x0101009EEF31012C34724F8F2280CC38763EF5" ma:contentTypeVersion="11" ma:contentTypeDescription="Create a new document." ma:contentTypeScope="" ma:versionID="fb752f93edccb197562d880d3e31aae9">
   <xsd:schema xmlns:xsd="http://www.w3.org/2001/XMLSchema" xmlns:xs="http://www.w3.org/2001/XMLSchema" xmlns:p="http://schemas.microsoft.com/office/2006/metadata/properties" xmlns:ns2="d18b90ea-3fca-4473-b328-4e2e5f381cdd" xmlns:ns3="b3878dfd-19be-4567-84f6-25921f268bef" targetNamespace="http://schemas.microsoft.com/office/2006/metadata/properties" ma:root="true" ma:fieldsID="ad4bfdaa6b0662d49117a26c04c1c8d7" ns2:_="" ns3:_="">
     <xsd:import namespace="d18b90ea-3fca-4473-b328-4e2e5f381cdd"/>
@@ -7631,31 +7451,41 @@
 </ct:contentTypeSchema>
 </file>
 
-<file path=customXml/item3.xml><?xml version="1.0" encoding="utf-8"?>
-<?mso-contentType ?>
-<FormTemplates xmlns="http://schemas.microsoft.com/sharepoint/v3/contenttype/forms">
-  <Display>DocumentLibraryForm</Display>
-  <Edit>DocumentLibraryForm</Edit>
-  <New>DocumentLibraryForm</New>
-</FormTemplates>
-</file>
-
 <file path=customXml/item4.xml><?xml version="1.0" encoding="utf-8"?>
-<b:Sources xmlns:b="http://schemas.openxmlformats.org/officeDocument/2006/bibliography" xmlns="http://schemas.openxmlformats.org/officeDocument/2006/bibliography" SelectedStyle="\APA.XSL" StyleName="APA"/>
+<p:properties xmlns:p="http://schemas.microsoft.com/office/2006/metadata/properties" xmlns:xsi="http://www.w3.org/2001/XMLSchema-instance" xmlns:pc="http://schemas.microsoft.com/office/infopath/2007/PartnerControls">
+  <documentManagement>
+    <TaxCatchAll xmlns="b3878dfd-19be-4567-84f6-25921f268bef" xsi:nil="true"/>
+    <lcf76f155ced4ddcb4097134ff3c332f xmlns="d18b90ea-3fca-4473-b328-4e2e5f381cdd">
+      <Terms xmlns="http://schemas.microsoft.com/office/infopath/2007/PartnerControls"/>
+    </lcf76f155ced4ddcb4097134ff3c332f>
+    <SharedWithUsers xmlns="b3878dfd-19be-4567-84f6-25921f268bef">
+      <UserInfo>
+        <DisplayName>Ricard, Daniel</DisplayName>
+        <AccountId>58</AccountId>
+        <AccountType/>
+      </UserInfo>
+    </SharedWithUsers>
+  </documentManagement>
+</p:properties>
 </file>
 
 <file path=customXml/itemProps1.xml><?xml version="1.0" encoding="utf-8"?>
-<ds:datastoreItem xmlns:ds="http://schemas.openxmlformats.org/officeDocument/2006/customXml" ds:itemID="{1987DD7B-5984-4267-BB64-66CDFFD84BB8}">
+<ds:datastoreItem xmlns:ds="http://schemas.openxmlformats.org/officeDocument/2006/customXml" ds:itemID="{825CA819-B26D-491B-AEFE-6A7EB8B5B1E9}">
   <ds:schemaRefs>
-    <ds:schemaRef ds:uri="http://schemas.microsoft.com/office/2006/metadata/properties"/>
-    <ds:schemaRef ds:uri="http://schemas.microsoft.com/office/infopath/2007/PartnerControls"/>
-    <ds:schemaRef ds:uri="b3878dfd-19be-4567-84f6-25921f268bef"/>
-    <ds:schemaRef ds:uri="d18b90ea-3fca-4473-b328-4e2e5f381cdd"/>
+    <ds:schemaRef ds:uri="http://schemas.openxmlformats.org/officeDocument/2006/bibliography"/>
   </ds:schemaRefs>
 </ds:datastoreItem>
 </file>
 
 <file path=customXml/itemProps2.xml><?xml version="1.0" encoding="utf-8"?>
+<ds:datastoreItem xmlns:ds="http://schemas.openxmlformats.org/officeDocument/2006/customXml" ds:itemID="{02F8E244-3F08-44CF-B30E-FFD2C54F0A05}">
+  <ds:schemaRefs>
+    <ds:schemaRef ds:uri="http://schemas.microsoft.com/sharepoint/v3/contenttype/forms"/>
+  </ds:schemaRefs>
+</ds:datastoreItem>
+</file>
+
+<file path=customXml/itemProps3.xml><?xml version="1.0" encoding="utf-8"?>
 <ds:datastoreItem xmlns:ds="http://schemas.openxmlformats.org/officeDocument/2006/customXml" ds:itemID="{406BD10F-645C-4B71-A3F1-B83C16C66FFC}">
   <ds:schemaRefs>
     <ds:schemaRef ds:uri="http://schemas.microsoft.com/office/2006/metadata/contentType"/>
@@ -7674,18 +7504,13 @@
 </ds:datastoreItem>
 </file>
 
-<file path=customXml/itemProps3.xml><?xml version="1.0" encoding="utf-8"?>
-<ds:datastoreItem xmlns:ds="http://schemas.openxmlformats.org/officeDocument/2006/customXml" ds:itemID="{02F8E244-3F08-44CF-B30E-FFD2C54F0A05}">
+<file path=customXml/itemProps4.xml><?xml version="1.0" encoding="utf-8"?>
+<ds:datastoreItem xmlns:ds="http://schemas.openxmlformats.org/officeDocument/2006/customXml" ds:itemID="{1987DD7B-5984-4267-BB64-66CDFFD84BB8}">
   <ds:schemaRefs>
-    <ds:schemaRef ds:uri="http://schemas.microsoft.com/sharepoint/v3/contenttype/forms"/>
-  </ds:schemaRefs>
-</ds:datastoreItem>
-</file>
-
-<file path=customXml/itemProps4.xml><?xml version="1.0" encoding="utf-8"?>
-<ds:datastoreItem xmlns:ds="http://schemas.openxmlformats.org/officeDocument/2006/customXml" ds:itemID="{825CA819-B26D-491B-AEFE-6A7EB8B5B1E9}">
-  <ds:schemaRefs>
-    <ds:schemaRef ds:uri="http://schemas.openxmlformats.org/officeDocument/2006/bibliography"/>
+    <ds:schemaRef ds:uri="http://schemas.microsoft.com/office/2006/metadata/properties"/>
+    <ds:schemaRef ds:uri="http://schemas.microsoft.com/office/infopath/2007/PartnerControls"/>
+    <ds:schemaRef ds:uri="b3878dfd-19be-4567-84f6-25921f268bef"/>
+    <ds:schemaRef ds:uri="d18b90ea-3fca-4473-b328-4e2e5f381cdd"/>
   </ds:schemaRefs>
 </ds:datastoreItem>
 </file>
</xml_diff>

<commit_message>
Manual update of template (continued)
</commit_message>
<xml_diff>
--- a/inst/csas-docx/fsar-template.docx
+++ b/inst/csas-docx/fsar-template.docx
@@ -165,13 +165,10 @@
       <w:r>
         <w:t>Context</w:t>
       </w:r>
-      <w:r>
-        <w:t>:</w:t>
-      </w:r>
-    </w:p>
-    <w:p>
-      <w:pPr>
-        <w:pStyle w:val="Context-text"/>
+    </w:p>
+    <w:p>
+      <w:pPr>
+        <w:pStyle w:val="BodyText"/>
         <w:rPr>
           <w:color w:val="4F81BD" w:themeColor="accent1"/>
         </w:rPr>
@@ -185,139 +182,100 @@
     </w:p>
     <w:p>
       <w:pPr>
-        <w:pStyle w:val="Context-text"/>
-        <w:rPr>
-          <w:color w:val="4F81BD" w:themeColor="accent1"/>
-        </w:rPr>
-      </w:pPr>
-      <w:bookmarkStart w:id="0" w:name="_Hlk150249952"/>
-      <w:r>
-        <w:rPr>
-          <w:color w:val="4F81BD" w:themeColor="accent1"/>
-        </w:rPr>
-        <w:t>[</w:t>
-      </w:r>
-      <w:r>
-        <w:rPr>
-          <w:color w:val="4F81BD" w:themeColor="accent1"/>
-        </w:rPr>
-        <w:t xml:space="preserve">This section will be posted in HTML format on the CSAS website followed by the link to the full PDF version of the publication. </w:t>
-      </w:r>
-      <w:r>
-        <w:rPr>
-          <w:color w:val="4F81BD" w:themeColor="accent1"/>
-        </w:rPr>
+        <w:pStyle w:val="BodyText"/>
+        <w:rPr>
+          <w:color w:val="4F81BD" w:themeColor="accent1"/>
+        </w:rPr>
+      </w:pPr>
+      <w:r>
+        <w:rPr>
+          <w:color w:val="4F81BD" w:themeColor="accent1"/>
+        </w:rPr>
+        <w:t xml:space="preserve">[This section will be posted in HTML format on the CSAS website followed by the link to the full PDF version of the publication. </w:t>
+      </w:r>
+    </w:p>
+    <w:p>
+      <w:pPr>
+        <w:pStyle w:val="BodyText"/>
+      </w:pPr>
+      <w:r>
+        <w:t xml:space="preserve">This </w:t>
+      </w:r>
+      <w:r>
+        <w:rPr>
+          <w:color w:val="4F81BD" w:themeColor="accent1"/>
+        </w:rPr>
+        <w:t xml:space="preserve">Science Advisory Report/Science Response </w:t>
+      </w:r>
+      <w:r>
+        <w:t xml:space="preserve">is from the </w:t>
+      </w:r>
+      <w:r>
+        <w:rPr>
+          <w:color w:val="4F81BD" w:themeColor="accent1"/>
+        </w:rPr>
+        <w:t>[meeting date and title (e.g., regional peer review of January 25, 2011 on the Assessment of Quebec inshore waters softshell clam)</w:t>
+      </w:r>
+      <w:r>
+        <w:rPr>
+          <w:color w:val="4F81BD" w:themeColor="accent1"/>
+        </w:rPr>
+        <w:t xml:space="preserve">The meeting process, date and title </w:t>
+      </w:r>
+      <w:r>
+        <w:rPr>
+          <w:b/>
+          <w:color w:val="4F81BD" w:themeColor="accent1"/>
+        </w:rPr>
+        <w:t xml:space="preserve">MUST BE EXACTLY </w:t>
+      </w:r>
+      <w:r>
+        <w:rPr>
+          <w:color w:val="4F81BD" w:themeColor="accent1"/>
+        </w:rPr>
+        <w:t>as they appear for the meeting on the Science Advisory Schedule</w:t>
+      </w:r>
+      <w:r>
+        <w:rPr>
+          <w:color w:val="4F81BD" w:themeColor="accent1"/>
+        </w:rPr>
+        <w:t>]. [Include link to IFMP/rebuilding plan]</w:t>
+      </w:r>
+      <w:r>
         <w:t xml:space="preserve"> </w:t>
       </w:r>
       <w:r>
-        <w:rPr>
-          <w:color w:val="4F81BD" w:themeColor="accent1"/>
-        </w:rPr>
-        <w:t>Context text- Style “Context - text”: Arial, size 10, italics, left aligned, paragraph spacing 3pt (0.04 in, 0.10 cm) before and after.</w:t>
-      </w:r>
-      <w:r>
-        <w:rPr>
-          <w:color w:val="4F81BD" w:themeColor="accent1"/>
-        </w:rPr>
-        <w:t>]</w:t>
-      </w:r>
-      <w:r>
-        <w:rPr>
-          <w:color w:val="4F81BD" w:themeColor="accent1"/>
-        </w:rPr>
-        <w:t xml:space="preserve"> </w:t>
-      </w:r>
-    </w:p>
-    <w:bookmarkEnd w:id="0"/>
-    <w:p>
-      <w:pPr>
-        <w:pStyle w:val="Context-text"/>
-      </w:pPr>
-      <w:r>
-        <w:t>Stock and Assessment Overview Document</w:t>
-      </w:r>
-      <w:r>
-        <w:rPr>
-          <w:sz w:val="18"/>
-          <w:szCs w:val="18"/>
-        </w:rPr>
-        <w:t>:</w:t>
-      </w:r>
-      <w:r>
-        <w:rPr>
-          <w:color w:val="4F81BD" w:themeColor="accent1"/>
-          <w:sz w:val="18"/>
-          <w:szCs w:val="18"/>
-        </w:rPr>
-        <w:t>[</w:t>
-      </w:r>
-      <w:r>
-        <w:rPr>
-          <w:color w:val="4F81BD" w:themeColor="accent1"/>
-          <w:sz w:val="18"/>
-          <w:szCs w:val="18"/>
-        </w:rPr>
-        <w:t>provide hyperlink</w:t>
-      </w:r>
-      <w:r>
-        <w:rPr>
-          <w:color w:val="4F81BD" w:themeColor="accent1"/>
-          <w:sz w:val="18"/>
-          <w:szCs w:val="18"/>
-        </w:rPr>
-        <w:t xml:space="preserve">] </w:t>
+        <w:t xml:space="preserve">Additional publications from this meeting will be posted on the </w:t>
       </w:r>
       <w:hyperlink r:id="rId11" w:history="1">
         <w:r>
           <w:rPr>
             <w:rStyle w:val="Hyperlink"/>
-            <w:rFonts w:cs="Arial"/>
-            <w:sz w:val="20"/>
-          </w:rPr>
-          <w:t>[stock area][species]</w:t>
-        </w:r>
-      </w:hyperlink>
-    </w:p>
-    <w:p>
-      <w:pPr>
-        <w:pStyle w:val="Context-text"/>
-      </w:pPr>
-      <w:r>
-        <w:t xml:space="preserve">This Science Advisory Report is from the </w:t>
-      </w:r>
-      <w:r>
-        <w:rPr>
-          <w:color w:val="4F81BD" w:themeColor="accent1"/>
-        </w:rPr>
-        <w:t xml:space="preserve">[meeting date and title (e.g., January 25, 2011 Assessment of Quebec inshore waters softshell clam)]. </w:t>
-      </w:r>
-      <w:r>
-        <w:t xml:space="preserve">Additional publications from this meeting will be posted on the </w:t>
-      </w:r>
-      <w:hyperlink r:id="rId12" w:history="1">
-        <w:r>
-          <w:rPr>
-            <w:rStyle w:val="Context-HyperlinkChar"/>
-            <w:i/>
           </w:rPr>
           <w:t>Fisheries and Oceans Canada (DFO) Science Advisory Schedule</w:t>
         </w:r>
       </w:hyperlink>
       <w:r>
-        <w:rPr>
-          <w:i w:val="0"/>
-        </w:rPr>
         <w:t xml:space="preserve"> </w:t>
       </w:r>
       <w:r>
-        <w:t>as they become available.</w:t>
+        <w:t>as they become available</w:t>
+      </w:r>
+      <w:r>
+        <w:t xml:space="preserve"> </w:t>
+      </w:r>
+      <w:r>
+        <w:rPr>
+          <w:color w:val="4F81BD" w:themeColor="accent1"/>
+        </w:rPr>
+        <w:t>[if applicable].</w:t>
       </w:r>
     </w:p>
     <w:p>
       <w:pPr>
         <w:pStyle w:val="BodyText"/>
         <w:rPr>
-          <w:color w:val="4F81BD" w:themeColor="accent1"/>
+          <w:lang w:val="en-CA"/>
         </w:rPr>
       </w:pPr>
       <w:r>
@@ -341,10 +299,16 @@
     </w:p>
     <w:p>
       <w:pPr>
-        <w:pStyle w:val="Heading2"/>
-      </w:pPr>
-      <w:r>
-        <w:t>SCIENCE ADVICE</w:t>
+        <w:pStyle w:val="Context-Heading"/>
+      </w:pPr>
+      <w:r>
+        <w:t>SCI</w:t>
+      </w:r>
+      <w:r>
+        <w:t>ENCE AD</w:t>
+      </w:r>
+      <w:r>
+        <w:t>VICE</w:t>
       </w:r>
     </w:p>
     <w:p>
@@ -498,19 +462,63 @@
     </w:p>
     <w:p>
       <w:pPr>
-        <w:pStyle w:val="BodyText"/>
+        <w:pStyle w:val="Heading3"/>
+      </w:pPr>
+      <w:bookmarkStart w:id="0" w:name="_Hlk124854605"/>
+      <w:r>
+        <w:t>Status</w:t>
+      </w:r>
+    </w:p>
+    <w:p>
+      <w:pPr>
+        <w:pStyle w:val="ListBullet"/>
         <w:rPr>
           <w:b/>
           <w:bCs/>
         </w:rPr>
       </w:pPr>
-      <w:bookmarkStart w:id="1" w:name="_Hlk124854605"/>
-      <w:r>
+      <w:r>
+        <w:rPr>
+          <w:color w:val="4F81BD" w:themeColor="accent1"/>
+        </w:rPr>
+        <w:t xml:space="preserve">[Mandatory bullet(s)] </w:t>
+      </w:r>
+    </w:p>
+    <w:p>
+      <w:pPr>
+        <w:pStyle w:val="Heading3"/>
+      </w:pPr>
+      <w:r>
+        <w:t>Trends</w:t>
+      </w:r>
+    </w:p>
+    <w:p>
+      <w:pPr>
+        <w:pStyle w:val="ListBullet"/>
         <w:rPr>
           <w:b/>
           <w:bCs/>
         </w:rPr>
-        <w:t>Status</w:t>
+      </w:pPr>
+      <w:r>
+        <w:rPr>
+          <w:color w:val="4F81BD" w:themeColor="accent1"/>
+        </w:rPr>
+        <w:t xml:space="preserve">[Mandatory bullet(s)] </w:t>
+      </w:r>
+    </w:p>
+    <w:p>
+      <w:pPr>
+        <w:pStyle w:val="Heading3"/>
+      </w:pPr>
+      <w:r>
+        <w:t>E</w:t>
+      </w:r>
+      <w:r>
+        <w:t>cosystem</w:t>
+      </w:r>
+      <w:r>
+        <w:t xml:space="preserve"> and Climate Change Considerations</w:t>
       </w:r>
     </w:p>
     <w:p>
@@ -525,46 +533,21 @@
         <w:rPr>
           <w:color w:val="4F81BD" w:themeColor="accent1"/>
         </w:rPr>
-        <w:t>[</w:t>
-      </w:r>
-      <w:r>
-        <w:rPr>
-          <w:color w:val="4F81BD" w:themeColor="accent1"/>
-        </w:rPr>
-        <w:t>Mandatory</w:t>
-      </w:r>
-      <w:r>
-        <w:rPr>
-          <w:color w:val="4F81BD" w:themeColor="accent1"/>
-        </w:rPr>
-        <w:t xml:space="preserve"> b</w:t>
-      </w:r>
-      <w:r>
-        <w:rPr>
-          <w:color w:val="4F81BD" w:themeColor="accent1"/>
-        </w:rPr>
-        <w:t>ullet(s)</w:t>
-      </w:r>
-      <w:r>
-        <w:rPr>
-          <w:color w:val="4F81BD" w:themeColor="accent1"/>
-        </w:rPr>
-        <w:t>]</w:t>
-      </w:r>
-      <w:r>
-        <w:rPr>
-          <w:color w:val="4F81BD" w:themeColor="accent1"/>
-        </w:rPr>
-        <w:t xml:space="preserve"> </w:t>
-      </w:r>
-    </w:p>
+        <w:t xml:space="preserve">[Mandatory bullet(s)] </w:t>
+      </w:r>
+    </w:p>
+    <w:p>
+      <w:pPr>
+        <w:pStyle w:val="Heading3"/>
+      </w:pPr>
+      <w:r>
+        <w:t>Stock Advice</w:t>
+      </w:r>
+    </w:p>
+    <w:bookmarkEnd w:id="0"/>
     <w:p>
       <w:pPr>
         <w:pStyle w:val="ListBullet"/>
-        <w:numPr>
-          <w:ilvl w:val="0"/>
-          <w:numId w:val="0"/>
-        </w:numPr>
         <w:rPr>
           <w:b/>
           <w:bCs/>
@@ -572,146 +555,52 @@
       </w:pPr>
       <w:r>
         <w:rPr>
-          <w:b/>
-          <w:bCs/>
-        </w:rPr>
-        <w:t>Trends</w:t>
+          <w:color w:val="4F81BD" w:themeColor="accent1"/>
+        </w:rPr>
+        <w:t xml:space="preserve">[Mandatory bullet(s)] </w:t>
+      </w:r>
+    </w:p>
+    <w:p>
+      <w:pPr>
+        <w:pStyle w:val="BodyText"/>
+      </w:pPr>
+      <w:r>
+        <w:rPr>
+          <w:rStyle w:val="Heading3Char"/>
+        </w:rPr>
+        <w:t>Other Management Questions</w:t>
+      </w:r>
+      <w:r>
+        <w:t xml:space="preserve"> </w:t>
+      </w:r>
+      <w:r>
+        <w:rPr>
+          <w:color w:val="4F81BD" w:themeColor="accent1"/>
+        </w:rPr>
+        <w:t>[</w:t>
+      </w:r>
+      <w:r>
+        <w:rPr>
+          <w:color w:val="4F81BD" w:themeColor="accent1"/>
+        </w:rPr>
+        <w:t>if applicable</w:t>
+      </w:r>
+      <w:r>
+        <w:rPr>
+          <w:color w:val="4F81BD" w:themeColor="accent1"/>
+        </w:rPr>
+        <w:t>, otherwise do not include]</w:t>
       </w:r>
     </w:p>
     <w:p>
       <w:pPr>
         <w:pStyle w:val="ListBullet"/>
         <w:rPr>
-          <w:b/>
-          <w:bCs/>
-        </w:rPr>
-      </w:pPr>
-      <w:r>
-        <w:rPr>
-          <w:color w:val="4F81BD" w:themeColor="accent1"/>
-        </w:rPr>
-        <w:t xml:space="preserve">[Mandatory bullet(s)] </w:t>
-      </w:r>
-    </w:p>
-    <w:p>
-      <w:pPr>
-        <w:pStyle w:val="BodyText"/>
-        <w:rPr>
-          <w:b/>
-          <w:bCs/>
-        </w:rPr>
-      </w:pPr>
-      <w:r>
-        <w:rPr>
-          <w:b/>
-          <w:bCs/>
-        </w:rPr>
-        <w:t>Environmental and Climate Change Considerations</w:t>
-      </w:r>
-    </w:p>
-    <w:p>
-      <w:pPr>
-        <w:pStyle w:val="ListBullet"/>
-        <w:rPr>
-          <w:b/>
-          <w:bCs/>
-        </w:rPr>
-      </w:pPr>
-      <w:r>
-        <w:rPr>
-          <w:color w:val="4F81BD" w:themeColor="accent1"/>
-        </w:rPr>
-        <w:t xml:space="preserve">[Mandatory bullet(s)] </w:t>
-      </w:r>
-    </w:p>
-    <w:p>
-      <w:pPr>
-        <w:pStyle w:val="BodyText"/>
-        <w:rPr>
-          <w:b/>
-          <w:bCs/>
-        </w:rPr>
-      </w:pPr>
-      <w:r>
-        <w:rPr>
-          <w:b/>
-          <w:bCs/>
-        </w:rPr>
-        <w:t>Stock</w:t>
-      </w:r>
-      <w:r>
-        <w:rPr>
-          <w:b/>
-          <w:bCs/>
-        </w:rPr>
-        <w:t xml:space="preserve"> Advice</w:t>
-      </w:r>
-    </w:p>
-    <w:bookmarkEnd w:id="1"/>
-    <w:p>
-      <w:pPr>
-        <w:pStyle w:val="ListBullet"/>
-        <w:rPr>
-          <w:b/>
-          <w:bCs/>
-        </w:rPr>
-      </w:pPr>
-      <w:r>
-        <w:rPr>
-          <w:color w:val="4F81BD" w:themeColor="accent1"/>
-        </w:rPr>
-        <w:t xml:space="preserve">[Mandatory bullet(s)] </w:t>
-      </w:r>
-    </w:p>
-    <w:p>
-      <w:pPr>
-        <w:pStyle w:val="BodyText"/>
-      </w:pPr>
-      <w:r>
-        <w:rPr>
-          <w:b/>
-          <w:bCs/>
-        </w:rPr>
-        <w:t xml:space="preserve">Other Management </w:t>
-      </w:r>
-      <w:r>
-        <w:rPr>
-          <w:b/>
-          <w:bCs/>
-        </w:rPr>
-        <w:t>Questions</w:t>
-      </w:r>
-      <w:r>
-        <w:t xml:space="preserve"> </w:t>
-      </w:r>
-      <w:r>
-        <w:rPr>
-          <w:color w:val="4F81BD" w:themeColor="accent1"/>
-        </w:rPr>
-        <w:t>[</w:t>
-      </w:r>
-      <w:r>
-        <w:rPr>
-          <w:color w:val="4F81BD" w:themeColor="accent1"/>
-        </w:rPr>
-        <w:t>if applicable</w:t>
-      </w:r>
-      <w:r>
-        <w:rPr>
-          <w:color w:val="4F81BD" w:themeColor="accent1"/>
-        </w:rPr>
-        <w:t>, otherwise do not include]</w:t>
-      </w:r>
-    </w:p>
-    <w:p>
-      <w:pPr>
-        <w:pStyle w:val="ListBullet"/>
-        <w:rPr>
           <w:rFonts w:eastAsiaTheme="minorEastAsia"/>
           <w:color w:val="4F81BD" w:themeColor="accent1"/>
         </w:rPr>
       </w:pPr>
-      <w:bookmarkStart w:id="2" w:name="_Hlk150250599"/>
+      <w:bookmarkStart w:id="1" w:name="_Hlk150250599"/>
       <w:r>
         <w:rPr>
           <w:rStyle w:val="Style1Char"/>
@@ -722,191 +611,191 @@
         <w:t>[Other bullets if applicable]</w:t>
       </w:r>
     </w:p>
+    <w:bookmarkEnd w:id="1"/>
+    <w:p>
+      <w:pPr>
+        <w:pStyle w:val="Heading2"/>
+      </w:pPr>
+      <w:r>
+        <w:lastRenderedPageBreak/>
+        <w:t>BASIS FOR ASSESSMENT</w:t>
+      </w:r>
+    </w:p>
+    <w:p>
+      <w:pPr>
+        <w:pStyle w:val="Heading3"/>
+      </w:pPr>
+      <w:r>
+        <w:t>Assessment Details</w:t>
+      </w:r>
+    </w:p>
+    <w:p>
+      <w:pPr>
+        <w:pStyle w:val="BodyText"/>
+        <w:rPr>
+          <w:color w:val="4F81BD" w:themeColor="accent1"/>
+        </w:rPr>
+      </w:pPr>
+      <w:r>
+        <w:rPr>
+          <w:color w:val="4F81BD" w:themeColor="accent1"/>
+        </w:rPr>
+        <w:t>[Mandatory]</w:t>
+      </w:r>
+    </w:p>
+    <w:p>
+      <w:pPr>
+        <w:pStyle w:val="Heading4"/>
+      </w:pPr>
+      <w:r>
+        <w:t xml:space="preserve">Year </w:t>
+      </w:r>
+      <w:r>
+        <w:t>A</w:t>
+      </w:r>
+      <w:r>
+        <w:t xml:space="preserve">ssessment </w:t>
+      </w:r>
+      <w:r>
+        <w:t>A</w:t>
+      </w:r>
+      <w:r>
+        <w:t xml:space="preserve">pproach was </w:t>
+      </w:r>
+      <w:r>
+        <w:t>A</w:t>
+      </w:r>
+      <w:r>
+        <w:t>pproved</w:t>
+      </w:r>
+      <w:r>
+        <w:t xml:space="preserve"> </w:t>
+      </w:r>
+    </w:p>
+    <w:p>
+      <w:pPr>
+        <w:pStyle w:val="BodyText"/>
+      </w:pPr>
+      <w:r>
+        <w:rPr>
+          <w:color w:val="4F81BD" w:themeColor="accent1"/>
+        </w:rPr>
+        <w:t>[Mandatory; year and reference]</w:t>
+      </w:r>
+    </w:p>
+    <w:p>
+      <w:pPr>
+        <w:pStyle w:val="Heading4"/>
+      </w:pPr>
+      <w:r>
+        <w:t>Assessment Type</w:t>
+      </w:r>
+      <w:r>
+        <w:t xml:space="preserve"> </w:t>
+      </w:r>
+    </w:p>
+    <w:p>
+      <w:pPr>
+        <w:pStyle w:val="BodyText"/>
+        <w:rPr>
+          <w:color w:val="4F81BD" w:themeColor="accent1"/>
+        </w:rPr>
+      </w:pPr>
+      <w:bookmarkStart w:id="2" w:name="_Hlk150251490"/>
+      <w:r>
+        <w:rPr>
+          <w:color w:val="4F81BD" w:themeColor="accent1"/>
+        </w:rPr>
+        <w:t xml:space="preserve">[Mandatory; </w:t>
+      </w:r>
+      <w:bookmarkStart w:id="3" w:name="_Hlk150251536"/>
+      <w:r>
+        <w:rPr>
+          <w:color w:val="4F81BD" w:themeColor="accent1"/>
+        </w:rPr>
+        <w:t>s</w:t>
+      </w:r>
+      <w:r>
+        <w:rPr>
+          <w:color w:val="4F81BD" w:themeColor="accent1"/>
+        </w:rPr>
+        <w:t xml:space="preserve">elect </w:t>
+      </w:r>
+      <w:r>
+        <w:rPr>
+          <w:color w:val="4F81BD" w:themeColor="accent1"/>
+        </w:rPr>
+        <w:t>one</w:t>
+      </w:r>
+      <w:r>
+        <w:rPr>
+          <w:color w:val="4F81BD" w:themeColor="accent1"/>
+        </w:rPr>
+        <w:t xml:space="preserve"> of the following</w:t>
+      </w:r>
+      <w:r>
+        <w:rPr>
+          <w:color w:val="4F81BD" w:themeColor="accent1"/>
+        </w:rPr>
+        <w:t xml:space="preserve">: Full Assessment, </w:t>
+      </w:r>
+      <w:r>
+        <w:rPr>
+          <w:color w:val="4F81BD" w:themeColor="accent1"/>
+        </w:rPr>
+        <w:t>Interim Year</w:t>
+      </w:r>
+      <w:r>
+        <w:rPr>
+          <w:color w:val="4F81BD" w:themeColor="accent1"/>
+        </w:rPr>
+        <w:t xml:space="preserve"> Update, or </w:t>
+      </w:r>
+      <w:r>
+        <w:rPr>
+          <w:color w:val="4F81BD" w:themeColor="accent1"/>
+        </w:rPr>
+        <w:t xml:space="preserve">Harvest Decision Rule </w:t>
+      </w:r>
+      <w:r>
+        <w:rPr>
+          <w:color w:val="4F81BD" w:themeColor="accent1"/>
+        </w:rPr>
+        <w:t>(</w:t>
+      </w:r>
+      <w:r>
+        <w:rPr>
+          <w:color w:val="4F81BD" w:themeColor="accent1"/>
+        </w:rPr>
+        <w:t>HDR</w:t>
+      </w:r>
+      <w:r>
+        <w:rPr>
+          <w:color w:val="4F81BD" w:themeColor="accent1"/>
+        </w:rPr>
+        <w:t>) Update</w:t>
+      </w:r>
+      <w:r>
+        <w:rPr>
+          <w:color w:val="4F81BD" w:themeColor="accent1"/>
+        </w:rPr>
+        <w:t xml:space="preserve">. </w:t>
+      </w:r>
+      <w:bookmarkEnd w:id="3"/>
+      <w:r>
+        <w:rPr>
+          <w:color w:val="4F81BD" w:themeColor="accent1"/>
+        </w:rPr>
+        <w:t>See the Guidance Document for definitions.]</w:t>
+      </w:r>
+      <w:r>
+        <w:rPr>
+          <w:color w:val="4F81BD" w:themeColor="accent1"/>
+        </w:rPr>
+        <w:t xml:space="preserve"> </w:t>
+      </w:r>
+    </w:p>
     <w:bookmarkEnd w:id="2"/>
-    <w:p>
-      <w:pPr>
-        <w:pStyle w:val="Heading2"/>
-      </w:pPr>
-      <w:r>
-        <w:t>BASIS FOR ASSESSMENT</w:t>
-      </w:r>
-    </w:p>
-    <w:p>
-      <w:pPr>
-        <w:pStyle w:val="Heading3"/>
-      </w:pPr>
-      <w:r>
-        <w:t>Assessment Details</w:t>
-      </w:r>
-    </w:p>
-    <w:p>
-      <w:pPr>
-        <w:pStyle w:val="BodyText"/>
-        <w:rPr>
-          <w:color w:val="4F81BD" w:themeColor="accent1"/>
-        </w:rPr>
-      </w:pPr>
-      <w:r>
-        <w:rPr>
-          <w:color w:val="4F81BD" w:themeColor="accent1"/>
-        </w:rPr>
-        <w:t>[Mandatory]</w:t>
-      </w:r>
-    </w:p>
-    <w:p>
-      <w:pPr>
-        <w:pStyle w:val="Heading4"/>
-      </w:pPr>
-      <w:r>
-        <w:lastRenderedPageBreak/>
-        <w:t xml:space="preserve">Year </w:t>
-      </w:r>
-      <w:r>
-        <w:t>A</w:t>
-      </w:r>
-      <w:r>
-        <w:t xml:space="preserve">ssessment </w:t>
-      </w:r>
-      <w:r>
-        <w:t>A</w:t>
-      </w:r>
-      <w:r>
-        <w:t xml:space="preserve">pproach was </w:t>
-      </w:r>
-      <w:r>
-        <w:t>A</w:t>
-      </w:r>
-      <w:r>
-        <w:t>pproved</w:t>
-      </w:r>
-      <w:r>
-        <w:t xml:space="preserve"> </w:t>
-      </w:r>
-    </w:p>
-    <w:p>
-      <w:pPr>
-        <w:pStyle w:val="BodyText"/>
-      </w:pPr>
-      <w:r>
-        <w:rPr>
-          <w:color w:val="4F81BD" w:themeColor="accent1"/>
-        </w:rPr>
-        <w:t>[Mandatory; year and reference]</w:t>
-      </w:r>
-    </w:p>
-    <w:p>
-      <w:pPr>
-        <w:pStyle w:val="Heading4"/>
-      </w:pPr>
-      <w:r>
-        <w:t>Assessment Type</w:t>
-      </w:r>
-      <w:r>
-        <w:t xml:space="preserve"> </w:t>
-      </w:r>
-    </w:p>
-    <w:p>
-      <w:pPr>
-        <w:pStyle w:val="BodyText"/>
-        <w:rPr>
-          <w:color w:val="4F81BD" w:themeColor="accent1"/>
-        </w:rPr>
-      </w:pPr>
-      <w:bookmarkStart w:id="3" w:name="_Hlk150251490"/>
-      <w:r>
-        <w:rPr>
-          <w:color w:val="4F81BD" w:themeColor="accent1"/>
-        </w:rPr>
-        <w:t xml:space="preserve">[Mandatory; </w:t>
-      </w:r>
-      <w:bookmarkStart w:id="4" w:name="_Hlk150251536"/>
-      <w:r>
-        <w:rPr>
-          <w:color w:val="4F81BD" w:themeColor="accent1"/>
-        </w:rPr>
-        <w:t>s</w:t>
-      </w:r>
-      <w:r>
-        <w:rPr>
-          <w:color w:val="4F81BD" w:themeColor="accent1"/>
-        </w:rPr>
-        <w:t xml:space="preserve">elect </w:t>
-      </w:r>
-      <w:r>
-        <w:rPr>
-          <w:color w:val="4F81BD" w:themeColor="accent1"/>
-        </w:rPr>
-        <w:t>one</w:t>
-      </w:r>
-      <w:r>
-        <w:rPr>
-          <w:color w:val="4F81BD" w:themeColor="accent1"/>
-        </w:rPr>
-        <w:t xml:space="preserve"> of the following</w:t>
-      </w:r>
-      <w:r>
-        <w:rPr>
-          <w:color w:val="4F81BD" w:themeColor="accent1"/>
-        </w:rPr>
-        <w:t xml:space="preserve">: Full Assessment, </w:t>
-      </w:r>
-      <w:r>
-        <w:rPr>
-          <w:color w:val="4F81BD" w:themeColor="accent1"/>
-        </w:rPr>
-        <w:t>Interim Year</w:t>
-      </w:r>
-      <w:r>
-        <w:rPr>
-          <w:color w:val="4F81BD" w:themeColor="accent1"/>
-        </w:rPr>
-        <w:t xml:space="preserve"> Update, or </w:t>
-      </w:r>
-      <w:r>
-        <w:rPr>
-          <w:color w:val="4F81BD" w:themeColor="accent1"/>
-        </w:rPr>
-        <w:t xml:space="preserve">Harvest Decision Rule </w:t>
-      </w:r>
-      <w:r>
-        <w:rPr>
-          <w:color w:val="4F81BD" w:themeColor="accent1"/>
-        </w:rPr>
-        <w:t>(</w:t>
-      </w:r>
-      <w:r>
-        <w:rPr>
-          <w:color w:val="4F81BD" w:themeColor="accent1"/>
-        </w:rPr>
-        <w:t>HDR</w:t>
-      </w:r>
-      <w:r>
-        <w:rPr>
-          <w:color w:val="4F81BD" w:themeColor="accent1"/>
-        </w:rPr>
-        <w:t>) Update</w:t>
-      </w:r>
-      <w:r>
-        <w:rPr>
-          <w:color w:val="4F81BD" w:themeColor="accent1"/>
-        </w:rPr>
-        <w:t xml:space="preserve">. </w:t>
-      </w:r>
-      <w:bookmarkEnd w:id="4"/>
-      <w:r>
-        <w:rPr>
-          <w:color w:val="4F81BD" w:themeColor="accent1"/>
-        </w:rPr>
-        <w:t>See the Guidance Document for definitions.]</w:t>
-      </w:r>
-      <w:r>
-        <w:rPr>
-          <w:color w:val="4F81BD" w:themeColor="accent1"/>
-        </w:rPr>
-        <w:t xml:space="preserve"> </w:t>
-      </w:r>
-    </w:p>
-    <w:bookmarkEnd w:id="3"/>
     <w:p>
       <w:pPr>
         <w:pStyle w:val="Heading4"/>
@@ -1042,7 +931,7 @@
         </w:rPr>
         <w:t xml:space="preserve">: </w:t>
       </w:r>
-      <w:bookmarkStart w:id="5" w:name="_Hlk150251732"/>
+      <w:bookmarkStart w:id="4" w:name="_Hlk150251732"/>
       <w:r>
         <w:rPr>
           <w:rStyle w:val="Style1Char"/>
@@ -1152,7 +1041,7 @@
         <w:t>y)]</w:t>
       </w:r>
     </w:p>
-    <w:bookmarkEnd w:id="5"/>
+    <w:bookmarkEnd w:id="4"/>
     <w:p>
       <w:pPr>
         <w:pStyle w:val="ListNumber"/>
@@ -1232,80 +1121,81 @@
           <w:color w:val="4F81BD" w:themeColor="accent1"/>
         </w:rPr>
       </w:pPr>
-      <w:bookmarkStart w:id="6" w:name="_Hlk150252923"/>
       <w:r>
         <w:rPr>
           <w:color w:val="4F81BD" w:themeColor="accent1"/>
           <w:lang w:val="en-CA"/>
         </w:rPr>
+        <w:t>[Optional short summary of stock assessment methodology. Include the method of considering ecosystem variables. Include a reference to a Research Document or other publication, and/or footnote to the working paper. Maximum length 100 words.]</w:t>
+      </w:r>
+    </w:p>
+    <w:p>
+      <w:pPr>
+        <w:pStyle w:val="Heading3"/>
+      </w:pPr>
+      <w:r>
+        <w:t>Stock Structure Assumption</w:t>
+      </w:r>
+    </w:p>
+    <w:p>
+      <w:pPr>
+        <w:pStyle w:val="BodyText"/>
+        <w:rPr>
+          <w:rFonts w:cs="Arial"/>
+          <w:color w:val="4F81BD" w:themeColor="accent1"/>
+        </w:rPr>
+      </w:pPr>
+      <w:bookmarkStart w:id="5" w:name="_Hlk153311139"/>
+      <w:r>
+        <w:rPr>
+          <w:rFonts w:cs="Arial"/>
+        </w:rPr>
+        <w:t>Stock overview information:</w:t>
+      </w:r>
+      <w:bookmarkEnd w:id="5"/>
+      <w:r>
+        <w:rPr>
+          <w:rFonts w:cs="Arial"/>
+          <w:color w:val="4F81BD" w:themeColor="accent1"/>
+        </w:rPr>
+        <w:t xml:space="preserve"> [</w:t>
+      </w:r>
+      <w:r>
+        <w:rPr>
+          <w:color w:val="4F81BD" w:themeColor="accent1"/>
+          <w:lang w:val="en-CA"/>
+        </w:rPr>
+        <w:t>reference to a Research Document or other publication, and/or footnote to the working paper</w:t>
+      </w:r>
+      <w:r>
+        <w:rPr>
+          <w:rFonts w:cs="Arial"/>
+          <w:color w:val="4F81BD" w:themeColor="accent1"/>
+        </w:rPr>
+        <w:t>]</w:t>
+      </w:r>
+    </w:p>
+    <w:p>
+      <w:pPr>
+        <w:pStyle w:val="BodyText"/>
+        <w:rPr>
+          <w:rFonts w:cs="Arial"/>
+          <w:color w:val="4F81BD" w:themeColor="accent1"/>
+        </w:rPr>
+      </w:pPr>
+      <w:r>
+        <w:rPr>
+          <w:rFonts w:cs="Arial"/>
+          <w:color w:val="4F81BD" w:themeColor="accent1"/>
+        </w:rPr>
         <w:t>[</w:t>
       </w:r>
       <w:r>
         <w:rPr>
-          <w:color w:val="4F81BD" w:themeColor="accent1"/>
-          <w:lang w:val="en-CA"/>
-        </w:rPr>
-        <w:t>Optional</w:t>
-      </w:r>
-      <w:r>
-        <w:rPr>
-          <w:color w:val="4F81BD" w:themeColor="accent1"/>
-          <w:lang w:val="en-CA"/>
-        </w:rPr>
-        <w:t xml:space="preserve"> short summary of stock assessment methodology</w:t>
-      </w:r>
-      <w:r>
-        <w:rPr>
-          <w:color w:val="4F81BD" w:themeColor="accent1"/>
-          <w:lang w:val="en-CA"/>
-        </w:rPr>
-        <w:t>. Maximum length 100 words.</w:t>
-      </w:r>
-      <w:bookmarkEnd w:id="6"/>
-      <w:r>
-        <w:rPr>
-          <w:color w:val="4F81BD" w:themeColor="accent1"/>
-          <w:lang w:val="en-CA"/>
-        </w:rPr>
-        <w:t>]</w:t>
-      </w:r>
-    </w:p>
-    <w:p>
-      <w:pPr>
-        <w:pStyle w:val="Heading3"/>
-      </w:pPr>
-      <w:r>
-        <w:t>Stock Structure Assumption</w:t>
-      </w:r>
-    </w:p>
-    <w:p>
-      <w:pPr>
-        <w:pStyle w:val="BodyText"/>
-        <w:rPr>
           <w:rFonts w:cs="Arial"/>
           <w:color w:val="4F81BD" w:themeColor="accent1"/>
         </w:rPr>
-      </w:pPr>
-      <w:r>
-        <w:rPr>
-          <w:rFonts w:cs="Arial"/>
-          <w:color w:val="4F81BD" w:themeColor="accent1"/>
-        </w:rPr>
-        <w:t>[</w:t>
-      </w:r>
-      <w:r>
-        <w:rPr>
-          <w:rFonts w:cs="Arial"/>
-          <w:color w:val="4F81BD" w:themeColor="accent1"/>
-        </w:rPr>
-        <w:t>Mandatory</w:t>
-      </w:r>
-      <w:r>
-        <w:rPr>
-          <w:rFonts w:cs="Arial"/>
-          <w:color w:val="4F81BD" w:themeColor="accent1"/>
-        </w:rPr>
-        <w:t>.</w:t>
+        <w:t>Mandatory.</w:t>
       </w:r>
       <w:r>
         <w:rPr>
@@ -1432,8 +1322,9 @@
       <w:pPr>
         <w:pStyle w:val="Heading4"/>
       </w:pPr>
-      <w:bookmarkStart w:id="7" w:name="_Hlk150252237"/>
-      <w:r>
+      <w:bookmarkStart w:id="6" w:name="_Hlk150252237"/>
+      <w:r>
+        <w:lastRenderedPageBreak/>
         <w:t>Other Stock Reference Points</w:t>
       </w:r>
     </w:p>
@@ -1573,7 +1464,7 @@
         <w:t>Habitat or Ecosystem Reference Points</w:t>
       </w:r>
     </w:p>
-    <w:bookmarkEnd w:id="7"/>
+    <w:bookmarkEnd w:id="6"/>
     <w:p>
       <w:pPr>
         <w:pStyle w:val="ListNumber"/>
@@ -1639,7 +1530,6 @@
         <w:pStyle w:val="Heading3"/>
       </w:pPr>
       <w:r>
-        <w:lastRenderedPageBreak/>
         <w:t>Harvest Decision Rule</w:t>
       </w:r>
     </w:p>
@@ -1678,7 +1568,7 @@
       <w:pPr>
         <w:pStyle w:val="Heading3"/>
       </w:pPr>
-      <w:bookmarkStart w:id="8" w:name="_Hlk150253148"/>
+      <w:bookmarkStart w:id="7" w:name="_Hlk150253148"/>
       <w:r>
         <w:t>Enhancement Plan</w:t>
       </w:r>
@@ -1756,75 +1646,75 @@
         <w:t xml:space="preserve"> (otherwise, do not include). Maximum length 100 words.]</w:t>
       </w:r>
     </w:p>
+    <w:bookmarkEnd w:id="7"/>
+    <w:p>
+      <w:pPr>
+        <w:pStyle w:val="Heading3"/>
+      </w:pPr>
+      <w:r>
+        <w:t>D</w:t>
+      </w:r>
+      <w:r>
+        <w:t>ata</w:t>
+      </w:r>
+    </w:p>
+    <w:p>
+      <w:pPr>
+        <w:pStyle w:val="BodyText"/>
+        <w:rPr>
+          <w:color w:val="4F81BD" w:themeColor="accent1"/>
+        </w:rPr>
+      </w:pPr>
+      <w:r>
+        <w:rPr>
+          <w:color w:val="4F81BD" w:themeColor="accent1"/>
+        </w:rPr>
+        <w:t>[</w:t>
+      </w:r>
+      <w:r>
+        <w:rPr>
+          <w:color w:val="4F81BD" w:themeColor="accent1"/>
+        </w:rPr>
+        <w:t>Mandatory</w:t>
+      </w:r>
+      <w:r>
+        <w:rPr>
+          <w:color w:val="4F81BD" w:themeColor="accent1"/>
+        </w:rPr>
+        <w:t>.</w:t>
+      </w:r>
+      <w:bookmarkStart w:id="8" w:name="_Hlk124419929"/>
+      <w:r>
+        <w:rPr>
+          <w:color w:val="4F81BD" w:themeColor="accent1"/>
+        </w:rPr>
+        <w:t xml:space="preserve"> Maximum length 300 words.]</w:t>
+      </w:r>
+      <w:r>
+        <w:rPr>
+          <w:color w:val="4F81BD" w:themeColor="accent1"/>
+        </w:rPr>
+        <w:t xml:space="preserve"> </w:t>
+      </w:r>
+    </w:p>
+    <w:p>
+      <w:pPr>
+        <w:pStyle w:val="BodyText"/>
+        <w:rPr>
+          <w:color w:val="4F81BD" w:themeColor="accent1"/>
+        </w:rPr>
+      </w:pPr>
+      <w:r>
+        <w:t xml:space="preserve">Data changes: </w:t>
+      </w:r>
+      <w:r>
+        <w:rPr>
+          <w:color w:val="4F81BD" w:themeColor="accent1"/>
+        </w:rPr>
+        <w:t>[Optional (otherwise, do not include).</w:t>
+      </w:r>
+    </w:p>
     <w:bookmarkEnd w:id="8"/>
-    <w:p>
-      <w:pPr>
-        <w:pStyle w:val="Heading3"/>
-      </w:pPr>
-      <w:r>
-        <w:t>D</w:t>
-      </w:r>
-      <w:r>
-        <w:t>ata</w:t>
-      </w:r>
-    </w:p>
-    <w:p>
-      <w:pPr>
-        <w:pStyle w:val="BodyText"/>
-        <w:rPr>
-          <w:color w:val="4F81BD" w:themeColor="accent1"/>
-        </w:rPr>
-      </w:pPr>
-      <w:r>
-        <w:rPr>
-          <w:color w:val="4F81BD" w:themeColor="accent1"/>
-        </w:rPr>
-        <w:t>[</w:t>
-      </w:r>
-      <w:r>
-        <w:rPr>
-          <w:color w:val="4F81BD" w:themeColor="accent1"/>
-        </w:rPr>
-        <w:t>Mandatory</w:t>
-      </w:r>
-      <w:r>
-        <w:rPr>
-          <w:color w:val="4F81BD" w:themeColor="accent1"/>
-        </w:rPr>
-        <w:t>.</w:t>
-      </w:r>
-      <w:bookmarkStart w:id="9" w:name="_Hlk124419929"/>
-      <w:r>
-        <w:rPr>
-          <w:color w:val="4F81BD" w:themeColor="accent1"/>
-        </w:rPr>
-        <w:t xml:space="preserve"> Maximum length 300 words.]</w:t>
-      </w:r>
-      <w:r>
-        <w:rPr>
-          <w:color w:val="4F81BD" w:themeColor="accent1"/>
-        </w:rPr>
-        <w:t xml:space="preserve"> </w:t>
-      </w:r>
-    </w:p>
-    <w:p>
-      <w:pPr>
-        <w:pStyle w:val="BodyText"/>
-        <w:rPr>
-          <w:color w:val="4F81BD" w:themeColor="accent1"/>
-        </w:rPr>
-      </w:pPr>
-      <w:r>
-        <w:t xml:space="preserve">Data changes: </w:t>
-      </w:r>
-      <w:r>
-        <w:rPr>
-          <w:color w:val="4F81BD" w:themeColor="accent1"/>
-        </w:rPr>
-        <w:t>[Optional (otherwise, do not include).</w:t>
-      </w:r>
-    </w:p>
-    <w:bookmarkEnd w:id="9"/>
     <w:p>
       <w:pPr>
         <w:pStyle w:val="Heading2"/>
@@ -1890,26 +1780,34 @@
       <w:r>
         <w:rPr>
           <w:noProof/>
-          <w:color w:val="2B579A"/>
-          <w:shd w:val="clear" w:color="auto" w:fill="E6E6E6"/>
-        </w:rPr>
+        </w:rPr>
+        <w:lastRenderedPageBreak/>
         <w:drawing>
-          <wp:inline distT="0" distB="0" distL="0" distR="0" wp14:anchorId="37CDAB86" wp14:editId="683A093F">
-            <wp:extent cx="5943600" cy="3669665"/>
-            <wp:effectExtent l="0" t="0" r="0" b="6985"/>
-            <wp:docPr id="42" name="Picture 42"/>
-            <wp:cNvGraphicFramePr/>
+          <wp:inline distT="0" distB="0" distL="0" distR="0" wp14:anchorId="43AB0079" wp14:editId="123DF6B5">
+            <wp:extent cx="5943600" cy="3667125"/>
+            <wp:effectExtent l="0" t="0" r="0" b="9525"/>
+            <wp:docPr id="3" name="Picture 3"/>
+            <wp:cNvGraphicFramePr>
+              <a:graphicFrameLocks xmlns:a="http://schemas.openxmlformats.org/drawingml/2006/main" noChangeAspect="1"/>
+            </wp:cNvGraphicFramePr>
             <a:graphic xmlns:a="http://schemas.openxmlformats.org/drawingml/2006/main">
               <a:graphicData uri="http://schemas.openxmlformats.org/drawingml/2006/picture">
                 <pic:pic xmlns:pic="http://schemas.openxmlformats.org/drawingml/2006/picture">
                   <pic:nvPicPr>
-                    <pic:cNvPr id="43" name="Picture" descr="knitr-figs-docx/unnamed-chunk-1-1.png"/>
+                    <pic:cNvPr id="0" name="Picture 3"/>
                     <pic:cNvPicPr>
                       <a:picLocks noChangeAspect="1" noChangeArrowheads="1"/>
                     </pic:cNvPicPr>
                   </pic:nvPicPr>
                   <pic:blipFill>
-                    <a:blip r:embed="rId13"/>
+                    <a:blip r:embed="rId12">
+                      <a:extLst>
+                        <a:ext uri="{28A0092B-C50C-407E-A947-70E740481C1C}">
+                          <a14:useLocalDpi xmlns:a14="http://schemas.microsoft.com/office/drawing/2010/main" val="0"/>
+                        </a:ext>
+                      </a:extLst>
+                    </a:blip>
+                    <a:srcRect/>
                     <a:stretch>
                       <a:fillRect/>
                     </a:stretch>
@@ -1917,16 +1815,14 @@
                   <pic:spPr bwMode="auto">
                     <a:xfrm>
                       <a:off x="0" y="0"/>
-                      <a:ext cx="5943600" cy="3669665"/>
+                      <a:ext cx="5943600" cy="3667125"/>
                     </a:xfrm>
                     <a:prstGeom prst="rect">
                       <a:avLst/>
                     </a:prstGeom>
                     <a:noFill/>
-                    <a:ln w="9525">
+                    <a:ln>
                       <a:noFill/>
-                      <a:headEnd/>
-                      <a:tailEnd/>
                     </a:ln>
                   </pic:spPr>
                 </pic:pic>
@@ -2005,7 +1901,25 @@
           <w:sz w:val="20"/>
           <w:szCs w:val="20"/>
         </w:rPr>
-        <w:t>(A) Catch vs Total Allowable Catch, (B) Spawning Stock Biomass (SSB) in relation to the Limit Reference Point (LRP; X) and (proposed) Upper Stock Reference (USR; X, (C) Fishing Mortality (F; X</w:t>
+        <w:t xml:space="preserve">(A) Catch </w:t>
+      </w:r>
+      <w:r>
+        <w:rPr>
+          <w:rFonts w:cs="Arial"/>
+          <w:color w:val="4F81BD" w:themeColor="accent1"/>
+          <w:sz w:val="20"/>
+          <w:szCs w:val="20"/>
+        </w:rPr>
+        <w:t>and</w:t>
+      </w:r>
+      <w:r>
+        <w:rPr>
+          <w:rFonts w:cs="Arial"/>
+          <w:color w:val="4F81BD" w:themeColor="accent1"/>
+          <w:sz w:val="20"/>
+          <w:szCs w:val="20"/>
+        </w:rPr>
+        <w:t xml:space="preserve"> Total Allowable Catch, (B) Spawning Stock Biomass (SSB) in relation to the Limit Reference Point (LRP; X) and (proposed) Upper Stock Reference (USR; X, (C) Fishing Mortality (F; X</w:t>
       </w:r>
       <w:r>
         <w:rPr>
@@ -2024,7 +1938,7 @@
           <w:sz w:val="20"/>
           <w:szCs w:val="20"/>
         </w:rPr>
-        <w:t xml:space="preserve"> in relation to the Removal Reference (RR) and Natural Mortality (M) on the right, (D) Recruitment (numbers).  </w:t>
+        <w:t xml:space="preserve"> in relation to the Removal Reference (RR) and Natural Mortality (M), (D) Recruitment (numbers).  </w:t>
       </w:r>
       <w:r>
         <w:rPr>
@@ -2108,7 +2022,6 @@
           <w:b w:val="0"/>
           <w:color w:val="4F81BD" w:themeColor="accent1"/>
         </w:rPr>
-        <w:lastRenderedPageBreak/>
         <w:t>[</w:t>
       </w:r>
       <w:r>
@@ -2238,7 +2151,7 @@
           <w:color w:val="4F81BD" w:themeColor="accent1"/>
         </w:rPr>
       </w:pPr>
-      <w:bookmarkStart w:id="10" w:name="_Hlk150255371"/>
+      <w:bookmarkStart w:id="9" w:name="_Hlk150255371"/>
       <w:r>
         <w:rPr>
           <w:color w:val="4F81BD" w:themeColor="accent1"/>
@@ -2418,8 +2331,8 @@
           <w:lang w:val="en-CA"/>
         </w:rPr>
       </w:pPr>
-      <w:bookmarkStart w:id="11" w:name="_Hlk150255575"/>
-      <w:bookmarkEnd w:id="10"/>
+      <w:bookmarkStart w:id="10" w:name="_Hlk150255575"/>
+      <w:bookmarkEnd w:id="9"/>
       <w:r>
         <w:rPr>
           <w:rStyle w:val="Style1Char"/>
@@ -2484,7 +2397,7 @@
         <w:t>]</w:t>
       </w:r>
     </w:p>
-    <w:bookmarkEnd w:id="11"/>
+    <w:bookmarkEnd w:id="10"/>
     <w:p>
       <w:pPr>
         <w:pStyle w:val="BodyText"/>
@@ -2568,7 +2481,7 @@
           <w:lang w:val="en-CA"/>
         </w:rPr>
       </w:pPr>
-      <w:bookmarkStart w:id="12" w:name="_Hlk150255965"/>
+      <w:bookmarkStart w:id="11" w:name="_Hlk150255965"/>
       <w:r>
         <w:rPr>
           <w:rStyle w:val="Style1Char"/>
@@ -2654,6 +2567,7 @@
           <w:rStyle w:val="Style1Char"/>
           <w:b/>
         </w:rPr>
+        <w:lastRenderedPageBreak/>
         <w:t xml:space="preserve">History of </w:t>
       </w:r>
       <w:r>
@@ -2664,7 +2578,7 @@
         <w:t>Freshwater Habitat Impacts</w:t>
       </w:r>
     </w:p>
-    <w:bookmarkEnd w:id="12"/>
+    <w:bookmarkEnd w:id="11"/>
     <w:p>
       <w:pPr>
         <w:pStyle w:val="BodyText"/>
@@ -2784,7 +2698,7 @@
           <w:sz w:val="24"/>
           <w:lang w:val="en-CA"/>
         </w:rPr>
-        <w:t xml:space="preserve">Environmental </w:t>
+        <w:t>Ecosystem</w:t>
       </w:r>
       <w:r>
         <w:rPr>
@@ -2793,128 +2707,137 @@
           <w:sz w:val="24"/>
           <w:lang w:val="en-CA"/>
         </w:rPr>
-        <w:t xml:space="preserve">and Climate Change Considerations </w:t>
-      </w:r>
-    </w:p>
-    <w:p>
-      <w:pPr>
-        <w:pStyle w:val="BodyText"/>
-        <w:rPr>
-          <w:color w:val="4F81BD" w:themeColor="accent1"/>
-        </w:rPr>
-      </w:pPr>
-      <w:r>
-        <w:rPr>
-          <w:color w:val="4F81BD" w:themeColor="accent1"/>
-        </w:rPr>
-        <w:t>[</w:t>
-      </w:r>
-      <w:r>
-        <w:rPr>
-          <w:color w:val="4F81BD" w:themeColor="accent1"/>
-        </w:rPr>
-        <w:t>Mandatory</w:t>
-      </w:r>
-      <w:r>
-        <w:rPr>
-          <w:color w:val="4F81BD" w:themeColor="accent1"/>
-        </w:rPr>
-        <w:t xml:space="preserve">. </w:t>
-      </w:r>
-      <w:r>
-        <w:rPr>
-          <w:color w:val="4F81BD" w:themeColor="accent1"/>
-        </w:rPr>
-        <w:t>Maximum 300 words.</w:t>
-      </w:r>
-      <w:r>
-        <w:rPr>
-          <w:color w:val="4F81BD" w:themeColor="accent1"/>
-        </w:rPr>
-        <w:t xml:space="preserve"> May be moved earlier in the Assessment section.</w:t>
-      </w:r>
-      <w:r>
-        <w:rPr>
-          <w:color w:val="4F81BD" w:themeColor="accent1"/>
-        </w:rPr>
-        <w:t>]</w:t>
-      </w:r>
-    </w:p>
-    <w:p>
-      <w:pPr>
-        <w:pStyle w:val="Heading3"/>
-      </w:pPr>
-      <w:r>
-        <w:t xml:space="preserve">Harvest Decision Rule </w:t>
-      </w:r>
-      <w:r>
-        <w:t>Outputs</w:t>
-      </w:r>
-    </w:p>
-    <w:p>
-      <w:pPr>
-        <w:pStyle w:val="BodyText"/>
-        <w:rPr>
-          <w:rStyle w:val="Style1Char"/>
-          <w:rFonts w:eastAsiaTheme="minorHAnsi" w:cs="Arial"/>
-          <w:b w:val="0"/>
-          <w:color w:val="4F81BD" w:themeColor="accent1"/>
-        </w:rPr>
-      </w:pPr>
-      <w:r>
-        <w:rPr>
-          <w:color w:val="4F81BD" w:themeColor="accent1"/>
-        </w:rPr>
-        <w:t>[</w:t>
-      </w:r>
-      <w:r>
-        <w:rPr>
-          <w:color w:val="4F81BD" w:themeColor="accent1"/>
-        </w:rPr>
-        <w:t>If applicable</w:t>
-      </w:r>
-      <w:r>
-        <w:rPr>
-          <w:color w:val="4F81BD" w:themeColor="accent1"/>
-        </w:rPr>
-        <w:t xml:space="preserve"> (otherwise, do not include)</w:t>
-      </w:r>
-      <w:r>
-        <w:rPr>
-          <w:color w:val="4F81BD" w:themeColor="accent1"/>
-        </w:rPr>
-        <w:t>.</w:t>
-      </w:r>
-      <w:r>
-        <w:rPr>
-          <w:color w:val="4F81BD" w:themeColor="accent1"/>
-        </w:rPr>
-        <w:t>]</w:t>
-      </w:r>
-      <w:r>
-        <w:rPr>
-          <w:color w:val="4F81BD" w:themeColor="accent1"/>
-        </w:rPr>
         <w:t xml:space="preserve"> </w:t>
       </w:r>
-    </w:p>
-    <w:p>
-      <w:pPr>
-        <w:pStyle w:val="Heading3"/>
+      <w:r>
         <w:rPr>
           <w:rStyle w:val="Style1Char"/>
           <w:b/>
           <w:sz w:val="24"/>
           <w:lang w:val="en-CA"/>
         </w:rPr>
-      </w:pPr>
-      <w:r>
+        <w:t xml:space="preserve">and Climate Change Considerations </w:t>
+      </w:r>
+    </w:p>
+    <w:p>
+      <w:pPr>
+        <w:pStyle w:val="BodyText"/>
+        <w:rPr>
+          <w:color w:val="4F81BD" w:themeColor="accent1"/>
+        </w:rPr>
+      </w:pPr>
+      <w:r>
+        <w:rPr>
+          <w:color w:val="4F81BD" w:themeColor="accent1"/>
+        </w:rPr>
+        <w:t>[</w:t>
+      </w:r>
+      <w:r>
+        <w:rPr>
+          <w:color w:val="4F81BD" w:themeColor="accent1"/>
+        </w:rPr>
+        <w:t>Mandatory</w:t>
+      </w:r>
+      <w:r>
+        <w:rPr>
+          <w:color w:val="4F81BD" w:themeColor="accent1"/>
+        </w:rPr>
+        <w:t xml:space="preserve">. </w:t>
+      </w:r>
+      <w:r>
+        <w:rPr>
+          <w:color w:val="4F81BD" w:themeColor="accent1"/>
+        </w:rPr>
+        <w:t>Maximum 300 words.</w:t>
+      </w:r>
+      <w:r>
+        <w:rPr>
+          <w:color w:val="4F81BD" w:themeColor="accent1"/>
+        </w:rPr>
+        <w:t xml:space="preserve"> May be moved earlier in the Assessment section.</w:t>
+      </w:r>
+      <w:r>
+        <w:rPr>
+          <w:color w:val="4F81BD" w:themeColor="accent1"/>
+        </w:rPr>
+        <w:t>]</w:t>
+      </w:r>
+    </w:p>
+    <w:p>
+      <w:pPr>
+        <w:pStyle w:val="Heading3"/>
+      </w:pPr>
+      <w:r>
+        <w:t xml:space="preserve">Harvest Decision Rule </w:t>
+      </w:r>
+      <w:r>
+        <w:t>Outputs</w:t>
+      </w:r>
+    </w:p>
+    <w:p>
+      <w:pPr>
+        <w:pStyle w:val="BodyText"/>
+        <w:rPr>
+          <w:rStyle w:val="Style1Char"/>
+          <w:rFonts w:eastAsiaTheme="minorHAnsi" w:cs="Arial"/>
+          <w:b w:val="0"/>
+          <w:color w:val="4F81BD" w:themeColor="accent1"/>
+        </w:rPr>
+      </w:pPr>
+      <w:r>
+        <w:rPr>
+          <w:color w:val="4F81BD" w:themeColor="accent1"/>
+        </w:rPr>
+        <w:t>[</w:t>
+      </w:r>
+      <w:r>
+        <w:rPr>
+          <w:color w:val="4F81BD" w:themeColor="accent1"/>
+        </w:rPr>
+        <w:t>If applicable</w:t>
+      </w:r>
+      <w:r>
+        <w:rPr>
+          <w:color w:val="4F81BD" w:themeColor="accent1"/>
+        </w:rPr>
+        <w:t xml:space="preserve"> (otherwise, do not include)</w:t>
+      </w:r>
+      <w:r>
+        <w:rPr>
+          <w:color w:val="4F81BD" w:themeColor="accent1"/>
+        </w:rPr>
+        <w:t>.</w:t>
+      </w:r>
+      <w:r>
+        <w:rPr>
+          <w:color w:val="4F81BD" w:themeColor="accent1"/>
+        </w:rPr>
+        <w:t>]</w:t>
+      </w:r>
+      <w:r>
+        <w:rPr>
+          <w:color w:val="4F81BD" w:themeColor="accent1"/>
+        </w:rPr>
+        <w:t xml:space="preserve"> </w:t>
+      </w:r>
+    </w:p>
+    <w:p>
+      <w:pPr>
+        <w:pStyle w:val="Heading3"/>
         <w:rPr>
           <w:rStyle w:val="Style1Char"/>
           <w:b/>
           <w:sz w:val="24"/>
           <w:lang w:val="en-CA"/>
         </w:rPr>
+      </w:pPr>
+      <w:r>
+        <w:rPr>
+          <w:rStyle w:val="Style1Char"/>
+          <w:b/>
+          <w:sz w:val="24"/>
+          <w:lang w:val="en-CA"/>
+        </w:rPr>
         <w:t>Evaluation of Exceptional Circumstances/Assessment Triggers</w:t>
       </w:r>
     </w:p>
@@ -3010,7 +2933,7 @@
           <w:bCs w:val="0"/>
         </w:rPr>
       </w:pPr>
-      <w:bookmarkStart w:id="13" w:name="_Toc127900373"/>
+      <w:bookmarkStart w:id="12" w:name="_Toc127900373"/>
       <w:r>
         <w:rPr>
           <w:rStyle w:val="Heading2Char"/>
@@ -3019,7 +2942,7 @@
         </w:rPr>
         <w:t>PROCEDURE FOR INTERIM YEAR UPDATES</w:t>
       </w:r>
-      <w:bookmarkEnd w:id="13"/>
+      <w:bookmarkEnd w:id="12"/>
       <w:r>
         <w:rPr>
           <w:rStyle w:val="Heading1Char"/>
@@ -3091,7 +3014,6 @@
         <w:pStyle w:val="Heading2"/>
       </w:pPr>
       <w:r>
-        <w:lastRenderedPageBreak/>
         <w:t>SOURCES OF UNCERTAINTY</w:t>
       </w:r>
     </w:p>
@@ -3167,7 +3089,7 @@
       <w:pPr>
         <w:pStyle w:val="Heading2"/>
       </w:pPr>
-      <w:bookmarkStart w:id="14" w:name="_Hlk150262412"/>
+      <w:bookmarkStart w:id="13" w:name="_Hlk150262412"/>
       <w:r>
         <w:t xml:space="preserve">LIST </w:t>
       </w:r>
@@ -3253,13 +3175,7 @@
         <w:rPr>
           <w:color w:val="4F81BD" w:themeColor="accent1"/>
         </w:rPr>
-        <w:t>Mandatory</w:t>
-      </w:r>
-      <w:r>
-        <w:rPr>
-          <w:color w:val="4F81BD" w:themeColor="accent1"/>
-        </w:rPr>
-        <w:t>.</w:t>
+        <w:t>Mandatory.</w:t>
       </w:r>
       <w:r>
         <w:rPr>
@@ -3285,33 +3201,22 @@
         <w:rPr>
           <w:color w:val="4F81BD" w:themeColor="accent1"/>
         </w:rPr>
-        <w:t>T</w:t>
-      </w:r>
-      <w:r>
-        <w:rPr>
-          <w:color w:val="4F81BD" w:themeColor="accent1"/>
-        </w:rPr>
-        <w:t xml:space="preserve">he following paragraph is optional for the Context and </w:t>
-      </w:r>
-      <w:r>
-        <w:rPr>
-          <w:b/>
-          <w:color w:val="4F81BD" w:themeColor="accent1"/>
-        </w:rPr>
-        <w:t>MANDATORY</w:t>
-      </w:r>
-      <w:r>
-        <w:rPr>
-          <w:color w:val="4F81BD" w:themeColor="accent1"/>
-        </w:rPr>
-        <w:t xml:space="preserve"> for the Sources of Information</w:t>
-      </w:r>
-      <w:r>
-        <w:rPr>
-          <w:color w:val="4F81BD" w:themeColor="accent1"/>
-        </w:rPr>
-        <w:t>.</w:t>
-      </w:r>
+        <w:t>References should only be included to understand the advice, and should not be included to give credit to the work as they are done in the Research Document</w:t>
+      </w:r>
+      <w:r>
+        <w:rPr>
+          <w:color w:val="4F81BD" w:themeColor="accent1"/>
+        </w:rPr>
+        <w:t xml:space="preserve">. </w:t>
+      </w:r>
+      <w:bookmarkStart w:id="14" w:name="_Hlk153311411"/>
+      <w:r>
+        <w:rPr>
+          <w:color w:val="4F81BD" w:themeColor="accent1"/>
+        </w:rPr>
+        <w:t>References to the unpublished working paper should be integrated as footnotes through this document.</w:t>
+      </w:r>
+      <w:bookmarkEnd w:id="14"/>
       <w:r>
         <w:rPr>
           <w:color w:val="4F81BD" w:themeColor="accent1"/>
@@ -3323,12 +3228,14 @@
       <w:pPr>
         <w:pStyle w:val="BodyText"/>
         <w:rPr>
-          <w:color w:val="4F81BD" w:themeColor="accent1"/>
-        </w:rPr>
-      </w:pPr>
-      <w:r>
-        <w:rPr>
-          <w:color w:val="4F81BD" w:themeColor="accent1"/>
+          <w:rStyle w:val="Hyperlink"/>
+          <w:color w:val="4F81BD" w:themeColor="accent1"/>
+        </w:rPr>
+      </w:pPr>
+      <w:r>
+        <w:rPr>
+          <w:color w:val="4F81BD" w:themeColor="accent1"/>
+          <w:lang w:val="en-CA"/>
         </w:rPr>
         <w:t>[</w:t>
       </w:r>
@@ -3336,144 +3243,7 @@
         <w:rPr>
           <w:color w:val="4F81BD" w:themeColor="accent1"/>
         </w:rPr>
-        <w:t>References should only be included to understand the advice, and should not be included to give credit to the work as they are done in the Research Document</w:t>
-      </w:r>
-      <w:r>
-        <w:rPr>
-          <w:color w:val="4F81BD" w:themeColor="accent1"/>
-        </w:rPr>
-        <w:t>.]</w:t>
-      </w:r>
-    </w:p>
-    <w:p>
-      <w:pPr>
-        <w:pStyle w:val="BodyText"/>
-      </w:pPr>
-      <w:r>
-        <w:rPr>
-          <w:lang w:val="en-CA" w:eastAsia="en-CA"/>
-        </w:rPr>
-        <w:t xml:space="preserve">This Science Advisory Report </w:t>
-      </w:r>
-      <w:r>
-        <w:rPr>
-          <w:lang w:val="en-CA" w:eastAsia="en-CA"/>
-        </w:rPr>
-        <w:t xml:space="preserve">is from the </w:t>
-      </w:r>
-      <w:r>
-        <w:rPr>
-          <w:color w:val="4F81BD" w:themeColor="accent1"/>
-          <w:lang w:val="en-CA" w:eastAsia="en-CA"/>
-        </w:rPr>
-        <w:t>[</w:t>
-      </w:r>
-      <w:r>
-        <w:rPr>
-          <w:color w:val="4F81BD" w:themeColor="accent1"/>
-          <w:lang w:val="en-CA" w:eastAsia="en-CA"/>
-        </w:rPr>
-        <w:t>meeting</w:t>
-      </w:r>
-      <w:r>
-        <w:rPr>
-          <w:color w:val="4F81BD" w:themeColor="accent1"/>
-          <w:lang w:val="en-CA" w:eastAsia="en-CA"/>
-        </w:rPr>
-        <w:t xml:space="preserve"> date and title (</w:t>
-      </w:r>
-      <w:r>
-        <w:rPr>
-          <w:color w:val="4F81BD" w:themeColor="accent1"/>
-        </w:rPr>
-        <w:t xml:space="preserve">The meeting process, date and title </w:t>
-      </w:r>
-      <w:r>
-        <w:rPr>
-          <w:b/>
-          <w:color w:val="4F81BD" w:themeColor="accent1"/>
-        </w:rPr>
-        <w:t xml:space="preserve">MUST BE EXACTLY </w:t>
-      </w:r>
-      <w:r>
-        <w:rPr>
-          <w:color w:val="4F81BD" w:themeColor="accent1"/>
-        </w:rPr>
-        <w:t>as they appear for the meeting on the Science Advisory Schedule</w:t>
-      </w:r>
-      <w:r>
-        <w:rPr>
-          <w:color w:val="4F81BD" w:themeColor="accent1"/>
-          <w:lang w:val="en-CA" w:eastAsia="en-CA"/>
-        </w:rPr>
-        <w:t>]</w:t>
-      </w:r>
-      <w:r>
-        <w:rPr>
-          <w:color w:val="4F81BD" w:themeColor="accent1"/>
-          <w:lang w:val="en-CA" w:eastAsia="en-CA"/>
-        </w:rPr>
-        <w:t xml:space="preserve">. </w:t>
-      </w:r>
-      <w:r>
-        <w:t xml:space="preserve">Additional publications from this </w:t>
-      </w:r>
-      <w:r>
-        <w:t>meeting</w:t>
-      </w:r>
-      <w:r>
-        <w:t xml:space="preserve"> will be posted on the </w:t>
-      </w:r>
-      <w:hyperlink r:id="rId14" w:history="1">
-        <w:r>
-          <w:rPr>
-            <w:rStyle w:val="Hyperlink"/>
-          </w:rPr>
-          <w:t>Fisheries and Oceans Canada</w:t>
-        </w:r>
-        <w:r>
-          <w:rPr>
-            <w:rStyle w:val="Hyperlink"/>
-          </w:rPr>
-          <w:t xml:space="preserve"> (DFO)</w:t>
-        </w:r>
-        <w:r>
-          <w:rPr>
-            <w:rStyle w:val="Hyperlink"/>
-          </w:rPr>
-          <w:t xml:space="preserve"> Science Advisory Schedule</w:t>
-        </w:r>
-      </w:hyperlink>
-      <w:r>
-        <w:t xml:space="preserve"> as they become available.</w:t>
-      </w:r>
-    </w:p>
-    <w:p>
-      <w:pPr>
-        <w:pStyle w:val="BodyText"/>
-        <w:rPr>
-          <w:rStyle w:val="Hyperlink"/>
-          <w:color w:val="4F81BD" w:themeColor="accent1"/>
-        </w:rPr>
-      </w:pPr>
-      <w:r>
-        <w:rPr>
-          <w:color w:val="4F81BD" w:themeColor="accent1"/>
-          <w:lang w:val="en-CA"/>
-        </w:rPr>
-        <w:t>[</w:t>
-      </w:r>
-      <w:r>
-        <w:rPr>
-          <w:color w:val="4F81BD" w:themeColor="accent1"/>
-        </w:rPr>
-        <w:t xml:space="preserve">References must be formatted according to </w:t>
-      </w:r>
-      <w:r>
-        <w:rPr>
-          <w:color w:val="4F81BD" w:themeColor="accent1"/>
-        </w:rPr>
-        <w:t xml:space="preserve">the </w:t>
+        <w:t xml:space="preserve">References must be formatted according to the </w:t>
       </w:r>
       <w:r>
         <w:rPr>
@@ -3518,90 +3288,12 @@
           <w:rStyle w:val="Hyperlink"/>
           <w:color w:val="4F81BD" w:themeColor="accent1"/>
         </w:rPr>
-        <w:t>.</w:t>
-      </w:r>
-      <w:r>
-        <w:rPr>
-          <w:rStyle w:val="Hyperlink"/>
-          <w:color w:val="4F81BD" w:themeColor="accent1"/>
-        </w:rPr>
-        <w:t>]</w:t>
+        <w:t>.]</w:t>
       </w:r>
     </w:p>
     <w:p>
       <w:pPr>
         <w:pStyle w:val="BodyText"/>
-        <w:rPr>
-          <w:color w:val="4F81BD" w:themeColor="accent1"/>
-        </w:rPr>
-      </w:pPr>
-      <w:r>
-        <w:rPr>
-          <w:i/>
-          <w:iCs/>
-          <w:color w:val="4F81BD" w:themeColor="accent1"/>
-          <w:shd w:val="clear" w:color="auto" w:fill="E6E6E6"/>
-        </w:rPr>
-        <w:fldChar w:fldCharType="end"/>
-      </w:r>
-      <w:r>
-        <w:rPr>
-          <w:color w:val="4F81BD" w:themeColor="accent1"/>
-        </w:rPr>
-        <w:t>[</w:t>
-      </w:r>
-      <w:r>
-        <w:rPr>
-          <w:color w:val="4F81BD" w:themeColor="accent1"/>
-        </w:rPr>
-        <w:t xml:space="preserve">References listed in the References </w:t>
-      </w:r>
-      <w:r>
-        <w:rPr>
-          <w:color w:val="4F81BD" w:themeColor="accent1"/>
-        </w:rPr>
-        <w:t xml:space="preserve">Cited section should be </w:t>
-      </w:r>
-      <w:r>
-        <w:rPr>
-          <w:color w:val="4F81BD" w:themeColor="accent1"/>
-        </w:rPr>
-        <w:t>publicly</w:t>
-      </w:r>
-      <w:r>
-        <w:rPr>
-          <w:color w:val="4F81BD" w:themeColor="accent1"/>
-        </w:rPr>
-        <w:t xml:space="preserve"> </w:t>
-      </w:r>
-      <w:r>
-        <w:rPr>
-          <w:color w:val="4F81BD" w:themeColor="accent1"/>
-        </w:rPr>
-        <w:t>available when the report is posted on the website. The only exception is for books or articles that have been accepted for publication (page proof stage or where there is an acceptance letter). These can be listed followed by the notation “in press”. All others should be included in the text as unpublished data</w:t>
-      </w:r>
-      <w:r>
-        <w:rPr>
-          <w:color w:val="4F81BD" w:themeColor="accent1"/>
-        </w:rPr>
-        <w:t xml:space="preserve"> or working papers</w:t>
-      </w:r>
-      <w:r>
-        <w:rPr>
-          <w:color w:val="4F81BD" w:themeColor="accent1"/>
-        </w:rPr>
-        <w:t>.</w:t>
-      </w:r>
-      <w:r>
-        <w:rPr>
-          <w:color w:val="4F81BD" w:themeColor="accent1"/>
-        </w:rPr>
-        <w:t>]</w:t>
-      </w:r>
-    </w:p>
-    <w:bookmarkEnd w:id="14"/>
-    <w:p>
-      <w:pPr>
         <w:rPr>
           <w:rFonts w:eastAsiaTheme="minorHAnsi"/>
           <w:b/>
@@ -3611,34 +3303,116 @@
         </w:rPr>
       </w:pPr>
       <w:r>
-        <w:br w:type="page"/>
-      </w:r>
+        <w:rPr>
+          <w:i/>
+          <w:iCs/>
+          <w:color w:val="4F81BD" w:themeColor="accent1"/>
+          <w:shd w:val="clear" w:color="auto" w:fill="E6E6E6"/>
+        </w:rPr>
+        <w:lastRenderedPageBreak/>
+        <w:fldChar w:fldCharType="end"/>
+      </w:r>
+      <w:r>
+        <w:rPr>
+          <w:color w:val="4F81BD" w:themeColor="accent1"/>
+        </w:rPr>
+        <w:t>[References listed in the References Cited section should be publicly available when the report is posted on the website. The only exception is for books or articles that have been accepted for publication (page proof stage or where there is an acceptance letter). These can be listed followed by the notation “in press”. All others should be included in the text as unpublished data</w:t>
+      </w:r>
+      <w:r>
+        <w:rPr>
+          <w:color w:val="4F81BD" w:themeColor="accent1"/>
+        </w:rPr>
+        <w:t xml:space="preserve"> or working papers</w:t>
+      </w:r>
+      <w:r>
+        <w:rPr>
+          <w:color w:val="4F81BD" w:themeColor="accent1"/>
+        </w:rPr>
+        <w:t>.]</w:t>
+      </w:r>
+      <w:bookmarkEnd w:id="13"/>
     </w:p>
     <w:p>
       <w:pPr>
         <w:pStyle w:val="Heading2"/>
       </w:pPr>
       <w:r>
-        <w:lastRenderedPageBreak/>
         <w:t>THIS REPORT IS AVAILABLE FROM THE:</w:t>
       </w:r>
     </w:p>
     <w:p>
       <w:pPr>
-        <w:pStyle w:val="BodyText-Centered"/>
-      </w:pPr>
-      <w:r>
-        <w:t>Center for Science Advice (CSA) (Shift+Enter)</w:t>
-      </w:r>
-      <w:r>
+        <w:pStyle w:val="BodyTextCentered"/>
+        <w:rPr>
+          <w:color w:val="4F81BD" w:themeColor="accent1"/>
+        </w:rPr>
+      </w:pPr>
+      <w:r>
+        <w:rPr>
+          <w:color w:val="4F81BD" w:themeColor="accent1"/>
+        </w:rPr>
+        <w:t>Center for Science Advice (CSA) (</w:t>
+      </w:r>
+      <w:proofErr w:type="spellStart"/>
+      <w:r>
+        <w:rPr>
+          <w:color w:val="4F81BD" w:themeColor="accent1"/>
+        </w:rPr>
+        <w:t>Shift+Enter</w:t>
+      </w:r>
+      <w:proofErr w:type="spellEnd"/>
+      <w:r>
+        <w:rPr>
+          <w:color w:val="4F81BD" w:themeColor="accent1"/>
+        </w:rPr>
+        <w:t>)</w:t>
+      </w:r>
+      <w:r>
+        <w:rPr>
+          <w:color w:val="4F81BD" w:themeColor="accent1"/>
+        </w:rPr>
         <w:br/>
-        <w:t>Name of Region (Shift+Enter)</w:t>
-      </w:r>
-      <w:r>
+        <w:t>Name of Region (</w:t>
+      </w:r>
+      <w:proofErr w:type="spellStart"/>
+      <w:r>
+        <w:rPr>
+          <w:color w:val="4F81BD" w:themeColor="accent1"/>
+        </w:rPr>
+        <w:t>Shift+Enter</w:t>
+      </w:r>
+      <w:proofErr w:type="spellEnd"/>
+      <w:r>
+        <w:rPr>
+          <w:color w:val="4F81BD" w:themeColor="accent1"/>
+        </w:rPr>
+        <w:t>)</w:t>
+      </w:r>
+      <w:r>
+        <w:rPr>
+          <w:color w:val="4F81BD" w:themeColor="accent1"/>
+        </w:rPr>
         <w:br/>
-        <w:t>Fisheries and Oceans Canada (Shift+Enter)</w:t>
-      </w:r>
-      <w:r>
+        <w:t>Fisheries and Oceans Canada (</w:t>
+      </w:r>
+      <w:proofErr w:type="spellStart"/>
+      <w:r>
+        <w:rPr>
+          <w:color w:val="4F81BD" w:themeColor="accent1"/>
+        </w:rPr>
+        <w:t>Shift+Enter</w:t>
+      </w:r>
+      <w:proofErr w:type="spellEnd"/>
+      <w:r>
+        <w:rPr>
+          <w:color w:val="4F81BD" w:themeColor="accent1"/>
+        </w:rPr>
+        <w:t>)</w:t>
+      </w:r>
+      <w:r>
+        <w:rPr>
+          <w:color w:val="4F81BD" w:themeColor="accent1"/>
+        </w:rPr>
         <w:br/>
         <w:t>Complete mailing address of CSA Office</w:t>
       </w:r>
@@ -3648,106 +3422,130 @@
         <w:pStyle w:val="BodyTextCentered"/>
         <w:rPr>
           <w:rStyle w:val="Hyperlink"/>
+        </w:rPr>
+      </w:pPr>
+      <w:r>
+        <w:rPr>
+          <w:color w:val="4F81BD" w:themeColor="accent1"/>
+        </w:rPr>
+        <w:t>E-Mail: (</w:t>
+      </w:r>
+      <w:proofErr w:type="spellStart"/>
+      <w:r>
+        <w:rPr>
+          <w:color w:val="4F81BD" w:themeColor="accent1"/>
+        </w:rPr>
+        <w:t>Shift+Enter</w:t>
+      </w:r>
+      <w:proofErr w:type="spellEnd"/>
+      <w:r>
+        <w:rPr>
+          <w:color w:val="4F81BD" w:themeColor="accent1"/>
+        </w:rPr>
+        <w:t>)</w:t>
+      </w:r>
+      <w:r>
+        <w:rPr>
+          <w:color w:val="4F81BD" w:themeColor="accent1"/>
+        </w:rPr>
+        <w:br/>
+      </w:r>
+      <w:r>
+        <w:t xml:space="preserve">Internet address: </w:t>
+      </w:r>
+      <w:r>
+        <w:rPr>
+          <w:color w:val="2B579A"/>
+          <w:shd w:val="clear" w:color="auto" w:fill="E6E6E6"/>
+        </w:rPr>
+        <w:fldChar w:fldCharType="begin" w:fldLock="1"/>
+      </w:r>
+      <w:r>
+        <w:rPr>
           <w:szCs w:val="22"/>
         </w:rPr>
-      </w:pPr>
-      <w:r>
-        <w:rPr>
-          <w:color w:val="4F81BD" w:themeColor="accent1"/>
-        </w:rPr>
-        <w:t>Telephone: (Shift+Enter)</w:t>
-      </w:r>
-      <w:r>
-        <w:rPr>
-          <w:color w:val="4F81BD" w:themeColor="accent1"/>
-        </w:rPr>
+        <w:instrText>HYPERLINK "http://www.dfo-mpo.gc.ca/csas-sccs/" \o "Fisheries and Oceans Canada / Canadian Science Advisory Secretariat"</w:instrText>
+      </w:r>
+      <w:r>
+        <w:rPr>
+          <w:color w:val="2B579A"/>
+          <w:shd w:val="clear" w:color="auto" w:fill="E6E6E6"/>
+        </w:rPr>
+      </w:r>
+      <w:r>
+        <w:rPr>
+          <w:color w:val="2B579A"/>
+          <w:shd w:val="clear" w:color="auto" w:fill="E6E6E6"/>
+        </w:rPr>
+        <w:fldChar w:fldCharType="separate"/>
+      </w:r>
+      <w:r>
+        <w:rPr>
+          <w:rStyle w:val="Hyperlink"/>
+        </w:rPr>
+        <w:t>www.dfo-mpo.gc.ca/csas-sccs/</w:t>
+      </w:r>
+    </w:p>
+    <w:p>
+      <w:pPr>
+        <w:pStyle w:val="BodyTextCentered"/>
+      </w:pPr>
+      <w:r>
+        <w:rPr>
+          <w:color w:val="2B579A"/>
+          <w:shd w:val="clear" w:color="auto" w:fill="E6E6E6"/>
+        </w:rPr>
+        <w:fldChar w:fldCharType="end"/>
+      </w:r>
+      <w:r>
+        <w:t xml:space="preserve">ISSN </w:t>
+      </w:r>
+      <w:proofErr w:type="spellStart"/>
+      <w:r>
+        <w:rPr>
+          <w:color w:val="4F81BD" w:themeColor="accent1"/>
+        </w:rPr>
+        <w:t>nnnn-nnnn</w:t>
+      </w:r>
+      <w:proofErr w:type="spellEnd"/>
+      <w:r>
         <w:br/>
-        <w:t>E-Mail: (Shift+Enter)</w:t>
-      </w:r>
-      <w:r>
-        <w:rPr>
-          <w:color w:val="4F81BD" w:themeColor="accent1"/>
-        </w:rPr>
+      </w:r>
+      <w:r>
+        <w:t>ISBN 978-0-660-</w:t>
+      </w:r>
+      <w:r>
+        <w:rPr>
+          <w:color w:val="4F81BD" w:themeColor="accent1"/>
+        </w:rPr>
+        <w:t>xxxxx-x</w:t>
+      </w:r>
+      <w:r>
+        <w:tab/>
+        <w:t>Cat. No. Fs70-7/2024-</w:t>
+      </w:r>
+      <w:r>
+        <w:rPr>
+          <w:color w:val="4F81BD" w:themeColor="accent1"/>
+        </w:rPr>
+        <w:t>nnn</w:t>
+      </w:r>
+      <w:r>
+        <w:t>E-PDF</w:t>
+      </w:r>
+      <w:r>
         <w:br/>
-      </w:r>
-      <w:r>
-        <w:rPr>
-          <w:szCs w:val="22"/>
-        </w:rPr>
-        <w:t xml:space="preserve">Internet address: </w:t>
-      </w:r>
-      <w:r>
-        <w:rPr>
-          <w:color w:val="2B579A"/>
-          <w:szCs w:val="22"/>
-          <w:shd w:val="clear" w:color="auto" w:fill="E6E6E6"/>
-        </w:rPr>
-        <w:fldChar w:fldCharType="begin" w:fldLock="1"/>
-      </w:r>
-      <w:r>
-        <w:rPr>
-          <w:szCs w:val="22"/>
-        </w:rPr>
-        <w:instrText>HYPERLINK "http://www.dfo-mpo.gc.ca/csas-sccs/" \o "Fisheries and Oceans Canada / Canadian Science Advisory Secretariat"</w:instrText>
-      </w:r>
-      <w:r>
-        <w:rPr>
-          <w:color w:val="2B579A"/>
-          <w:szCs w:val="22"/>
-          <w:shd w:val="clear" w:color="auto" w:fill="E6E6E6"/>
-        </w:rPr>
-      </w:r>
-      <w:r>
-        <w:rPr>
-          <w:color w:val="2B579A"/>
-          <w:szCs w:val="22"/>
-          <w:shd w:val="clear" w:color="auto" w:fill="E6E6E6"/>
-        </w:rPr>
-        <w:fldChar w:fldCharType="separate"/>
-      </w:r>
-      <w:r>
-        <w:rPr>
-          <w:rStyle w:val="Hyperlink"/>
-          <w:szCs w:val="22"/>
-        </w:rPr>
-        <w:t>www.dfo-mpo.gc.ca/csas-sccs/</w:t>
+        <w:t>© His Majesty the King in Right of Canada, as represented by the Minister of the</w:t>
+      </w:r>
+      <w:r>
+        <w:br/>
+        <w:t>Department of Fisheries and Oceans, 2024</w:t>
       </w:r>
     </w:p>
     <w:p>
       <w:pPr>
         <w:pStyle w:val="BodyTextCentered"/>
       </w:pPr>
-      <w:r>
-        <w:rPr>
-          <w:color w:val="2B579A"/>
-          <w:szCs w:val="22"/>
-          <w:shd w:val="clear" w:color="auto" w:fill="E6E6E6"/>
-        </w:rPr>
-        <w:fldChar w:fldCharType="end"/>
-      </w:r>
-      <w:r>
-        <w:t xml:space="preserve">ISSN </w:t>
-      </w:r>
-      <w:smartTag w:uri="urn:schemas-microsoft-com:office:smarttags" w:element="phone">
-        <w:smartTagPr>
-          <w:attr w:name="phonenumber" w:val="19195087"/>
-        </w:smartTagPr>
-        <w:r>
-          <w:t>1919-5087</w:t>
-        </w:r>
-      </w:smartTag>
-      <w:r>
-        <w:br/>
-      </w:r>
-      <w:r>
-        <w:t xml:space="preserve">© Her Majesty the Queen in Right of Canada, </w:t>
-      </w:r>
-      <w:r>
-        <w:rPr>
-          <w:color w:val="4F81BD" w:themeColor="accent1"/>
-        </w:rPr>
-        <w:t>2022</w:t>
-      </w:r>
     </w:p>
     <w:p>
       <w:pPr>
@@ -3778,7 +3576,7 @@
                     </pic:cNvPicPr>
                   </pic:nvPicPr>
                   <pic:blipFill>
-                    <a:blip r:embed="rId15" cstate="print"/>
+                    <a:blip r:embed="rId13" cstate="print"/>
                     <a:srcRect/>
                     <a:stretch>
                       <a:fillRect/>
@@ -3806,338 +3604,342 @@
         <w:pStyle w:val="BodyText"/>
       </w:pPr>
       <w:r>
-        <w:t>C</w:t>
-      </w:r>
-      <w:r>
-        <w:t>orrect Citation for this Publication:</w:t>
+        <w:t>Correct Citation for this Publication:</w:t>
       </w:r>
     </w:p>
     <w:p>
       <w:pPr>
         <w:pStyle w:val="citation"/>
-      </w:pPr>
-      <w:r>
-        <w:t>DFO</w:t>
-      </w:r>
-      <w:r>
+        <w:rPr>
+          <w:lang w:val="fr-FR"/>
+        </w:rPr>
+      </w:pPr>
+      <w:r>
+        <w:t xml:space="preserve">DFO. </w:t>
+      </w:r>
+      <w:r>
+        <w:rPr>
+          <w:color w:val="4F81BD" w:themeColor="accent1"/>
+        </w:rPr>
+        <w:t>2024</w:t>
+      </w:r>
+      <w:r>
+        <w:rPr>
+          <w:color w:val="4F81BD" w:themeColor="accent1"/>
+        </w:rPr>
+        <w:t>.  &lt;&lt;insert title here – title must be exactly as it appears on the cover page, but in title case&gt;&gt;.</w:t>
+      </w:r>
+      <w:r>
+        <w:t xml:space="preserve"> DFO Can. Sci. </w:t>
+      </w:r>
+      <w:proofErr w:type="spellStart"/>
+      <w:r>
+        <w:t>Advis</w:t>
+      </w:r>
+      <w:proofErr w:type="spellEnd"/>
+      <w:r>
+        <w:t xml:space="preserve">. Sec. </w:t>
+      </w:r>
+      <w:r>
+        <w:t>[</w:t>
+      </w:r>
+      <w:r>
+        <w:t xml:space="preserve">Sci. </w:t>
+      </w:r>
+      <w:proofErr w:type="spellStart"/>
+      <w:r>
+        <w:t>Advis</w:t>
+      </w:r>
+      <w:proofErr w:type="spellEnd"/>
+      <w:r>
+        <w:t>. Rep.</w:t>
+      </w:r>
+      <w:r>
+        <w:t xml:space="preserve"> or Sci. </w:t>
+      </w:r>
+      <w:r>
+        <w:rPr>
+          <w:lang w:val="fr-FR"/>
+        </w:rPr>
+        <w:t xml:space="preserve">Resp.] </w:t>
+      </w:r>
+      <w:r>
+        <w:rPr>
+          <w:color w:val="4F81BD" w:themeColor="accent1"/>
+          <w:lang w:val="fr-FR"/>
+        </w:rPr>
+        <w:t>2024/</w:t>
+      </w:r>
+      <w:proofErr w:type="spellStart"/>
+      <w:r>
+        <w:rPr>
+          <w:color w:val="4F81BD" w:themeColor="accent1"/>
+          <w:lang w:val="fr-FR"/>
+        </w:rPr>
+        <w:t>nnn</w:t>
+      </w:r>
+      <w:proofErr w:type="spellEnd"/>
+      <w:r>
+        <w:rPr>
+          <w:color w:val="4F81BD" w:themeColor="accent1"/>
+          <w:lang w:val="fr-FR"/>
+        </w:rPr>
+        <w:t>. (Style: citation)</w:t>
+      </w:r>
+    </w:p>
+    <w:p>
+      <w:pPr>
+        <w:pStyle w:val="BodyTextItalic"/>
+      </w:pPr>
+      <w:r>
+        <w:t>Aussi disponible en français :</w:t>
+      </w:r>
+    </w:p>
+    <w:p>
+      <w:pPr>
+        <w:pStyle w:val="citation-translated"/>
+        <w:rPr>
+          <w:color w:val="4F81BD" w:themeColor="accent1"/>
+          <w:lang w:val="en-US"/>
+        </w:rPr>
+      </w:pPr>
+      <w:r>
+        <w:rPr>
+          <w:lang w:val="fr-CA"/>
+        </w:rPr>
+        <w:t xml:space="preserve">MPO. </w:t>
+      </w:r>
+      <w:r>
+        <w:rPr>
+          <w:color w:val="4F81BD" w:themeColor="accent1"/>
+          <w:lang w:val="fr-CA"/>
+        </w:rPr>
+        <w:t>2024</w:t>
+      </w:r>
+      <w:r>
+        <w:rPr>
+          <w:color w:val="4F81BD" w:themeColor="accent1"/>
+          <w:lang w:val="fr-CA"/>
+        </w:rPr>
         <w:t xml:space="preserve">. </w:t>
       </w:r>
       <w:r>
         <w:rPr>
           <w:color w:val="4F81BD" w:themeColor="accent1"/>
-        </w:rPr>
-        <w:t>2022</w:t>
-      </w:r>
-      <w:r>
-        <w:rPr>
-          <w:color w:val="4F81BD" w:themeColor="accent1"/>
-        </w:rPr>
-        <w:t xml:space="preserve">.  </w:t>
-      </w:r>
-      <w:r>
-        <w:rPr>
-          <w:color w:val="4F81BD" w:themeColor="accent1"/>
-        </w:rPr>
-        <w:t>&lt;&lt;insert title here</w:t>
-      </w:r>
-      <w:r>
-        <w:rPr>
-          <w:color w:val="4F81BD" w:themeColor="accent1"/>
+          <w:lang w:val="fr-CA"/>
+        </w:rPr>
+        <w:t xml:space="preserve">&lt;&lt; insérez le titre ici – il doit correspondre exactement à celui de la page couverture, mais en lettres minuscules &gt;&gt;. </w:t>
+      </w:r>
+      <w:proofErr w:type="spellStart"/>
+      <w:r>
+        <w:rPr>
+          <w:lang w:val="fr-CA"/>
+        </w:rPr>
+        <w:t>Secr</w:t>
+      </w:r>
+      <w:proofErr w:type="spellEnd"/>
+      <w:r>
+        <w:rPr>
+          <w:lang w:val="fr-CA"/>
+        </w:rPr>
+        <w:t>. can. de</w:t>
+      </w:r>
+      <w:r>
+        <w:rPr>
+          <w:lang w:val="fr-CA"/>
+        </w:rPr>
+        <w:t>s avis</w:t>
+      </w:r>
+      <w:r>
+        <w:rPr>
+          <w:lang w:val="fr-CA"/>
         </w:rPr>
         <w:t xml:space="preserve"> </w:t>
       </w:r>
-      <w:r>
-        <w:rPr>
-          <w:color w:val="4F81BD" w:themeColor="accent1"/>
-        </w:rPr>
-        <w:t xml:space="preserve">– title must be exactly as </w:t>
-      </w:r>
-      <w:r>
-        <w:rPr>
-          <w:color w:val="4F81BD" w:themeColor="accent1"/>
-        </w:rPr>
-        <w:t>it appears</w:t>
-      </w:r>
-      <w:r>
-        <w:rPr>
-          <w:color w:val="4F81BD" w:themeColor="accent1"/>
-        </w:rPr>
-        <w:t xml:space="preserve"> on the cover page, but in </w:t>
-      </w:r>
-      <w:r>
-        <w:rPr>
-          <w:color w:val="4F81BD" w:themeColor="accent1"/>
-        </w:rPr>
-        <w:t>title case</w:t>
-      </w:r>
-      <w:r>
-        <w:rPr>
-          <w:color w:val="4F81BD" w:themeColor="accent1"/>
-        </w:rPr>
-        <w:t>&gt;&gt;</w:t>
-      </w:r>
-      <w:r>
-        <w:rPr>
-          <w:color w:val="4F81BD" w:themeColor="accent1"/>
+      <w:proofErr w:type="spellStart"/>
+      <w:r>
+        <w:rPr>
+          <w:lang w:val="fr-CA"/>
+        </w:rPr>
+        <w:t>sci</w:t>
+      </w:r>
+      <w:proofErr w:type="spellEnd"/>
+      <w:r>
+        <w:rPr>
+          <w:lang w:val="fr-CA"/>
+        </w:rPr>
+        <w:t>. du MPO</w:t>
+      </w:r>
+      <w:r>
+        <w:rPr>
+          <w:lang w:val="fr-CA"/>
         </w:rPr>
         <w:t>.</w:t>
       </w:r>
       <w:r>
-        <w:t xml:space="preserve"> DFO Can. Sci. </w:t>
-      </w:r>
-      <w:r>
-        <w:t>Advis. Sec</w:t>
-      </w:r>
-      <w:r>
+        <w:rPr>
+          <w:lang w:val="fr-CA"/>
+        </w:rPr>
+        <w:t xml:space="preserve"> </w:t>
+      </w:r>
+      <w:r>
+        <w:rPr>
+          <w:lang w:val="fr-CA"/>
+        </w:rPr>
+        <w:t>[</w:t>
+      </w:r>
+      <w:r>
+        <w:rPr>
+          <w:lang w:val="fr-CA"/>
+        </w:rPr>
+        <w:t xml:space="preserve">Avis </w:t>
+      </w:r>
+      <w:proofErr w:type="spellStart"/>
+      <w:r>
+        <w:rPr>
+          <w:lang w:val="fr-CA"/>
+        </w:rPr>
+        <w:t>sci</w:t>
+      </w:r>
+      <w:proofErr w:type="spellEnd"/>
+      <w:r>
+        <w:rPr>
+          <w:lang w:val="fr-CA"/>
+        </w:rPr>
         <w:t>.</w:t>
       </w:r>
       <w:r>
-        <w:t xml:space="preserve"> </w:t>
-      </w:r>
-      <w:r>
+        <w:rPr>
+          <w:lang w:val="fr-CA"/>
+        </w:rPr>
+        <w:t xml:space="preserve"> or </w:t>
+      </w:r>
+      <w:proofErr w:type="spellStart"/>
+      <w:r>
+        <w:rPr>
+          <w:lang w:val="fr-CA"/>
+        </w:rPr>
+        <w:t>Rép</w:t>
+      </w:r>
+      <w:proofErr w:type="spellEnd"/>
+      <w:r>
+        <w:rPr>
+          <w:lang w:val="fr-CA"/>
+        </w:rPr>
+        <w:t xml:space="preserve">. des </w:t>
+      </w:r>
+      <w:proofErr w:type="spellStart"/>
+      <w:r>
+        <w:rPr>
+          <w:lang w:val="fr-CA"/>
+        </w:rPr>
         <w:t>Sci</w:t>
       </w:r>
-      <w:r>
-        <w:t xml:space="preserve">. Advis. </w:t>
-      </w:r>
-      <w:r>
-        <w:t>Rep</w:t>
-      </w:r>
-      <w:r>
+      <w:proofErr w:type="spellEnd"/>
+      <w:r>
+        <w:rPr>
+          <w:lang w:val="fr-CA"/>
+        </w:rPr>
         <w:t>.</w:t>
       </w:r>
       <w:r>
-        <w:t xml:space="preserve"> </w:t>
-      </w:r>
-      <w:r>
-        <w:rPr>
-          <w:color w:val="4F81BD" w:themeColor="accent1"/>
-        </w:rPr>
-        <w:t>2022</w:t>
-      </w:r>
-      <w:r>
-        <w:rPr>
-          <w:color w:val="4F81BD" w:themeColor="accent1"/>
-        </w:rPr>
-        <w:t>/</w:t>
-      </w:r>
-      <w:r>
-        <w:rPr>
-          <w:color w:val="4F81BD" w:themeColor="accent1"/>
+        <w:rPr>
+          <w:lang w:val="fr-CA"/>
+        </w:rPr>
+        <w:t xml:space="preserve">] </w:t>
+      </w:r>
+      <w:r>
+        <w:rPr>
+          <w:color w:val="4F81BD" w:themeColor="accent1"/>
+          <w:lang w:val="fr-FR"/>
+        </w:rPr>
+        <w:t>2024/</w:t>
+      </w:r>
+      <w:proofErr w:type="spellStart"/>
+      <w:r>
+        <w:rPr>
+          <w:color w:val="4F81BD" w:themeColor="accent1"/>
+          <w:lang w:val="fr-FR"/>
         </w:rPr>
         <w:t>nnn</w:t>
       </w:r>
-      <w:r>
-        <w:rPr>
-          <w:color w:val="4F81BD" w:themeColor="accent1"/>
-        </w:rPr>
-        <w:t>.</w:t>
-      </w:r>
-      <w:r>
-        <w:rPr>
-          <w:color w:val="4F81BD" w:themeColor="accent1"/>
-        </w:rPr>
-        <w:t xml:space="preserve"> (Style: citation)</w:t>
+      <w:proofErr w:type="spellEnd"/>
+      <w:r>
+        <w:rPr>
+          <w:color w:val="4F81BD" w:themeColor="accent1"/>
+          <w:lang w:val="fr-FR"/>
+        </w:rPr>
+        <w:t xml:space="preserve">. </w:t>
+      </w:r>
+      <w:r>
+        <w:rPr>
+          <w:color w:val="4F81BD" w:themeColor="accent1"/>
+          <w:lang w:val="en-US"/>
+        </w:rPr>
+        <w:t>(Style: citation – other language)</w:t>
       </w:r>
     </w:p>
     <w:p>
       <w:pPr>
         <w:pStyle w:val="BodyTextItalic"/>
-      </w:pPr>
-      <w:r>
-        <w:t>Aussi disponible en français :</w:t>
+        <w:rPr>
+          <w:lang w:val="en-US"/>
+        </w:rPr>
+      </w:pPr>
+      <w:r>
+        <w:rPr>
+          <w:lang w:val="en-US"/>
+        </w:rPr>
+        <w:t xml:space="preserve">Inuktitut </w:t>
+      </w:r>
+      <w:proofErr w:type="spellStart"/>
+      <w:r>
+        <w:rPr>
+          <w:lang w:val="en-US"/>
+        </w:rPr>
+        <w:t>Atuinnaummijuq</w:t>
+      </w:r>
+      <w:proofErr w:type="spellEnd"/>
+      <w:r>
+        <w:rPr>
+          <w:lang w:val="en-US"/>
+        </w:rPr>
+        <w:t>:</w:t>
+      </w:r>
+      <w:r>
+        <w:rPr>
+          <w:lang w:val="en-US"/>
+        </w:rPr>
+        <w:t xml:space="preserve"> [if applicable]</w:t>
       </w:r>
     </w:p>
     <w:p>
       <w:pPr>
         <w:pStyle w:val="citation-translated"/>
         <w:rPr>
+          <w:color w:val="4F81BD" w:themeColor="accent1"/>
+        </w:rPr>
+      </w:pPr>
+      <w:r>
+        <w:rPr>
+          <w:color w:val="4F81BD" w:themeColor="accent1"/>
           <w:lang w:val="en-US"/>
         </w:rPr>
-      </w:pPr>
-      <w:r>
-        <w:rPr>
-          <w:lang w:val="fr-CA"/>
-        </w:rPr>
-        <w:t xml:space="preserve">MPO. </w:t>
-      </w:r>
-      <w:r>
-        <w:rPr>
-          <w:color w:val="4F81BD" w:themeColor="accent1"/>
-          <w:lang w:val="fr-CA"/>
-        </w:rPr>
-        <w:t>202</w:t>
-      </w:r>
-      <w:r>
-        <w:rPr>
-          <w:color w:val="4F81BD" w:themeColor="accent1"/>
-          <w:lang w:val="fr-CA"/>
-        </w:rPr>
-        <w:t>2.</w:t>
-      </w:r>
-      <w:r>
-        <w:rPr>
-          <w:color w:val="4F81BD" w:themeColor="accent1"/>
-          <w:lang w:val="fr-CA"/>
-        </w:rPr>
-        <w:t xml:space="preserve"> </w:t>
-      </w:r>
-      <w:r>
-        <w:rPr>
-          <w:color w:val="4F81BD" w:themeColor="accent1"/>
-          <w:lang w:val="fr-CA"/>
-        </w:rPr>
-        <w:t xml:space="preserve">&lt;&lt; insérez le titre ici – il doit correspondre exactement à celui de la page couverture, mais en lettres minuscules &gt;&gt;. </w:t>
-      </w:r>
-      <w:r>
-        <w:rPr>
-          <w:lang w:val="fr-CA"/>
-        </w:rPr>
-        <w:t>Secr. can. de</w:t>
-      </w:r>
-      <w:r>
-        <w:rPr>
-          <w:lang w:val="fr-CA"/>
-        </w:rPr>
-        <w:t>s avis</w:t>
-      </w:r>
-      <w:r>
-        <w:rPr>
-          <w:lang w:val="fr-CA"/>
-        </w:rPr>
-        <w:t xml:space="preserve"> sci. du MPO</w:t>
-      </w:r>
-      <w:r>
-        <w:rPr>
-          <w:lang w:val="fr-CA"/>
-        </w:rPr>
-        <w:t>.</w:t>
-      </w:r>
-      <w:r>
-        <w:rPr>
-          <w:lang w:val="fr-CA"/>
-        </w:rPr>
-        <w:t xml:space="preserve"> Avis sci. </w:t>
-      </w:r>
-      <w:r>
-        <w:rPr>
-          <w:color w:val="4F81BD" w:themeColor="accent1"/>
-          <w:lang w:val="fr-CA"/>
-        </w:rPr>
-        <w:t>2022</w:t>
-      </w:r>
-      <w:r>
-        <w:rPr>
-          <w:color w:val="4F81BD" w:themeColor="accent1"/>
-          <w:lang w:val="fr-CA"/>
-        </w:rPr>
-        <w:t>/</w:t>
-      </w:r>
-      <w:r>
-        <w:rPr>
-          <w:color w:val="4F81BD" w:themeColor="accent1"/>
-          <w:lang w:val="fr-CA"/>
-        </w:rPr>
-        <w:t>nnn.</w:t>
-      </w:r>
-      <w:r>
-        <w:rPr>
-          <w:color w:val="4F81BD" w:themeColor="accent1"/>
-          <w:lang w:val="fr-CA"/>
-        </w:rPr>
-        <w:t xml:space="preserve"> </w:t>
-      </w:r>
-      <w:r>
-        <w:rPr>
-          <w:color w:val="4F81BD" w:themeColor="accent1"/>
-          <w:lang w:val="en-US"/>
-        </w:rPr>
-        <w:t xml:space="preserve">(Style: citation </w:t>
-      </w:r>
-      <w:r>
-        <w:rPr>
-          <w:color w:val="4F81BD" w:themeColor="accent1"/>
-          <w:lang w:val="en-US"/>
-        </w:rPr>
-        <w:t>– other language</w:t>
-      </w:r>
-      <w:r>
-        <w:rPr>
-          <w:color w:val="4F81BD" w:themeColor="accent1"/>
-          <w:lang w:val="en-US"/>
-        </w:rPr>
-        <w:t>)</w:t>
-      </w:r>
-    </w:p>
-    <w:p>
-      <w:pPr>
-        <w:pStyle w:val="BodyTextItalic"/>
-        <w:rPr>
-          <w:lang w:val="en-US"/>
-        </w:rPr>
-      </w:pPr>
-      <w:r>
-        <w:rPr>
-          <w:lang w:val="en-US"/>
-        </w:rPr>
-        <w:t>Inuktitut Atuinnaummijuq</w:t>
-      </w:r>
-      <w:r>
-        <w:rPr>
-          <w:lang w:val="en-US"/>
-        </w:rPr>
-        <w:t>:</w:t>
-      </w:r>
-    </w:p>
-    <w:p>
-      <w:pPr>
-        <w:pStyle w:val="citation-translated"/>
-        <w:rPr>
-          <w:color w:val="4F81BD" w:themeColor="accent1"/>
-        </w:rPr>
-      </w:pPr>
-      <w:r>
-        <w:rPr>
-          <w:color w:val="4F81BD" w:themeColor="accent1"/>
-          <w:lang w:val="en-US"/>
-        </w:rPr>
         <w:t>Copy and pas</w:t>
       </w:r>
-      <w:r>
-        <w:rPr>
-          <w:color w:val="4F81BD" w:themeColor="accent1"/>
-        </w:rPr>
-        <w:t xml:space="preserve">te </w:t>
-      </w:r>
-      <w:r>
-        <w:rPr>
-          <w:color w:val="4F81BD" w:themeColor="accent1"/>
-        </w:rPr>
-        <w:t>Inuktitut</w:t>
-      </w:r>
-      <w:r>
-        <w:rPr>
-          <w:color w:val="4F81BD" w:themeColor="accent1"/>
-        </w:rPr>
-        <w:t xml:space="preserve"> citation here. </w:t>
-      </w:r>
-      <w:r>
-        <w:rPr>
-          <w:color w:val="4F81BD" w:themeColor="accent1"/>
-        </w:rPr>
-        <w:t>(Style: citation</w:t>
-      </w:r>
-      <w:r>
-        <w:rPr>
-          <w:color w:val="4F81BD" w:themeColor="accent1"/>
-        </w:rPr>
-        <w:t xml:space="preserve"> – other language</w:t>
-      </w:r>
-      <w:r>
-        <w:rPr>
-          <w:color w:val="4F81BD" w:themeColor="accent1"/>
-        </w:rPr>
-        <w:t>)</w:t>
+      <w:proofErr w:type="spellStart"/>
+      <w:r>
+        <w:rPr>
+          <w:color w:val="4F81BD" w:themeColor="accent1"/>
+        </w:rPr>
+        <w:t>te</w:t>
+      </w:r>
+      <w:proofErr w:type="spellEnd"/>
+      <w:r>
+        <w:rPr>
+          <w:color w:val="4F81BD" w:themeColor="accent1"/>
+        </w:rPr>
+        <w:t xml:space="preserve"> Inuktitut citation here. (Style: citation – other language)</w:t>
       </w:r>
     </w:p>
     <w:p>
@@ -4165,7 +3967,7 @@
         </w:rPr>
         <w:t xml:space="preserve">Please refer to the checklist in the </w:t>
       </w:r>
-      <w:hyperlink r:id="rId16" w:history="1">
+      <w:hyperlink r:id="rId14" w:history="1">
         <w:r>
           <w:rPr>
             <w:rStyle w:val="Hyperlink"/>
@@ -4381,6 +4183,7 @@
           <w:lang w:val="en-CA"/>
         </w:rPr>
       </w:pPr>
+      <w:proofErr w:type="spellStart"/>
       <w:r>
         <w:rPr>
           <w:lang w:val="en-CA"/>
@@ -4391,7 +4194,14 @@
         <w:rPr>
           <w:lang w:val="en-CA"/>
         </w:rPr>
-        <w:t>l item 1</w:t>
+        <w:t>l</w:t>
+      </w:r>
+      <w:proofErr w:type="spellEnd"/>
+      <w:r>
+        <w:rPr>
+          <w:lang w:val="en-CA"/>
+        </w:rPr>
+        <w:t xml:space="preserve"> item 1</w:t>
       </w:r>
     </w:p>
     <w:p>
@@ -4405,6 +4215,7 @@
           <w:lang w:val="en-CA"/>
         </w:rPr>
       </w:pPr>
+      <w:proofErr w:type="spellStart"/>
       <w:r>
         <w:rPr>
           <w:lang w:val="en-CA"/>
@@ -4415,7 +4226,14 @@
         <w:rPr>
           <w:lang w:val="en-CA"/>
         </w:rPr>
-        <w:t>l item 2</w:t>
+        <w:t>l</w:t>
+      </w:r>
+      <w:proofErr w:type="spellEnd"/>
+      <w:r>
+        <w:rPr>
+          <w:lang w:val="en-CA"/>
+        </w:rPr>
+        <w:t xml:space="preserve"> item 2</w:t>
       </w:r>
     </w:p>
     <w:p>
@@ -4429,6 +4247,7 @@
           <w:lang w:val="en-CA"/>
         </w:rPr>
       </w:pPr>
+      <w:proofErr w:type="spellStart"/>
       <w:r>
         <w:rPr>
           <w:lang w:val="en-CA"/>
@@ -4439,7 +4258,14 @@
         <w:rPr>
           <w:lang w:val="en-CA"/>
         </w:rPr>
-        <w:t>l item 3</w:t>
+        <w:t>l</w:t>
+      </w:r>
+      <w:proofErr w:type="spellEnd"/>
+      <w:r>
+        <w:rPr>
+          <w:lang w:val="en-CA"/>
+        </w:rPr>
+        <w:t xml:space="preserve"> item 3</w:t>
       </w:r>
     </w:p>
     <w:p>
@@ -4467,11 +4293,19 @@
           <w:lang w:val="en-CA"/>
         </w:rPr>
       </w:pPr>
+      <w:proofErr w:type="spellStart"/>
       <w:r>
         <w:rPr>
           <w:lang w:val="en-CA"/>
         </w:rPr>
-        <w:t>ol item 1</w:t>
+        <w:t>ol</w:t>
+      </w:r>
+      <w:proofErr w:type="spellEnd"/>
+      <w:r>
+        <w:rPr>
+          <w:lang w:val="en-CA"/>
+        </w:rPr>
+        <w:t xml:space="preserve"> item 1</w:t>
       </w:r>
     </w:p>
     <w:p>
@@ -4485,11 +4319,19 @@
           <w:lang w:val="en-CA"/>
         </w:rPr>
       </w:pPr>
+      <w:proofErr w:type="spellStart"/>
       <w:r>
         <w:rPr>
           <w:lang w:val="en-CA"/>
         </w:rPr>
-        <w:t>ol item 2</w:t>
+        <w:t>ol</w:t>
+      </w:r>
+      <w:proofErr w:type="spellEnd"/>
+      <w:r>
+        <w:rPr>
+          <w:lang w:val="en-CA"/>
+        </w:rPr>
+        <w:t xml:space="preserve"> item 2</w:t>
       </w:r>
     </w:p>
     <w:p>
@@ -4503,20 +4345,28 @@
           <w:lang w:val="en-CA"/>
         </w:rPr>
       </w:pPr>
+      <w:proofErr w:type="spellStart"/>
       <w:r>
         <w:rPr>
           <w:lang w:val="en-CA"/>
         </w:rPr>
-        <w:t>ol item 3</w:t>
+        <w:t>ol</w:t>
+      </w:r>
+      <w:proofErr w:type="spellEnd"/>
+      <w:r>
+        <w:rPr>
+          <w:lang w:val="en-CA"/>
+        </w:rPr>
+        <w:t xml:space="preserve"> item 3</w:t>
       </w:r>
     </w:p>
     <w:sectPr>
-      <w:headerReference w:type="even" r:id="rId17"/>
-      <w:headerReference w:type="default" r:id="rId18"/>
-      <w:footerReference w:type="even" r:id="rId19"/>
-      <w:footerReference w:type="default" r:id="rId20"/>
-      <w:headerReference w:type="first" r:id="rId21"/>
-      <w:footerReference w:type="first" r:id="rId22"/>
+      <w:headerReference w:type="even" r:id="rId15"/>
+      <w:headerReference w:type="default" r:id="rId16"/>
+      <w:footerReference w:type="even" r:id="rId17"/>
+      <w:footerReference w:type="default" r:id="rId18"/>
+      <w:headerReference w:type="first" r:id="rId19"/>
+      <w:footerReference w:type="first" r:id="rId20"/>
       <w:pgSz w:w="12240" w:h="15840" w:code="1"/>
       <w:pgMar w:top="1440" w:right="1440" w:bottom="1440" w:left="1440" w:header="862" w:footer="601" w:gutter="0"/>
       <w:cols w:space="360"/>
@@ -4949,7 +4799,15 @@
     </w:r>
     <w:bookmarkStart w:id="22" w:name="report_number"/>
     <w:r>
-      <w:t>[nnn]</w:t>
+      <w:t>[</w:t>
+    </w:r>
+    <w:proofErr w:type="spellStart"/>
+    <w:r>
+      <w:t>nnn</w:t>
+    </w:r>
+    <w:proofErr w:type="spellEnd"/>
+    <w:r>
+      <w:t>]</w:t>
     </w:r>
     <w:bookmarkEnd w:id="22"/>
     <w:r>
@@ -6293,41 +6151,15 @@
   </w:style>
   <w:style w:type="paragraph" w:customStyle="1" w:styleId="Context-Heading">
     <w:name w:val="Context-Heading"/>
-    <w:basedOn w:val="Normal"/>
+    <w:basedOn w:val="Heading2"/>
     <w:qFormat/>
-    <w:rsid w:val="002A081E"/>
-    <w:pPr>
-      <w:pBdr>
-        <w:top w:val="single" w:sz="4" w:space="6" w:color="auto"/>
-        <w:left w:val="single" w:sz="4" w:space="6" w:color="auto"/>
-        <w:right w:val="single" w:sz="4" w:space="6" w:color="auto"/>
-      </w:pBdr>
-      <w:spacing w:before="120" w:after="60"/>
-    </w:pPr>
-    <w:rPr>
-      <w:b/>
-      <w:sz w:val="24"/>
-      <w:szCs w:val="24"/>
-    </w:rPr>
+    <w:rsid w:val="000F7324"/>
   </w:style>
   <w:style w:type="paragraph" w:customStyle="1" w:styleId="Context-text">
     <w:name w:val="Context-text"/>
-    <w:basedOn w:val="Normal"/>
+    <w:basedOn w:val="BodyText"/>
     <w:qFormat/>
-    <w:rsid w:val="002A081E"/>
-    <w:pPr>
-      <w:pBdr>
-        <w:left w:val="single" w:sz="4" w:space="6" w:color="auto"/>
-        <w:bottom w:val="single" w:sz="4" w:space="6" w:color="auto"/>
-        <w:right w:val="single" w:sz="4" w:space="6" w:color="auto"/>
-      </w:pBdr>
-      <w:spacing w:before="60" w:after="60"/>
-    </w:pPr>
-    <w:rPr>
-      <w:i/>
-      <w:iCs/>
-      <w:sz w:val="20"/>
-    </w:rPr>
+    <w:rsid w:val="000F7324"/>
   </w:style>
   <w:style w:type="paragraph" w:styleId="BodyText">
     <w:name w:val="Body Text"/>
@@ -7228,19 +7060,6 @@
 </file>
 
 <file path=customXml/item1.xml><?xml version="1.0" encoding="utf-8"?>
-<b:Sources xmlns:b="http://schemas.openxmlformats.org/officeDocument/2006/bibliography" xmlns="http://schemas.openxmlformats.org/officeDocument/2006/bibliography" SelectedStyle="\APA.XSL" StyleName="APA"/>
-</file>
-
-<file path=customXml/item2.xml><?xml version="1.0" encoding="utf-8"?>
-<?mso-contentType ?>
-<FormTemplates xmlns="http://schemas.microsoft.com/sharepoint/v3/contenttype/forms">
-  <Display>DocumentLibraryForm</Display>
-  <Edit>DocumentLibraryForm</Edit>
-  <New>DocumentLibraryForm</New>
-</FormTemplates>
-</file>
-
-<file path=customXml/item3.xml><?xml version="1.0" encoding="utf-8"?>
 <ct:contentTypeSchema xmlns:ct="http://schemas.microsoft.com/office/2006/metadata/contentType" xmlns:ma="http://schemas.microsoft.com/office/2006/metadata/properties/metaAttributes" ct:_="" ma:_="" ma:contentTypeName="Document" ma:contentTypeID="0x0101009EEF31012C34724F8F2280CC38763EF5" ma:contentTypeVersion="11" ma:contentTypeDescription="Create a new document." ma:contentTypeScope="" ma:versionID="fb752f93edccb197562d880d3e31aae9">
   <xsd:schema xmlns:xsd="http://www.w3.org/2001/XMLSchema" xmlns:xs="http://www.w3.org/2001/XMLSchema" xmlns:p="http://schemas.microsoft.com/office/2006/metadata/properties" xmlns:ns2="d18b90ea-3fca-4473-b328-4e2e5f381cdd" xmlns:ns3="b3878dfd-19be-4567-84f6-25921f268bef" targetNamespace="http://schemas.microsoft.com/office/2006/metadata/properties" ma:root="true" ma:fieldsID="ad4bfdaa6b0662d49117a26c04c1c8d7" ns2:_="" ns3:_="">
     <xsd:import namespace="d18b90ea-3fca-4473-b328-4e2e5f381cdd"/>
@@ -7451,6 +7270,19 @@
 </ct:contentTypeSchema>
 </file>
 
+<file path=customXml/item2.xml><?xml version="1.0" encoding="utf-8"?>
+<?mso-contentType ?>
+<FormTemplates xmlns="http://schemas.microsoft.com/sharepoint/v3/contenttype/forms">
+  <Display>DocumentLibraryForm</Display>
+  <Edit>DocumentLibraryForm</Edit>
+  <New>DocumentLibraryForm</New>
+</FormTemplates>
+</file>
+
+<file path=customXml/item3.xml><?xml version="1.0" encoding="utf-8"?>
+<b:Sources xmlns:b="http://schemas.openxmlformats.org/officeDocument/2006/bibliography" xmlns="http://schemas.openxmlformats.org/officeDocument/2006/bibliography" SelectedStyle="\APA.XSL" StyleName="APA"/>
+</file>
+
 <file path=customXml/item4.xml><?xml version="1.0" encoding="utf-8"?>
 <p:properties xmlns:p="http://schemas.microsoft.com/office/2006/metadata/properties" xmlns:xsi="http://www.w3.org/2001/XMLSchema-instance" xmlns:pc="http://schemas.microsoft.com/office/infopath/2007/PartnerControls">
   <documentManagement>
@@ -7470,22 +7302,6 @@
 </file>
 
 <file path=customXml/itemProps1.xml><?xml version="1.0" encoding="utf-8"?>
-<ds:datastoreItem xmlns:ds="http://schemas.openxmlformats.org/officeDocument/2006/customXml" ds:itemID="{825CA819-B26D-491B-AEFE-6A7EB8B5B1E9}">
-  <ds:schemaRefs>
-    <ds:schemaRef ds:uri="http://schemas.openxmlformats.org/officeDocument/2006/bibliography"/>
-  </ds:schemaRefs>
-</ds:datastoreItem>
-</file>
-
-<file path=customXml/itemProps2.xml><?xml version="1.0" encoding="utf-8"?>
-<ds:datastoreItem xmlns:ds="http://schemas.openxmlformats.org/officeDocument/2006/customXml" ds:itemID="{02F8E244-3F08-44CF-B30E-FFD2C54F0A05}">
-  <ds:schemaRefs>
-    <ds:schemaRef ds:uri="http://schemas.microsoft.com/sharepoint/v3/contenttype/forms"/>
-  </ds:schemaRefs>
-</ds:datastoreItem>
-</file>
-
-<file path=customXml/itemProps3.xml><?xml version="1.0" encoding="utf-8"?>
 <ds:datastoreItem xmlns:ds="http://schemas.openxmlformats.org/officeDocument/2006/customXml" ds:itemID="{406BD10F-645C-4B71-A3F1-B83C16C66FFC}">
   <ds:schemaRefs>
     <ds:schemaRef ds:uri="http://schemas.microsoft.com/office/2006/metadata/contentType"/>
@@ -7504,6 +7320,22 @@
 </ds:datastoreItem>
 </file>
 
+<file path=customXml/itemProps2.xml><?xml version="1.0" encoding="utf-8"?>
+<ds:datastoreItem xmlns:ds="http://schemas.openxmlformats.org/officeDocument/2006/customXml" ds:itemID="{02F8E244-3F08-44CF-B30E-FFD2C54F0A05}">
+  <ds:schemaRefs>
+    <ds:schemaRef ds:uri="http://schemas.microsoft.com/sharepoint/v3/contenttype/forms"/>
+  </ds:schemaRefs>
+</ds:datastoreItem>
+</file>
+
+<file path=customXml/itemProps3.xml><?xml version="1.0" encoding="utf-8"?>
+<ds:datastoreItem xmlns:ds="http://schemas.openxmlformats.org/officeDocument/2006/customXml" ds:itemID="{825CA819-B26D-491B-AEFE-6A7EB8B5B1E9}">
+  <ds:schemaRefs>
+    <ds:schemaRef ds:uri="http://schemas.openxmlformats.org/officeDocument/2006/bibliography"/>
+  </ds:schemaRefs>
+</ds:datastoreItem>
+</file>
+
 <file path=customXml/itemProps4.xml><?xml version="1.0" encoding="utf-8"?>
 <ds:datastoreItem xmlns:ds="http://schemas.openxmlformats.org/officeDocument/2006/customXml" ds:itemID="{1987DD7B-5984-4267-BB64-66CDFFD84BB8}">
   <ds:schemaRefs>

</xml_diff>